<commit_message>
the pusher knowes what he has done
</commit_message>
<xml_diff>
--- a/OS/OS-Practical-Slips -Sem1.docx
+++ b/OS/OS-Practical-Slips -Sem1.docx
@@ -1,13 +1,11 @@
 
 <file path=word/document.xml><?xml version="1.0" encoding="utf-8"?>
-<w:document xmlns:wpc="http://schemas.microsoft.com/office/word/2010/wordprocessingCanvas" xmlns:mc="http://schemas.openxmlformats.org/markup-compatibility/2006" xmlns:o="urn:schemas-microsoft-com:office:office" xmlns:r="http://schemas.openxmlformats.org/officeDocument/2006/relationships" xmlns:m="http://schemas.openxmlformats.org/officeDocument/2006/math" xmlns:v="urn:schemas-microsoft-com:vml" xmlns:wp14="http://schemas.microsoft.com/office/word/2010/wordprocessingDrawing" xmlns:wp="http://schemas.openxmlformats.org/drawingml/2006/wordprocessingDrawing" xmlns:w10="urn:schemas-microsoft-com:office:word" xmlns:w="http://schemas.openxmlformats.org/wordprocessingml/2006/main" xmlns:w14="http://schemas.microsoft.com/office/word/2010/wordml" xmlns:w15="http://schemas.microsoft.com/office/word/2012/wordml" xmlns:wpg="http://schemas.microsoft.com/office/word/2010/wordprocessingGroup" xmlns:wpi="http://schemas.microsoft.com/office/word/2010/wordprocessingInk" xmlns:wne="http://schemas.microsoft.com/office/word/2006/wordml" xmlns:wps="http://schemas.microsoft.com/office/word/2010/wordprocessingShape" mc:Ignorable="w14 w15 wp14">
+<w:document xmlns:wpc="http://schemas.microsoft.com/office/word/2010/wordprocessingCanvas" xmlns:cx="http://schemas.microsoft.com/office/drawing/2014/chartex" xmlns:cx1="http://schemas.microsoft.com/office/drawing/2015/9/8/chartex" xmlns:cx2="http://schemas.microsoft.com/office/drawing/2015/10/21/chartex" xmlns:cx3="http://schemas.microsoft.com/office/drawing/2016/5/9/chartex" xmlns:cx4="http://schemas.microsoft.com/office/drawing/2016/5/10/chartex" xmlns:cx5="http://schemas.microsoft.com/office/drawing/2016/5/11/chartex" xmlns:cx6="http://schemas.microsoft.com/office/drawing/2016/5/12/chartex" xmlns:cx7="http://schemas.microsoft.com/office/drawing/2016/5/13/chartex" xmlns:cx8="http://schemas.microsoft.com/office/drawing/2016/5/14/chartex" xmlns:mc="http://schemas.openxmlformats.org/markup-compatibility/2006" xmlns:aink="http://schemas.microsoft.com/office/drawing/2016/ink" xmlns:am3d="http://schemas.microsoft.com/office/drawing/2017/model3d" xmlns:o="urn:schemas-microsoft-com:office:office" xmlns:oel="http://schemas.microsoft.com/office/2019/extlst" xmlns:r="http://schemas.openxmlformats.org/officeDocument/2006/relationships" xmlns:m="http://schemas.openxmlformats.org/officeDocument/2006/math" xmlns:v="urn:schemas-microsoft-com:vml" xmlns:wp14="http://schemas.microsoft.com/office/word/2010/wordprocessingDrawing" xmlns:wp="http://schemas.openxmlformats.org/drawingml/2006/wordprocessingDrawing" xmlns:w10="urn:schemas-microsoft-com:office:word" xmlns:w="http://schemas.openxmlformats.org/wordprocessingml/2006/main" xmlns:w14="http://schemas.microsoft.com/office/word/2010/wordml" xmlns:w15="http://schemas.microsoft.com/office/word/2012/wordml" xmlns:w16cex="http://schemas.microsoft.com/office/word/2018/wordml/cex" xmlns:w16cid="http://schemas.microsoft.com/office/word/2016/wordml/cid" xmlns:w16="http://schemas.microsoft.com/office/word/2018/wordml" xmlns:w16du="http://schemas.microsoft.com/office/word/2023/wordml/word16du" xmlns:w16sdtdh="http://schemas.microsoft.com/office/word/2020/wordml/sdtdatahash" xmlns:w16se="http://schemas.microsoft.com/office/word/2015/wordml/symex" xmlns:wpg="http://schemas.microsoft.com/office/word/2010/wordprocessingGroup" xmlns:wpi="http://schemas.microsoft.com/office/word/2010/wordprocessingInk" xmlns:wne="http://schemas.microsoft.com/office/word/2006/wordml" xmlns:wps="http://schemas.microsoft.com/office/word/2010/wordprocessingShape" mc:Ignorable="w14 w15 w16se w16cid w16 w16cex w16sdtdh w16du wp14">
   <w:body>
     <w:p>
       <w:pPr>
         <w:pStyle w:val="TableParagraph"/>
       </w:pPr>
-      <w:bookmarkStart w:id="0" w:name="_GoBack"/>
-      <w:bookmarkEnd w:id="0"/>
     </w:p>
     <w:p>
       <w:pPr>
@@ -59,7 +57,7 @@
           <w:sz w:val="24"/>
           <w:szCs w:val="24"/>
         </w:rPr>
-        <w:t xml:space="preserve">             </w:t>
+        <w:t xml:space="preserve">             child and terminates before child </w:t>
       </w:r>
       <w:proofErr w:type="gramStart"/>
       <w:r>
@@ -69,7 +67,7 @@
           <w:sz w:val="24"/>
           <w:szCs w:val="24"/>
         </w:rPr>
-        <w:t>child</w:t>
+        <w:t>has</w:t>
       </w:r>
       <w:proofErr w:type="gramEnd"/>
       <w:r>
@@ -79,7 +77,27 @@
           <w:sz w:val="24"/>
           <w:szCs w:val="24"/>
         </w:rPr>
-        <w:t xml:space="preserve"> and terminates before child has finished its task. So child process becomes orphan</w:t>
+        <w:t xml:space="preserve"> finished its task. </w:t>
+      </w:r>
+      <w:proofErr w:type="gramStart"/>
+      <w:r>
+        <w:rPr>
+          <w:rFonts w:ascii="Times New Roman" w:hAnsi="Times New Roman" w:cs="Times New Roman"/>
+          <w:w w:val="105"/>
+          <w:sz w:val="24"/>
+          <w:szCs w:val="24"/>
+        </w:rPr>
+        <w:t>So</w:t>
+      </w:r>
+      <w:proofErr w:type="gramEnd"/>
+      <w:r>
+        <w:rPr>
+          <w:rFonts w:ascii="Times New Roman" w:hAnsi="Times New Roman" w:cs="Times New Roman"/>
+          <w:w w:val="105"/>
+          <w:sz w:val="24"/>
+          <w:szCs w:val="24"/>
+        </w:rPr>
+        <w:t xml:space="preserve"> child process becomes orphan</w:t>
       </w:r>
     </w:p>
     <w:p>
@@ -97,25 +115,14 @@
           <w:szCs w:val="24"/>
         </w:rPr>
       </w:pPr>
-      <w:proofErr w:type="gramStart"/>
-      <w:r>
-        <w:rPr>
-          <w:rFonts w:ascii="Times New Roman" w:hAnsi="Times New Roman" w:cs="Times New Roman"/>
-          <w:w w:val="105"/>
-          <w:sz w:val="24"/>
-          <w:szCs w:val="24"/>
-        </w:rPr>
-        <w:t>process</w:t>
-      </w:r>
-      <w:proofErr w:type="gramEnd"/>
-      <w:r>
-        <w:rPr>
-          <w:rFonts w:ascii="Times New Roman" w:hAnsi="Times New Roman" w:cs="Times New Roman"/>
-          <w:w w:val="105"/>
-          <w:sz w:val="24"/>
-          <w:szCs w:val="24"/>
-        </w:rPr>
-        <w:t xml:space="preserve">. (Use </w:t>
+      <w:r>
+        <w:rPr>
+          <w:rFonts w:ascii="Times New Roman" w:hAnsi="Times New Roman" w:cs="Times New Roman"/>
+          <w:w w:val="105"/>
+          <w:sz w:val="24"/>
+          <w:szCs w:val="24"/>
+        </w:rPr>
+        <w:t xml:space="preserve">process. (Use </w:t>
       </w:r>
       <w:proofErr w:type="gramStart"/>
       <w:r>
@@ -665,6 +672,7 @@
         </w:rPr>
         <w:t xml:space="preserve"> </w:t>
       </w:r>
+      <w:proofErr w:type="gramStart"/>
       <w:r>
         <w:rPr>
           <w:rFonts w:ascii="Times New Roman" w:hAnsi="Times New Roman" w:cs="Times New Roman"/>
@@ -690,6 +698,7 @@
         </w:rPr>
         <w:t>:</w:t>
       </w:r>
+      <w:proofErr w:type="gramEnd"/>
       <w:r>
         <w:rPr>
           <w:rFonts w:ascii="Times New Roman" w:hAnsi="Times New Roman" w:cs="Times New Roman"/>
@@ -853,7 +862,27 @@
           <w:sz w:val="24"/>
           <w:szCs w:val="24"/>
         </w:rPr>
-        <w:t>Implement the C Program to create a child process using fork(), display parent and child</w:t>
+        <w:t xml:space="preserve">Implement the C Program to create a child process using </w:t>
+      </w:r>
+      <w:proofErr w:type="gramStart"/>
+      <w:r>
+        <w:rPr>
+          <w:rFonts w:ascii="Times New Roman" w:hAnsi="Times New Roman" w:cs="Times New Roman"/>
+          <w:w w:val="105"/>
+          <w:sz w:val="24"/>
+          <w:szCs w:val="24"/>
+        </w:rPr>
+        <w:t>fork(</w:t>
+      </w:r>
+      <w:proofErr w:type="gramEnd"/>
+      <w:r>
+        <w:rPr>
+          <w:rFonts w:ascii="Times New Roman" w:hAnsi="Times New Roman" w:cs="Times New Roman"/>
+          <w:w w:val="105"/>
+          <w:sz w:val="24"/>
+          <w:szCs w:val="24"/>
+        </w:rPr>
+        <w:t>), display parent and child</w:t>
       </w:r>
     </w:p>
     <w:p>
@@ -877,27 +906,7 @@
           <w:sz w:val="24"/>
           <w:szCs w:val="24"/>
         </w:rPr>
-        <w:t xml:space="preserve">             </w:t>
-      </w:r>
-      <w:proofErr w:type="gramStart"/>
-      <w:r>
-        <w:rPr>
-          <w:rFonts w:ascii="Times New Roman" w:hAnsi="Times New Roman" w:cs="Times New Roman"/>
-          <w:w w:val="105"/>
-          <w:sz w:val="24"/>
-          <w:szCs w:val="24"/>
-        </w:rPr>
-        <w:t>process</w:t>
-      </w:r>
-      <w:proofErr w:type="gramEnd"/>
-      <w:r>
-        <w:rPr>
-          <w:rFonts w:ascii="Times New Roman" w:hAnsi="Times New Roman" w:cs="Times New Roman"/>
-          <w:w w:val="105"/>
-          <w:sz w:val="24"/>
-          <w:szCs w:val="24"/>
-        </w:rPr>
-        <w:t xml:space="preserve"> id. Child process will display the message “I am Child Process” and the parent</w:t>
+        <w:t xml:space="preserve">             process id. Child process will display the message “I am Child Process” and the parent</w:t>
       </w:r>
     </w:p>
     <w:p>
@@ -909,38 +918,727 @@
         <w:ind w:left="500" w:right="218"/>
         <w:rPr>
           <w:rFonts w:ascii="Times New Roman" w:hAnsi="Times New Roman" w:cs="Times New Roman"/>
-          <w:sz w:val="24"/>
-          <w:szCs w:val="24"/>
-        </w:rPr>
-      </w:pPr>
-      <w:r>
-        <w:rPr>
-          <w:rFonts w:ascii="Times New Roman" w:hAnsi="Times New Roman" w:cs="Times New Roman"/>
-          <w:w w:val="105"/>
-          <w:sz w:val="24"/>
-          <w:szCs w:val="24"/>
-        </w:rPr>
-        <w:t xml:space="preserve">              </w:t>
+          <w:w w:val="105"/>
+          <w:sz w:val="24"/>
+          <w:szCs w:val="24"/>
+        </w:rPr>
+      </w:pPr>
+      <w:r>
+        <w:rPr>
+          <w:rFonts w:ascii="Times New Roman" w:hAnsi="Times New Roman" w:cs="Times New Roman"/>
+          <w:w w:val="105"/>
+          <w:sz w:val="24"/>
+          <w:szCs w:val="24"/>
+        </w:rPr>
+        <w:t xml:space="preserve">              process should display “I am Parent Process”.</w:t>
+      </w:r>
+    </w:p>
+    <w:p>
+      <w:pPr>
+        <w:tabs>
+          <w:tab w:val="left" w:pos="10521"/>
+        </w:tabs>
+        <w:spacing w:before="1" w:line="254" w:lineRule="auto"/>
+        <w:ind w:left="2160" w:right="218"/>
+        <w:rPr>
+          <w:rFonts w:ascii="Times New Roman" w:hAnsi="Times New Roman" w:cs="Times New Roman"/>
+          <w:sz w:val="24"/>
+          <w:szCs w:val="24"/>
+        </w:rPr>
+      </w:pPr>
+      <w:r>
+        <w:rPr>
+          <w:rFonts w:ascii="Times New Roman" w:hAnsi="Times New Roman" w:cs="Times New Roman"/>
+          <w:sz w:val="24"/>
+          <w:szCs w:val="24"/>
+        </w:rPr>
+        <w:t>#include&lt;stdio.h&gt;</w:t>
+      </w:r>
+    </w:p>
+    <w:p>
+      <w:pPr>
+        <w:tabs>
+          <w:tab w:val="left" w:pos="10521"/>
+        </w:tabs>
+        <w:spacing w:before="1" w:line="254" w:lineRule="auto"/>
+        <w:ind w:left="2160" w:right="218"/>
+        <w:rPr>
+          <w:rFonts w:ascii="Times New Roman" w:hAnsi="Times New Roman" w:cs="Times New Roman"/>
+          <w:sz w:val="24"/>
+          <w:szCs w:val="24"/>
+        </w:rPr>
+      </w:pPr>
+      <w:r>
+        <w:rPr>
+          <w:rFonts w:ascii="Times New Roman" w:hAnsi="Times New Roman" w:cs="Times New Roman"/>
+          <w:sz w:val="24"/>
+          <w:szCs w:val="24"/>
+        </w:rPr>
+        <w:t>#include&lt;unistd.h&gt;</w:t>
+      </w:r>
+    </w:p>
+    <w:p>
+      <w:pPr>
+        <w:tabs>
+          <w:tab w:val="left" w:pos="10521"/>
+        </w:tabs>
+        <w:spacing w:before="1" w:line="254" w:lineRule="auto"/>
+        <w:ind w:left="2160" w:right="218"/>
+        <w:rPr>
+          <w:rFonts w:ascii="Times New Roman" w:hAnsi="Times New Roman" w:cs="Times New Roman"/>
+          <w:sz w:val="24"/>
+          <w:szCs w:val="24"/>
+        </w:rPr>
+      </w:pPr>
+      <w:r>
+        <w:rPr>
+          <w:rFonts w:ascii="Times New Roman" w:hAnsi="Times New Roman" w:cs="Times New Roman"/>
+          <w:sz w:val="24"/>
+          <w:szCs w:val="24"/>
+        </w:rPr>
+        <w:t xml:space="preserve">int </w:t>
       </w:r>
       <w:proofErr w:type="gramStart"/>
       <w:r>
         <w:rPr>
           <w:rFonts w:ascii="Times New Roman" w:hAnsi="Times New Roman" w:cs="Times New Roman"/>
-          <w:w w:val="105"/>
-          <w:sz w:val="24"/>
-          <w:szCs w:val="24"/>
-        </w:rPr>
-        <w:t>process</w:t>
+          <w:sz w:val="24"/>
+          <w:szCs w:val="24"/>
+        </w:rPr>
+        <w:t>main(</w:t>
       </w:r>
       <w:proofErr w:type="gramEnd"/>
       <w:r>
         <w:rPr>
           <w:rFonts w:ascii="Times New Roman" w:hAnsi="Times New Roman" w:cs="Times New Roman"/>
-          <w:w w:val="105"/>
-          <w:sz w:val="24"/>
-          <w:szCs w:val="24"/>
-        </w:rPr>
-        <w:t xml:space="preserve"> should display “I am Parent Process”.</w:t>
+          <w:sz w:val="24"/>
+          <w:szCs w:val="24"/>
+        </w:rPr>
+        <w:t>)</w:t>
+      </w:r>
+    </w:p>
+    <w:p>
+      <w:pPr>
+        <w:tabs>
+          <w:tab w:val="left" w:pos="10521"/>
+        </w:tabs>
+        <w:spacing w:before="1" w:line="254" w:lineRule="auto"/>
+        <w:ind w:left="2160" w:right="218"/>
+        <w:rPr>
+          <w:rFonts w:ascii="Times New Roman" w:hAnsi="Times New Roman" w:cs="Times New Roman"/>
+          <w:sz w:val="24"/>
+          <w:szCs w:val="24"/>
+        </w:rPr>
+      </w:pPr>
+      <w:r>
+        <w:rPr>
+          <w:rFonts w:ascii="Times New Roman" w:hAnsi="Times New Roman" w:cs="Times New Roman"/>
+          <w:sz w:val="24"/>
+          <w:szCs w:val="24"/>
+        </w:rPr>
+        <w:t>{</w:t>
+      </w:r>
+    </w:p>
+    <w:p>
+      <w:pPr>
+        <w:tabs>
+          <w:tab w:val="left" w:pos="10521"/>
+        </w:tabs>
+        <w:spacing w:before="1" w:line="254" w:lineRule="auto"/>
+        <w:ind w:left="2160" w:right="218"/>
+        <w:rPr>
+          <w:rFonts w:ascii="Times New Roman" w:hAnsi="Times New Roman" w:cs="Times New Roman"/>
+          <w:sz w:val="24"/>
+          <w:szCs w:val="24"/>
+        </w:rPr>
+      </w:pPr>
+      <w:r>
+        <w:rPr>
+          <w:rFonts w:ascii="Times New Roman" w:hAnsi="Times New Roman" w:cs="Times New Roman"/>
+          <w:sz w:val="24"/>
+          <w:szCs w:val="24"/>
+        </w:rPr>
+        <w:t xml:space="preserve">  int </w:t>
+      </w:r>
+      <w:proofErr w:type="spellStart"/>
+      <w:r>
+        <w:rPr>
+          <w:rFonts w:ascii="Times New Roman" w:hAnsi="Times New Roman" w:cs="Times New Roman"/>
+          <w:sz w:val="24"/>
+          <w:szCs w:val="24"/>
+        </w:rPr>
+        <w:t>pid</w:t>
+      </w:r>
+      <w:proofErr w:type="spellEnd"/>
+      <w:r>
+        <w:rPr>
+          <w:rFonts w:ascii="Times New Roman" w:hAnsi="Times New Roman" w:cs="Times New Roman"/>
+          <w:sz w:val="24"/>
+          <w:szCs w:val="24"/>
+        </w:rPr>
+        <w:t>;</w:t>
+      </w:r>
+    </w:p>
+    <w:p>
+      <w:pPr>
+        <w:tabs>
+          <w:tab w:val="left" w:pos="10521"/>
+        </w:tabs>
+        <w:spacing w:before="1" w:line="254" w:lineRule="auto"/>
+        <w:ind w:left="2160" w:right="218"/>
+        <w:rPr>
+          <w:rFonts w:ascii="Times New Roman" w:hAnsi="Times New Roman" w:cs="Times New Roman"/>
+          <w:sz w:val="24"/>
+          <w:szCs w:val="24"/>
+        </w:rPr>
+      </w:pPr>
+      <w:r>
+        <w:rPr>
+          <w:rFonts w:ascii="Times New Roman" w:hAnsi="Times New Roman" w:cs="Times New Roman"/>
+          <w:sz w:val="24"/>
+          <w:szCs w:val="24"/>
+        </w:rPr>
+        <w:t xml:space="preserve">  </w:t>
+      </w:r>
+      <w:proofErr w:type="spellStart"/>
+      <w:proofErr w:type="gramStart"/>
+      <w:r>
+        <w:rPr>
+          <w:rFonts w:ascii="Times New Roman" w:hAnsi="Times New Roman" w:cs="Times New Roman"/>
+          <w:sz w:val="24"/>
+          <w:szCs w:val="24"/>
+        </w:rPr>
+        <w:t>printf</w:t>
+      </w:r>
+      <w:proofErr w:type="spellEnd"/>
+      <w:r>
+        <w:rPr>
+          <w:rFonts w:ascii="Times New Roman" w:hAnsi="Times New Roman" w:cs="Times New Roman"/>
+          <w:sz w:val="24"/>
+          <w:szCs w:val="24"/>
+        </w:rPr>
+        <w:t>(</w:t>
+      </w:r>
+      <w:proofErr w:type="gramEnd"/>
+      <w:r>
+        <w:rPr>
+          <w:rFonts w:ascii="Times New Roman" w:hAnsi="Times New Roman" w:cs="Times New Roman"/>
+          <w:sz w:val="24"/>
+          <w:szCs w:val="24"/>
+        </w:rPr>
+        <w:t>"before fork\n");</w:t>
+      </w:r>
+    </w:p>
+    <w:p>
+      <w:pPr>
+        <w:tabs>
+          <w:tab w:val="left" w:pos="10521"/>
+        </w:tabs>
+        <w:spacing w:before="1" w:line="254" w:lineRule="auto"/>
+        <w:ind w:left="2160" w:right="218"/>
+        <w:rPr>
+          <w:rFonts w:ascii="Times New Roman" w:hAnsi="Times New Roman" w:cs="Times New Roman"/>
+          <w:sz w:val="24"/>
+          <w:szCs w:val="24"/>
+        </w:rPr>
+      </w:pPr>
+      <w:r>
+        <w:rPr>
+          <w:rFonts w:ascii="Times New Roman" w:hAnsi="Times New Roman" w:cs="Times New Roman"/>
+          <w:sz w:val="24"/>
+          <w:szCs w:val="24"/>
+        </w:rPr>
+        <w:t xml:space="preserve">  </w:t>
+      </w:r>
+      <w:proofErr w:type="spellStart"/>
+      <w:r>
+        <w:rPr>
+          <w:rFonts w:ascii="Times New Roman" w:hAnsi="Times New Roman" w:cs="Times New Roman"/>
+          <w:sz w:val="24"/>
+          <w:szCs w:val="24"/>
+        </w:rPr>
+        <w:t>pid</w:t>
+      </w:r>
+      <w:proofErr w:type="spellEnd"/>
+      <w:r>
+        <w:rPr>
+          <w:rFonts w:ascii="Times New Roman" w:hAnsi="Times New Roman" w:cs="Times New Roman"/>
+          <w:sz w:val="24"/>
+          <w:szCs w:val="24"/>
+        </w:rPr>
+        <w:t>=</w:t>
+      </w:r>
+      <w:proofErr w:type="gramStart"/>
+      <w:r>
+        <w:rPr>
+          <w:rFonts w:ascii="Times New Roman" w:hAnsi="Times New Roman" w:cs="Times New Roman"/>
+          <w:sz w:val="24"/>
+          <w:szCs w:val="24"/>
+        </w:rPr>
+        <w:t>fork(</w:t>
+      </w:r>
+      <w:proofErr w:type="gramEnd"/>
+      <w:r>
+        <w:rPr>
+          <w:rFonts w:ascii="Times New Roman" w:hAnsi="Times New Roman" w:cs="Times New Roman"/>
+          <w:sz w:val="24"/>
+          <w:szCs w:val="24"/>
+        </w:rPr>
+        <w:t>);</w:t>
+      </w:r>
+    </w:p>
+    <w:p>
+      <w:pPr>
+        <w:tabs>
+          <w:tab w:val="left" w:pos="10521"/>
+        </w:tabs>
+        <w:spacing w:before="1" w:line="254" w:lineRule="auto"/>
+        <w:ind w:left="2160" w:right="218"/>
+        <w:rPr>
+          <w:rFonts w:ascii="Times New Roman" w:hAnsi="Times New Roman" w:cs="Times New Roman"/>
+          <w:sz w:val="24"/>
+          <w:szCs w:val="24"/>
+        </w:rPr>
+      </w:pPr>
+      <w:r>
+        <w:rPr>
+          <w:rFonts w:ascii="Times New Roman" w:hAnsi="Times New Roman" w:cs="Times New Roman"/>
+          <w:sz w:val="24"/>
+          <w:szCs w:val="24"/>
+        </w:rPr>
+        <w:t>  if(</w:t>
+      </w:r>
+      <w:proofErr w:type="spellStart"/>
+      <w:r>
+        <w:rPr>
+          <w:rFonts w:ascii="Times New Roman" w:hAnsi="Times New Roman" w:cs="Times New Roman"/>
+          <w:sz w:val="24"/>
+          <w:szCs w:val="24"/>
+        </w:rPr>
+        <w:t>pid</w:t>
+      </w:r>
+      <w:proofErr w:type="spellEnd"/>
+      <w:r>
+        <w:rPr>
+          <w:rFonts w:ascii="Times New Roman" w:hAnsi="Times New Roman" w:cs="Times New Roman"/>
+          <w:sz w:val="24"/>
+          <w:szCs w:val="24"/>
+        </w:rPr>
+        <w:t>==0)</w:t>
+      </w:r>
+    </w:p>
+    <w:p>
+      <w:pPr>
+        <w:tabs>
+          <w:tab w:val="left" w:pos="10521"/>
+        </w:tabs>
+        <w:spacing w:before="1" w:line="254" w:lineRule="auto"/>
+        <w:ind w:left="2160" w:right="218"/>
+        <w:rPr>
+          <w:rFonts w:ascii="Times New Roman" w:hAnsi="Times New Roman" w:cs="Times New Roman"/>
+          <w:sz w:val="24"/>
+          <w:szCs w:val="24"/>
+        </w:rPr>
+      </w:pPr>
+      <w:r>
+        <w:rPr>
+          <w:rFonts w:ascii="Times New Roman" w:hAnsi="Times New Roman" w:cs="Times New Roman"/>
+          <w:sz w:val="24"/>
+          <w:szCs w:val="24"/>
+        </w:rPr>
+        <w:t xml:space="preserve">  </w:t>
+      </w:r>
+      <w:proofErr w:type="spellStart"/>
+      <w:proofErr w:type="gramStart"/>
+      <w:r>
+        <w:rPr>
+          <w:rFonts w:ascii="Times New Roman" w:hAnsi="Times New Roman" w:cs="Times New Roman"/>
+          <w:sz w:val="24"/>
+          <w:szCs w:val="24"/>
+        </w:rPr>
+        <w:t>printf</w:t>
+      </w:r>
+      <w:proofErr w:type="spellEnd"/>
+      <w:r>
+        <w:rPr>
+          <w:rFonts w:ascii="Times New Roman" w:hAnsi="Times New Roman" w:cs="Times New Roman"/>
+          <w:sz w:val="24"/>
+          <w:szCs w:val="24"/>
+        </w:rPr>
+        <w:t>(</w:t>
+      </w:r>
+      <w:proofErr w:type="gramEnd"/>
+      <w:r>
+        <w:rPr>
+          <w:rFonts w:ascii="Times New Roman" w:hAnsi="Times New Roman" w:cs="Times New Roman"/>
+          <w:sz w:val="24"/>
+          <w:szCs w:val="24"/>
+        </w:rPr>
+        <w:t>"</w:t>
+      </w:r>
+      <w:proofErr w:type="spellStart"/>
+      <w:r>
+        <w:rPr>
+          <w:rFonts w:ascii="Times New Roman" w:hAnsi="Times New Roman" w:cs="Times New Roman"/>
+          <w:sz w:val="24"/>
+          <w:szCs w:val="24"/>
+        </w:rPr>
+        <w:t>pid</w:t>
+      </w:r>
+      <w:proofErr w:type="spellEnd"/>
+      <w:r>
+        <w:rPr>
+          <w:rFonts w:ascii="Times New Roman" w:hAnsi="Times New Roman" w:cs="Times New Roman"/>
+          <w:sz w:val="24"/>
+          <w:szCs w:val="24"/>
+        </w:rPr>
+        <w:t>:%d\</w:t>
+      </w:r>
+      <w:proofErr w:type="spellStart"/>
+      <w:r>
+        <w:rPr>
+          <w:rFonts w:ascii="Times New Roman" w:hAnsi="Times New Roman" w:cs="Times New Roman"/>
+          <w:sz w:val="24"/>
+          <w:szCs w:val="24"/>
+        </w:rPr>
+        <w:t>tI</w:t>
+      </w:r>
+      <w:proofErr w:type="spellEnd"/>
+      <w:r>
+        <w:rPr>
+          <w:rFonts w:ascii="Times New Roman" w:hAnsi="Times New Roman" w:cs="Times New Roman"/>
+          <w:sz w:val="24"/>
+          <w:szCs w:val="24"/>
+        </w:rPr>
+        <w:t xml:space="preserve"> am a child process with Id:\</w:t>
+      </w:r>
+      <w:proofErr w:type="spellStart"/>
+      <w:r>
+        <w:rPr>
+          <w:rFonts w:ascii="Times New Roman" w:hAnsi="Times New Roman" w:cs="Times New Roman"/>
+          <w:sz w:val="24"/>
+          <w:szCs w:val="24"/>
+        </w:rPr>
+        <w:t>t%d</w:t>
+      </w:r>
+      <w:proofErr w:type="spellEnd"/>
+      <w:r>
+        <w:rPr>
+          <w:rFonts w:ascii="Times New Roman" w:hAnsi="Times New Roman" w:cs="Times New Roman"/>
+          <w:sz w:val="24"/>
+          <w:szCs w:val="24"/>
+        </w:rPr>
+        <w:t>\n",</w:t>
+      </w:r>
+      <w:proofErr w:type="spellStart"/>
+      <w:r>
+        <w:rPr>
+          <w:rFonts w:ascii="Times New Roman" w:hAnsi="Times New Roman" w:cs="Times New Roman"/>
+          <w:sz w:val="24"/>
+          <w:szCs w:val="24"/>
+        </w:rPr>
+        <w:t>pid,getpid</w:t>
+      </w:r>
+      <w:proofErr w:type="spellEnd"/>
+      <w:r>
+        <w:rPr>
+          <w:rFonts w:ascii="Times New Roman" w:hAnsi="Times New Roman" w:cs="Times New Roman"/>
+          <w:sz w:val="24"/>
+          <w:szCs w:val="24"/>
+        </w:rPr>
+        <w:t>());</w:t>
+      </w:r>
+    </w:p>
+    <w:p>
+      <w:pPr>
+        <w:tabs>
+          <w:tab w:val="left" w:pos="10521"/>
+        </w:tabs>
+        <w:spacing w:before="1" w:line="254" w:lineRule="auto"/>
+        <w:ind w:left="2160" w:right="218"/>
+        <w:rPr>
+          <w:rFonts w:ascii="Times New Roman" w:hAnsi="Times New Roman" w:cs="Times New Roman"/>
+          <w:sz w:val="24"/>
+          <w:szCs w:val="24"/>
+        </w:rPr>
+      </w:pPr>
+      <w:r>
+        <w:rPr>
+          <w:rFonts w:ascii="Times New Roman" w:hAnsi="Times New Roman" w:cs="Times New Roman"/>
+          <w:sz w:val="24"/>
+          <w:szCs w:val="24"/>
+        </w:rPr>
+        <w:t>  else if(</w:t>
+      </w:r>
+      <w:proofErr w:type="spellStart"/>
+      <w:r>
+        <w:rPr>
+          <w:rFonts w:ascii="Times New Roman" w:hAnsi="Times New Roman" w:cs="Times New Roman"/>
+          <w:sz w:val="24"/>
+          <w:szCs w:val="24"/>
+        </w:rPr>
+        <w:t>pid</w:t>
+      </w:r>
+      <w:proofErr w:type="spellEnd"/>
+      <w:r>
+        <w:rPr>
+          <w:rFonts w:ascii="Times New Roman" w:hAnsi="Times New Roman" w:cs="Times New Roman"/>
+          <w:sz w:val="24"/>
+          <w:szCs w:val="24"/>
+        </w:rPr>
+        <w:t>&gt;0)</w:t>
+      </w:r>
+    </w:p>
+    <w:p>
+      <w:pPr>
+        <w:tabs>
+          <w:tab w:val="left" w:pos="10521"/>
+        </w:tabs>
+        <w:spacing w:before="1" w:line="254" w:lineRule="auto"/>
+        <w:ind w:left="2160" w:right="218"/>
+        <w:rPr>
+          <w:rFonts w:ascii="Times New Roman" w:hAnsi="Times New Roman" w:cs="Times New Roman"/>
+          <w:sz w:val="24"/>
+          <w:szCs w:val="24"/>
+        </w:rPr>
+      </w:pPr>
+      <w:r>
+        <w:rPr>
+          <w:rFonts w:ascii="Times New Roman" w:hAnsi="Times New Roman" w:cs="Times New Roman"/>
+          <w:sz w:val="24"/>
+          <w:szCs w:val="24"/>
+        </w:rPr>
+        <w:t xml:space="preserve">  </w:t>
+      </w:r>
+      <w:proofErr w:type="spellStart"/>
+      <w:proofErr w:type="gramStart"/>
+      <w:r>
+        <w:rPr>
+          <w:rFonts w:ascii="Times New Roman" w:hAnsi="Times New Roman" w:cs="Times New Roman"/>
+          <w:sz w:val="24"/>
+          <w:szCs w:val="24"/>
+        </w:rPr>
+        <w:t>printf</w:t>
+      </w:r>
+      <w:proofErr w:type="spellEnd"/>
+      <w:r>
+        <w:rPr>
+          <w:rFonts w:ascii="Times New Roman" w:hAnsi="Times New Roman" w:cs="Times New Roman"/>
+          <w:sz w:val="24"/>
+          <w:szCs w:val="24"/>
+        </w:rPr>
+        <w:t>(</w:t>
+      </w:r>
+      <w:proofErr w:type="gramEnd"/>
+      <w:r>
+        <w:rPr>
+          <w:rFonts w:ascii="Times New Roman" w:hAnsi="Times New Roman" w:cs="Times New Roman"/>
+          <w:sz w:val="24"/>
+          <w:szCs w:val="24"/>
+        </w:rPr>
+        <w:t>"</w:t>
+      </w:r>
+      <w:proofErr w:type="spellStart"/>
+      <w:r>
+        <w:rPr>
+          <w:rFonts w:ascii="Times New Roman" w:hAnsi="Times New Roman" w:cs="Times New Roman"/>
+          <w:sz w:val="24"/>
+          <w:szCs w:val="24"/>
+        </w:rPr>
+        <w:t>pid</w:t>
+      </w:r>
+      <w:proofErr w:type="spellEnd"/>
+      <w:r>
+        <w:rPr>
+          <w:rFonts w:ascii="Times New Roman" w:hAnsi="Times New Roman" w:cs="Times New Roman"/>
+          <w:sz w:val="24"/>
+          <w:szCs w:val="24"/>
+        </w:rPr>
+        <w:t>:%d\</w:t>
+      </w:r>
+      <w:proofErr w:type="spellStart"/>
+      <w:r>
+        <w:rPr>
+          <w:rFonts w:ascii="Times New Roman" w:hAnsi="Times New Roman" w:cs="Times New Roman"/>
+          <w:sz w:val="24"/>
+          <w:szCs w:val="24"/>
+        </w:rPr>
+        <w:t>tI</w:t>
+      </w:r>
+      <w:proofErr w:type="spellEnd"/>
+      <w:r>
+        <w:rPr>
+          <w:rFonts w:ascii="Times New Roman" w:hAnsi="Times New Roman" w:cs="Times New Roman"/>
+          <w:sz w:val="24"/>
+          <w:szCs w:val="24"/>
+        </w:rPr>
+        <w:t xml:space="preserve"> am a parent process with Id:\</w:t>
+      </w:r>
+      <w:proofErr w:type="spellStart"/>
+      <w:r>
+        <w:rPr>
+          <w:rFonts w:ascii="Times New Roman" w:hAnsi="Times New Roman" w:cs="Times New Roman"/>
+          <w:sz w:val="24"/>
+          <w:szCs w:val="24"/>
+        </w:rPr>
+        <w:t>t%d</w:t>
+      </w:r>
+      <w:proofErr w:type="spellEnd"/>
+      <w:r>
+        <w:rPr>
+          <w:rFonts w:ascii="Times New Roman" w:hAnsi="Times New Roman" w:cs="Times New Roman"/>
+          <w:sz w:val="24"/>
+          <w:szCs w:val="24"/>
+        </w:rPr>
+        <w:t>\n",</w:t>
+      </w:r>
+      <w:proofErr w:type="spellStart"/>
+      <w:r>
+        <w:rPr>
+          <w:rFonts w:ascii="Times New Roman" w:hAnsi="Times New Roman" w:cs="Times New Roman"/>
+          <w:sz w:val="24"/>
+          <w:szCs w:val="24"/>
+        </w:rPr>
+        <w:t>pid,getppid</w:t>
+      </w:r>
+      <w:proofErr w:type="spellEnd"/>
+      <w:r>
+        <w:rPr>
+          <w:rFonts w:ascii="Times New Roman" w:hAnsi="Times New Roman" w:cs="Times New Roman"/>
+          <w:sz w:val="24"/>
+          <w:szCs w:val="24"/>
+        </w:rPr>
+        <w:t>());</w:t>
+      </w:r>
+    </w:p>
+    <w:p>
+      <w:pPr>
+        <w:tabs>
+          <w:tab w:val="left" w:pos="10521"/>
+        </w:tabs>
+        <w:spacing w:before="1" w:line="254" w:lineRule="auto"/>
+        <w:ind w:left="2160" w:right="218"/>
+        <w:rPr>
+          <w:rFonts w:ascii="Times New Roman" w:hAnsi="Times New Roman" w:cs="Times New Roman"/>
+          <w:sz w:val="24"/>
+          <w:szCs w:val="24"/>
+        </w:rPr>
+      </w:pPr>
+      <w:r>
+        <w:rPr>
+          <w:rFonts w:ascii="Times New Roman" w:hAnsi="Times New Roman" w:cs="Times New Roman"/>
+          <w:sz w:val="24"/>
+          <w:szCs w:val="24"/>
+        </w:rPr>
+        <w:t>  else</w:t>
+      </w:r>
+    </w:p>
+    <w:p>
+      <w:pPr>
+        <w:tabs>
+          <w:tab w:val="left" w:pos="10521"/>
+        </w:tabs>
+        <w:spacing w:before="1" w:line="254" w:lineRule="auto"/>
+        <w:ind w:left="2160" w:right="218"/>
+        <w:rPr>
+          <w:rFonts w:ascii="Times New Roman" w:hAnsi="Times New Roman" w:cs="Times New Roman"/>
+          <w:sz w:val="24"/>
+          <w:szCs w:val="24"/>
+        </w:rPr>
+      </w:pPr>
+      <w:r>
+        <w:rPr>
+          <w:rFonts w:ascii="Times New Roman" w:hAnsi="Times New Roman" w:cs="Times New Roman"/>
+          <w:sz w:val="24"/>
+          <w:szCs w:val="24"/>
+        </w:rPr>
+        <w:t xml:space="preserve">  </w:t>
+      </w:r>
+      <w:proofErr w:type="spellStart"/>
+      <w:proofErr w:type="gramStart"/>
+      <w:r>
+        <w:rPr>
+          <w:rFonts w:ascii="Times New Roman" w:hAnsi="Times New Roman" w:cs="Times New Roman"/>
+          <w:sz w:val="24"/>
+          <w:szCs w:val="24"/>
+        </w:rPr>
+        <w:t>printf</w:t>
+      </w:r>
+      <w:proofErr w:type="spellEnd"/>
+      <w:r>
+        <w:rPr>
+          <w:rFonts w:ascii="Times New Roman" w:hAnsi="Times New Roman" w:cs="Times New Roman"/>
+          <w:sz w:val="24"/>
+          <w:szCs w:val="24"/>
+        </w:rPr>
+        <w:t>(</w:t>
+      </w:r>
+      <w:proofErr w:type="gramEnd"/>
+      <w:r>
+        <w:rPr>
+          <w:rFonts w:ascii="Times New Roman" w:hAnsi="Times New Roman" w:cs="Times New Roman"/>
+          <w:sz w:val="24"/>
+          <w:szCs w:val="24"/>
+        </w:rPr>
+        <w:t>"fork failed\n");</w:t>
+      </w:r>
+    </w:p>
+    <w:p>
+      <w:pPr>
+        <w:tabs>
+          <w:tab w:val="left" w:pos="10521"/>
+        </w:tabs>
+        <w:spacing w:before="1" w:line="254" w:lineRule="auto"/>
+        <w:ind w:left="2160" w:right="218"/>
+        <w:rPr>
+          <w:rFonts w:ascii="Times New Roman" w:hAnsi="Times New Roman" w:cs="Times New Roman"/>
+          <w:sz w:val="24"/>
+          <w:szCs w:val="24"/>
+        </w:rPr>
+      </w:pPr>
+    </w:p>
+    <w:p>
+      <w:pPr>
+        <w:tabs>
+          <w:tab w:val="left" w:pos="10521"/>
+        </w:tabs>
+        <w:spacing w:before="1" w:line="254" w:lineRule="auto"/>
+        <w:ind w:left="2160" w:right="218"/>
+        <w:rPr>
+          <w:rFonts w:ascii="Times New Roman" w:hAnsi="Times New Roman" w:cs="Times New Roman"/>
+          <w:sz w:val="24"/>
+          <w:szCs w:val="24"/>
+        </w:rPr>
+      </w:pPr>
+      <w:r>
+        <w:rPr>
+          <w:rFonts w:ascii="Times New Roman" w:hAnsi="Times New Roman" w:cs="Times New Roman"/>
+          <w:sz w:val="24"/>
+          <w:szCs w:val="24"/>
+        </w:rPr>
+        <w:t>  return 0;</w:t>
+      </w:r>
+    </w:p>
+    <w:p>
+      <w:pPr>
+        <w:tabs>
+          <w:tab w:val="left" w:pos="10521"/>
+        </w:tabs>
+        <w:spacing w:before="1" w:line="254" w:lineRule="auto"/>
+        <w:ind w:left="2160" w:right="218"/>
+        <w:rPr>
+          <w:rFonts w:ascii="Times New Roman" w:hAnsi="Times New Roman" w:cs="Times New Roman"/>
+          <w:sz w:val="24"/>
+          <w:szCs w:val="24"/>
+        </w:rPr>
+      </w:pPr>
+      <w:r>
+        <w:rPr>
+          <w:rFonts w:ascii="Times New Roman" w:hAnsi="Times New Roman" w:cs="Times New Roman"/>
+          <w:sz w:val="24"/>
+          <w:szCs w:val="24"/>
+        </w:rPr>
+        <w:t>}</w:t>
       </w:r>
       <w:r>
         <w:rPr>
@@ -1616,6 +2314,1221 @@
         </w:rPr>
         <w:t>), assign higher priority to the child using nice() system call.</w:t>
       </w:r>
+    </w:p>
+    <w:p>
+      <w:pPr>
+        <w:widowControl/>
+        <w:shd w:val="clear" w:color="auto" w:fill="0D1117"/>
+        <w:autoSpaceDE/>
+        <w:autoSpaceDN/>
+        <w:spacing w:line="360" w:lineRule="atLeast"/>
+        <w:ind w:left="860"/>
+        <w:rPr>
+          <w:rFonts w:ascii="Consolas" w:eastAsia="Times New Roman" w:hAnsi="Consolas" w:cs="Times New Roman"/>
+          <w:color w:val="E6EDF3"/>
+          <w:sz w:val="27"/>
+          <w:szCs w:val="27"/>
+        </w:rPr>
+      </w:pPr>
+      <w:r>
+        <w:rPr>
+          <w:rFonts w:ascii="Consolas" w:eastAsia="Times New Roman" w:hAnsi="Consolas" w:cs="Times New Roman"/>
+          <w:color w:val="FF7B72"/>
+          <w:sz w:val="27"/>
+          <w:szCs w:val="27"/>
+        </w:rPr>
+        <w:t>#include</w:t>
+      </w:r>
+      <w:r>
+        <w:rPr>
+          <w:rFonts w:ascii="Consolas" w:eastAsia="Times New Roman" w:hAnsi="Consolas" w:cs="Times New Roman"/>
+          <w:color w:val="A5D6FF"/>
+          <w:sz w:val="27"/>
+          <w:szCs w:val="27"/>
+        </w:rPr>
+        <w:t>&lt;stdio.h&gt;</w:t>
+      </w:r>
+    </w:p>
+    <w:p>
+      <w:pPr>
+        <w:widowControl/>
+        <w:shd w:val="clear" w:color="auto" w:fill="0D1117"/>
+        <w:autoSpaceDE/>
+        <w:autoSpaceDN/>
+        <w:spacing w:line="360" w:lineRule="atLeast"/>
+        <w:ind w:left="860"/>
+        <w:rPr>
+          <w:rFonts w:ascii="Consolas" w:eastAsia="Times New Roman" w:hAnsi="Consolas" w:cs="Times New Roman"/>
+          <w:color w:val="E6EDF3"/>
+          <w:sz w:val="27"/>
+          <w:szCs w:val="27"/>
+        </w:rPr>
+      </w:pPr>
+      <w:r>
+        <w:rPr>
+          <w:rFonts w:ascii="Consolas" w:eastAsia="Times New Roman" w:hAnsi="Consolas" w:cs="Times New Roman"/>
+          <w:color w:val="FF7B72"/>
+          <w:sz w:val="27"/>
+          <w:szCs w:val="27"/>
+        </w:rPr>
+        <w:t>#include</w:t>
+      </w:r>
+      <w:r>
+        <w:rPr>
+          <w:rFonts w:ascii="Consolas" w:eastAsia="Times New Roman" w:hAnsi="Consolas" w:cs="Times New Roman"/>
+          <w:color w:val="A5D6FF"/>
+          <w:sz w:val="27"/>
+          <w:szCs w:val="27"/>
+        </w:rPr>
+        <w:t>&lt;unistd.h&gt;</w:t>
+      </w:r>
+    </w:p>
+    <w:p>
+      <w:pPr>
+        <w:widowControl/>
+        <w:shd w:val="clear" w:color="auto" w:fill="0D1117"/>
+        <w:autoSpaceDE/>
+        <w:autoSpaceDN/>
+        <w:spacing w:line="360" w:lineRule="atLeast"/>
+        <w:ind w:left="860"/>
+        <w:rPr>
+          <w:rFonts w:ascii="Consolas" w:eastAsia="Times New Roman" w:hAnsi="Consolas" w:cs="Times New Roman"/>
+          <w:color w:val="E6EDF3"/>
+          <w:sz w:val="27"/>
+          <w:szCs w:val="27"/>
+        </w:rPr>
+      </w:pPr>
+      <w:r>
+        <w:rPr>
+          <w:rFonts w:ascii="Consolas" w:eastAsia="Times New Roman" w:hAnsi="Consolas" w:cs="Times New Roman"/>
+          <w:color w:val="FF7B72"/>
+          <w:sz w:val="27"/>
+          <w:szCs w:val="27"/>
+        </w:rPr>
+        <w:t>int</w:t>
+      </w:r>
+      <w:r>
+        <w:rPr>
+          <w:rFonts w:ascii="Consolas" w:eastAsia="Times New Roman" w:hAnsi="Consolas" w:cs="Times New Roman"/>
+          <w:color w:val="E6EDF3"/>
+          <w:sz w:val="27"/>
+          <w:szCs w:val="27"/>
+        </w:rPr>
+        <w:t xml:space="preserve"> </w:t>
+      </w:r>
+      <w:proofErr w:type="gramStart"/>
+      <w:r>
+        <w:rPr>
+          <w:rFonts w:ascii="Consolas" w:eastAsia="Times New Roman" w:hAnsi="Consolas" w:cs="Times New Roman"/>
+          <w:color w:val="D2A8FF"/>
+          <w:sz w:val="27"/>
+          <w:szCs w:val="27"/>
+        </w:rPr>
+        <w:t>main</w:t>
+      </w:r>
+      <w:r>
+        <w:rPr>
+          <w:rFonts w:ascii="Consolas" w:eastAsia="Times New Roman" w:hAnsi="Consolas" w:cs="Times New Roman"/>
+          <w:color w:val="E6EDF3"/>
+          <w:sz w:val="27"/>
+          <w:szCs w:val="27"/>
+        </w:rPr>
+        <w:t>(</w:t>
+      </w:r>
+      <w:proofErr w:type="gramEnd"/>
+      <w:r>
+        <w:rPr>
+          <w:rFonts w:ascii="Consolas" w:eastAsia="Times New Roman" w:hAnsi="Consolas" w:cs="Times New Roman"/>
+          <w:color w:val="E6EDF3"/>
+          <w:sz w:val="27"/>
+          <w:szCs w:val="27"/>
+        </w:rPr>
+        <w:t>)</w:t>
+      </w:r>
+    </w:p>
+    <w:p>
+      <w:pPr>
+        <w:widowControl/>
+        <w:shd w:val="clear" w:color="auto" w:fill="0D1117"/>
+        <w:autoSpaceDE/>
+        <w:autoSpaceDN/>
+        <w:spacing w:line="360" w:lineRule="atLeast"/>
+        <w:ind w:left="860"/>
+        <w:rPr>
+          <w:rFonts w:ascii="Consolas" w:eastAsia="Times New Roman" w:hAnsi="Consolas" w:cs="Times New Roman"/>
+          <w:color w:val="E6EDF3"/>
+          <w:sz w:val="27"/>
+          <w:szCs w:val="27"/>
+        </w:rPr>
+      </w:pPr>
+      <w:r>
+        <w:rPr>
+          <w:rFonts w:ascii="Consolas" w:eastAsia="Times New Roman" w:hAnsi="Consolas" w:cs="Times New Roman"/>
+          <w:color w:val="E6EDF3"/>
+          <w:sz w:val="27"/>
+          <w:szCs w:val="27"/>
+        </w:rPr>
+        <w:t>{</w:t>
+      </w:r>
+    </w:p>
+    <w:p>
+      <w:pPr>
+        <w:widowControl/>
+        <w:shd w:val="clear" w:color="auto" w:fill="0D1117"/>
+        <w:autoSpaceDE/>
+        <w:autoSpaceDN/>
+        <w:spacing w:line="360" w:lineRule="atLeast"/>
+        <w:ind w:left="860"/>
+        <w:rPr>
+          <w:rFonts w:ascii="Consolas" w:eastAsia="Times New Roman" w:hAnsi="Consolas" w:cs="Times New Roman"/>
+          <w:color w:val="E6EDF3"/>
+          <w:sz w:val="27"/>
+          <w:szCs w:val="27"/>
+        </w:rPr>
+      </w:pPr>
+      <w:r>
+        <w:rPr>
+          <w:rFonts w:ascii="Consolas" w:eastAsia="Times New Roman" w:hAnsi="Consolas" w:cs="Times New Roman"/>
+          <w:color w:val="E6EDF3"/>
+          <w:sz w:val="27"/>
+          <w:szCs w:val="27"/>
+        </w:rPr>
+        <w:t xml:space="preserve">    </w:t>
+      </w:r>
+      <w:r>
+        <w:rPr>
+          <w:rFonts w:ascii="Consolas" w:eastAsia="Times New Roman" w:hAnsi="Consolas" w:cs="Times New Roman"/>
+          <w:color w:val="FF7B72"/>
+          <w:sz w:val="27"/>
+          <w:szCs w:val="27"/>
+        </w:rPr>
+        <w:t>int</w:t>
+      </w:r>
+      <w:r>
+        <w:rPr>
+          <w:rFonts w:ascii="Consolas" w:eastAsia="Times New Roman" w:hAnsi="Consolas" w:cs="Times New Roman"/>
+          <w:color w:val="E6EDF3"/>
+          <w:sz w:val="27"/>
+          <w:szCs w:val="27"/>
+        </w:rPr>
+        <w:t xml:space="preserve"> </w:t>
+      </w:r>
+      <w:proofErr w:type="spellStart"/>
+      <w:proofErr w:type="gramStart"/>
+      <w:r>
+        <w:rPr>
+          <w:rFonts w:ascii="Consolas" w:eastAsia="Times New Roman" w:hAnsi="Consolas" w:cs="Times New Roman"/>
+          <w:color w:val="E6EDF3"/>
+          <w:sz w:val="27"/>
+          <w:szCs w:val="27"/>
+        </w:rPr>
+        <w:t>pid,retnice</w:t>
+      </w:r>
+      <w:proofErr w:type="spellEnd"/>
+      <w:proofErr w:type="gramEnd"/>
+      <w:r>
+        <w:rPr>
+          <w:rFonts w:ascii="Consolas" w:eastAsia="Times New Roman" w:hAnsi="Consolas" w:cs="Times New Roman"/>
+          <w:color w:val="E6EDF3"/>
+          <w:sz w:val="27"/>
+          <w:szCs w:val="27"/>
+        </w:rPr>
+        <w:t>;</w:t>
+      </w:r>
+    </w:p>
+    <w:p>
+      <w:pPr>
+        <w:widowControl/>
+        <w:shd w:val="clear" w:color="auto" w:fill="0D1117"/>
+        <w:autoSpaceDE/>
+        <w:autoSpaceDN/>
+        <w:spacing w:line="360" w:lineRule="atLeast"/>
+        <w:ind w:left="860"/>
+        <w:rPr>
+          <w:rFonts w:ascii="Consolas" w:eastAsia="Times New Roman" w:hAnsi="Consolas" w:cs="Times New Roman"/>
+          <w:color w:val="E6EDF3"/>
+          <w:sz w:val="27"/>
+          <w:szCs w:val="27"/>
+        </w:rPr>
+      </w:pPr>
+      <w:r>
+        <w:rPr>
+          <w:rFonts w:ascii="Consolas" w:eastAsia="Times New Roman" w:hAnsi="Consolas" w:cs="Times New Roman"/>
+          <w:color w:val="E6EDF3"/>
+          <w:sz w:val="27"/>
+          <w:szCs w:val="27"/>
+        </w:rPr>
+        <w:t xml:space="preserve">    </w:t>
+      </w:r>
+      <w:proofErr w:type="spellStart"/>
+      <w:proofErr w:type="gramStart"/>
+      <w:r>
+        <w:rPr>
+          <w:rFonts w:ascii="Consolas" w:eastAsia="Times New Roman" w:hAnsi="Consolas" w:cs="Times New Roman"/>
+          <w:color w:val="D2A8FF"/>
+          <w:sz w:val="27"/>
+          <w:szCs w:val="27"/>
+        </w:rPr>
+        <w:t>printf</w:t>
+      </w:r>
+      <w:proofErr w:type="spellEnd"/>
+      <w:r>
+        <w:rPr>
+          <w:rFonts w:ascii="Consolas" w:eastAsia="Times New Roman" w:hAnsi="Consolas" w:cs="Times New Roman"/>
+          <w:color w:val="E6EDF3"/>
+          <w:sz w:val="27"/>
+          <w:szCs w:val="27"/>
+        </w:rPr>
+        <w:t>(</w:t>
+      </w:r>
+      <w:proofErr w:type="gramEnd"/>
+      <w:r>
+        <w:rPr>
+          <w:rFonts w:ascii="Consolas" w:eastAsia="Times New Roman" w:hAnsi="Consolas" w:cs="Times New Roman"/>
+          <w:color w:val="A5D6FF"/>
+          <w:sz w:val="27"/>
+          <w:szCs w:val="27"/>
+        </w:rPr>
+        <w:t>"press DEL to stop process</w:t>
+      </w:r>
+      <w:r>
+        <w:rPr>
+          <w:rFonts w:ascii="Consolas" w:eastAsia="Times New Roman" w:hAnsi="Consolas" w:cs="Times New Roman"/>
+          <w:color w:val="FF7B72"/>
+          <w:sz w:val="27"/>
+          <w:szCs w:val="27"/>
+        </w:rPr>
+        <w:t>\n</w:t>
+      </w:r>
+      <w:r>
+        <w:rPr>
+          <w:rFonts w:ascii="Consolas" w:eastAsia="Times New Roman" w:hAnsi="Consolas" w:cs="Times New Roman"/>
+          <w:color w:val="A5D6FF"/>
+          <w:sz w:val="27"/>
+          <w:szCs w:val="27"/>
+        </w:rPr>
+        <w:t>"</w:t>
+      </w:r>
+      <w:r>
+        <w:rPr>
+          <w:rFonts w:ascii="Consolas" w:eastAsia="Times New Roman" w:hAnsi="Consolas" w:cs="Times New Roman"/>
+          <w:color w:val="E6EDF3"/>
+          <w:sz w:val="27"/>
+          <w:szCs w:val="27"/>
+        </w:rPr>
+        <w:t>);</w:t>
+      </w:r>
+    </w:p>
+    <w:p>
+      <w:pPr>
+        <w:widowControl/>
+        <w:shd w:val="clear" w:color="auto" w:fill="0D1117"/>
+        <w:autoSpaceDE/>
+        <w:autoSpaceDN/>
+        <w:spacing w:line="360" w:lineRule="atLeast"/>
+        <w:ind w:left="860"/>
+        <w:rPr>
+          <w:rFonts w:ascii="Consolas" w:eastAsia="Times New Roman" w:hAnsi="Consolas" w:cs="Times New Roman"/>
+          <w:color w:val="E6EDF3"/>
+          <w:sz w:val="27"/>
+          <w:szCs w:val="27"/>
+        </w:rPr>
+      </w:pPr>
+      <w:r>
+        <w:rPr>
+          <w:rFonts w:ascii="Consolas" w:eastAsia="Times New Roman" w:hAnsi="Consolas" w:cs="Times New Roman"/>
+          <w:color w:val="E6EDF3"/>
+          <w:sz w:val="27"/>
+          <w:szCs w:val="27"/>
+        </w:rPr>
+        <w:t xml:space="preserve">    </w:t>
+      </w:r>
+      <w:proofErr w:type="spellStart"/>
+      <w:r>
+        <w:rPr>
+          <w:rFonts w:ascii="Consolas" w:eastAsia="Times New Roman" w:hAnsi="Consolas" w:cs="Times New Roman"/>
+          <w:color w:val="E6EDF3"/>
+          <w:sz w:val="27"/>
+          <w:szCs w:val="27"/>
+        </w:rPr>
+        <w:t>pid</w:t>
+      </w:r>
+      <w:proofErr w:type="spellEnd"/>
+      <w:r>
+        <w:rPr>
+          <w:rFonts w:ascii="Consolas" w:eastAsia="Times New Roman" w:hAnsi="Consolas" w:cs="Times New Roman"/>
+          <w:color w:val="FF7B72"/>
+          <w:sz w:val="27"/>
+          <w:szCs w:val="27"/>
+        </w:rPr>
+        <w:t>=</w:t>
+      </w:r>
+      <w:proofErr w:type="gramStart"/>
+      <w:r>
+        <w:rPr>
+          <w:rFonts w:ascii="Consolas" w:eastAsia="Times New Roman" w:hAnsi="Consolas" w:cs="Times New Roman"/>
+          <w:color w:val="D2A8FF"/>
+          <w:sz w:val="27"/>
+          <w:szCs w:val="27"/>
+        </w:rPr>
+        <w:t>fork</w:t>
+      </w:r>
+      <w:r>
+        <w:rPr>
+          <w:rFonts w:ascii="Consolas" w:eastAsia="Times New Roman" w:hAnsi="Consolas" w:cs="Times New Roman"/>
+          <w:color w:val="E6EDF3"/>
+          <w:sz w:val="27"/>
+          <w:szCs w:val="27"/>
+        </w:rPr>
+        <w:t>(</w:t>
+      </w:r>
+      <w:proofErr w:type="gramEnd"/>
+      <w:r>
+        <w:rPr>
+          <w:rFonts w:ascii="Consolas" w:eastAsia="Times New Roman" w:hAnsi="Consolas" w:cs="Times New Roman"/>
+          <w:color w:val="E6EDF3"/>
+          <w:sz w:val="27"/>
+          <w:szCs w:val="27"/>
+        </w:rPr>
+        <w:t>);</w:t>
+      </w:r>
+    </w:p>
+    <w:p>
+      <w:pPr>
+        <w:widowControl/>
+        <w:shd w:val="clear" w:color="auto" w:fill="0D1117"/>
+        <w:autoSpaceDE/>
+        <w:autoSpaceDN/>
+        <w:spacing w:line="360" w:lineRule="atLeast"/>
+        <w:ind w:left="860"/>
+        <w:rPr>
+          <w:rFonts w:ascii="Consolas" w:eastAsia="Times New Roman" w:hAnsi="Consolas" w:cs="Times New Roman"/>
+          <w:color w:val="E6EDF3"/>
+          <w:sz w:val="27"/>
+          <w:szCs w:val="27"/>
+        </w:rPr>
+      </w:pPr>
+      <w:r>
+        <w:rPr>
+          <w:rFonts w:ascii="Consolas" w:eastAsia="Times New Roman" w:hAnsi="Consolas" w:cs="Times New Roman"/>
+          <w:color w:val="E6EDF3"/>
+          <w:sz w:val="27"/>
+          <w:szCs w:val="27"/>
+        </w:rPr>
+        <w:t xml:space="preserve">    </w:t>
+      </w:r>
+      <w:proofErr w:type="gramStart"/>
+      <w:r>
+        <w:rPr>
+          <w:rFonts w:ascii="Consolas" w:eastAsia="Times New Roman" w:hAnsi="Consolas" w:cs="Times New Roman"/>
+          <w:color w:val="FF7B72"/>
+          <w:sz w:val="27"/>
+          <w:szCs w:val="27"/>
+        </w:rPr>
+        <w:t>for</w:t>
+      </w:r>
+      <w:r>
+        <w:rPr>
+          <w:rFonts w:ascii="Consolas" w:eastAsia="Times New Roman" w:hAnsi="Consolas" w:cs="Times New Roman"/>
+          <w:color w:val="E6EDF3"/>
+          <w:sz w:val="27"/>
+          <w:szCs w:val="27"/>
+        </w:rPr>
+        <w:t>(</w:t>
+      </w:r>
+      <w:proofErr w:type="gramEnd"/>
+      <w:r>
+        <w:rPr>
+          <w:rFonts w:ascii="Consolas" w:eastAsia="Times New Roman" w:hAnsi="Consolas" w:cs="Times New Roman"/>
+          <w:color w:val="E6EDF3"/>
+          <w:sz w:val="27"/>
+          <w:szCs w:val="27"/>
+        </w:rPr>
+        <w:t>;;){</w:t>
+      </w:r>
+    </w:p>
+    <w:p>
+      <w:pPr>
+        <w:widowControl/>
+        <w:shd w:val="clear" w:color="auto" w:fill="0D1117"/>
+        <w:autoSpaceDE/>
+        <w:autoSpaceDN/>
+        <w:spacing w:line="360" w:lineRule="atLeast"/>
+        <w:ind w:left="860"/>
+        <w:rPr>
+          <w:rFonts w:ascii="Consolas" w:eastAsia="Times New Roman" w:hAnsi="Consolas" w:cs="Times New Roman"/>
+          <w:color w:val="E6EDF3"/>
+          <w:sz w:val="27"/>
+          <w:szCs w:val="27"/>
+        </w:rPr>
+      </w:pPr>
+      <w:r>
+        <w:rPr>
+          <w:rFonts w:ascii="Consolas" w:eastAsia="Times New Roman" w:hAnsi="Consolas" w:cs="Times New Roman"/>
+          <w:color w:val="E6EDF3"/>
+          <w:sz w:val="27"/>
+          <w:szCs w:val="27"/>
+        </w:rPr>
+        <w:t xml:space="preserve">        </w:t>
+      </w:r>
+      <w:r>
+        <w:rPr>
+          <w:rFonts w:ascii="Consolas" w:eastAsia="Times New Roman" w:hAnsi="Consolas" w:cs="Times New Roman"/>
+          <w:color w:val="FF7B72"/>
+          <w:sz w:val="27"/>
+          <w:szCs w:val="27"/>
+        </w:rPr>
+        <w:t>if</w:t>
+      </w:r>
+      <w:r>
+        <w:rPr>
+          <w:rFonts w:ascii="Consolas" w:eastAsia="Times New Roman" w:hAnsi="Consolas" w:cs="Times New Roman"/>
+          <w:color w:val="E6EDF3"/>
+          <w:sz w:val="27"/>
+          <w:szCs w:val="27"/>
+        </w:rPr>
+        <w:t>(</w:t>
+      </w:r>
+      <w:proofErr w:type="spellStart"/>
+      <w:r>
+        <w:rPr>
+          <w:rFonts w:ascii="Consolas" w:eastAsia="Times New Roman" w:hAnsi="Consolas" w:cs="Times New Roman"/>
+          <w:color w:val="E6EDF3"/>
+          <w:sz w:val="27"/>
+          <w:szCs w:val="27"/>
+        </w:rPr>
+        <w:t>pid</w:t>
+      </w:r>
+      <w:proofErr w:type="spellEnd"/>
+      <w:r>
+        <w:rPr>
+          <w:rFonts w:ascii="Consolas" w:eastAsia="Times New Roman" w:hAnsi="Consolas" w:cs="Times New Roman"/>
+          <w:color w:val="FF7B72"/>
+          <w:sz w:val="27"/>
+          <w:szCs w:val="27"/>
+        </w:rPr>
+        <w:t>==</w:t>
+      </w:r>
+      <w:proofErr w:type="gramStart"/>
+      <w:r>
+        <w:rPr>
+          <w:rFonts w:ascii="Consolas" w:eastAsia="Times New Roman" w:hAnsi="Consolas" w:cs="Times New Roman"/>
+          <w:color w:val="79C0FF"/>
+          <w:sz w:val="27"/>
+          <w:szCs w:val="27"/>
+        </w:rPr>
+        <w:t>0</w:t>
+      </w:r>
+      <w:r>
+        <w:rPr>
+          <w:rFonts w:ascii="Consolas" w:eastAsia="Times New Roman" w:hAnsi="Consolas" w:cs="Times New Roman"/>
+          <w:color w:val="E6EDF3"/>
+          <w:sz w:val="27"/>
+          <w:szCs w:val="27"/>
+        </w:rPr>
+        <w:t>){</w:t>
+      </w:r>
+      <w:proofErr w:type="gramEnd"/>
+    </w:p>
+    <w:p>
+      <w:pPr>
+        <w:widowControl/>
+        <w:shd w:val="clear" w:color="auto" w:fill="0D1117"/>
+        <w:autoSpaceDE/>
+        <w:autoSpaceDN/>
+        <w:spacing w:line="360" w:lineRule="atLeast"/>
+        <w:ind w:left="860"/>
+        <w:rPr>
+          <w:rFonts w:ascii="Consolas" w:eastAsia="Times New Roman" w:hAnsi="Consolas" w:cs="Times New Roman"/>
+          <w:color w:val="E6EDF3"/>
+          <w:sz w:val="27"/>
+          <w:szCs w:val="27"/>
+        </w:rPr>
+      </w:pPr>
+      <w:r>
+        <w:rPr>
+          <w:rFonts w:ascii="Consolas" w:eastAsia="Times New Roman" w:hAnsi="Consolas" w:cs="Times New Roman"/>
+          <w:color w:val="E6EDF3"/>
+          <w:sz w:val="27"/>
+          <w:szCs w:val="27"/>
+        </w:rPr>
+        <w:t xml:space="preserve">            </w:t>
+      </w:r>
+      <w:proofErr w:type="spellStart"/>
+      <w:r>
+        <w:rPr>
+          <w:rFonts w:ascii="Consolas" w:eastAsia="Times New Roman" w:hAnsi="Consolas" w:cs="Times New Roman"/>
+          <w:color w:val="E6EDF3"/>
+          <w:sz w:val="27"/>
+          <w:szCs w:val="27"/>
+        </w:rPr>
+        <w:t>retnice</w:t>
+      </w:r>
+      <w:proofErr w:type="spellEnd"/>
+      <w:r>
+        <w:rPr>
+          <w:rFonts w:ascii="Consolas" w:eastAsia="Times New Roman" w:hAnsi="Consolas" w:cs="Times New Roman"/>
+          <w:color w:val="FF7B72"/>
+          <w:sz w:val="27"/>
+          <w:szCs w:val="27"/>
+        </w:rPr>
+        <w:t>=</w:t>
+      </w:r>
+      <w:proofErr w:type="gramStart"/>
+      <w:r>
+        <w:rPr>
+          <w:rFonts w:ascii="Consolas" w:eastAsia="Times New Roman" w:hAnsi="Consolas" w:cs="Times New Roman"/>
+          <w:color w:val="D2A8FF"/>
+          <w:sz w:val="27"/>
+          <w:szCs w:val="27"/>
+        </w:rPr>
+        <w:t>nice</w:t>
+      </w:r>
+      <w:r>
+        <w:rPr>
+          <w:rFonts w:ascii="Consolas" w:eastAsia="Times New Roman" w:hAnsi="Consolas" w:cs="Times New Roman"/>
+          <w:color w:val="E6EDF3"/>
+          <w:sz w:val="27"/>
+          <w:szCs w:val="27"/>
+        </w:rPr>
+        <w:t>(</w:t>
+      </w:r>
+      <w:proofErr w:type="gramEnd"/>
+      <w:r>
+        <w:rPr>
+          <w:rFonts w:ascii="Consolas" w:eastAsia="Times New Roman" w:hAnsi="Consolas" w:cs="Times New Roman"/>
+          <w:color w:val="FF7B72"/>
+          <w:sz w:val="27"/>
+          <w:szCs w:val="27"/>
+        </w:rPr>
+        <w:t>-</w:t>
+      </w:r>
+      <w:r>
+        <w:rPr>
+          <w:rFonts w:ascii="Consolas" w:eastAsia="Times New Roman" w:hAnsi="Consolas" w:cs="Times New Roman"/>
+          <w:color w:val="79C0FF"/>
+          <w:sz w:val="27"/>
+          <w:szCs w:val="27"/>
+        </w:rPr>
+        <w:t>5</w:t>
+      </w:r>
+      <w:r>
+        <w:rPr>
+          <w:rFonts w:ascii="Consolas" w:eastAsia="Times New Roman" w:hAnsi="Consolas" w:cs="Times New Roman"/>
+          <w:color w:val="E6EDF3"/>
+          <w:sz w:val="27"/>
+          <w:szCs w:val="27"/>
+        </w:rPr>
+        <w:t>);</w:t>
+      </w:r>
+      <w:r>
+        <w:rPr>
+          <w:rFonts w:ascii="Consolas" w:eastAsia="Times New Roman" w:hAnsi="Consolas" w:cs="Times New Roman"/>
+          <w:color w:val="8B949E"/>
+          <w:sz w:val="27"/>
+          <w:szCs w:val="27"/>
+        </w:rPr>
+        <w:t>//positive means lower priority</w:t>
+      </w:r>
+    </w:p>
+    <w:p>
+      <w:pPr>
+        <w:widowControl/>
+        <w:shd w:val="clear" w:color="auto" w:fill="0D1117"/>
+        <w:autoSpaceDE/>
+        <w:autoSpaceDN/>
+        <w:spacing w:line="360" w:lineRule="atLeast"/>
+        <w:ind w:left="860"/>
+        <w:rPr>
+          <w:rFonts w:ascii="Consolas" w:eastAsia="Times New Roman" w:hAnsi="Consolas" w:cs="Times New Roman"/>
+          <w:color w:val="E6EDF3"/>
+          <w:sz w:val="27"/>
+          <w:szCs w:val="27"/>
+        </w:rPr>
+      </w:pPr>
+      <w:r>
+        <w:rPr>
+          <w:rFonts w:ascii="Consolas" w:eastAsia="Times New Roman" w:hAnsi="Consolas" w:cs="Times New Roman"/>
+          <w:color w:val="E6EDF3"/>
+          <w:sz w:val="27"/>
+          <w:szCs w:val="27"/>
+        </w:rPr>
+        <w:t xml:space="preserve">            </w:t>
+      </w:r>
+      <w:proofErr w:type="spellStart"/>
+      <w:proofErr w:type="gramStart"/>
+      <w:r>
+        <w:rPr>
+          <w:rFonts w:ascii="Consolas" w:eastAsia="Times New Roman" w:hAnsi="Consolas" w:cs="Times New Roman"/>
+          <w:color w:val="D2A8FF"/>
+          <w:sz w:val="27"/>
+          <w:szCs w:val="27"/>
+        </w:rPr>
+        <w:t>printf</w:t>
+      </w:r>
+      <w:proofErr w:type="spellEnd"/>
+      <w:r>
+        <w:rPr>
+          <w:rFonts w:ascii="Consolas" w:eastAsia="Times New Roman" w:hAnsi="Consolas" w:cs="Times New Roman"/>
+          <w:color w:val="E6EDF3"/>
+          <w:sz w:val="27"/>
+          <w:szCs w:val="27"/>
+        </w:rPr>
+        <w:t>(</w:t>
+      </w:r>
+      <w:proofErr w:type="gramEnd"/>
+      <w:r>
+        <w:rPr>
+          <w:rFonts w:ascii="Consolas" w:eastAsia="Times New Roman" w:hAnsi="Consolas" w:cs="Times New Roman"/>
+          <w:color w:val="A5D6FF"/>
+          <w:sz w:val="27"/>
+          <w:szCs w:val="27"/>
+        </w:rPr>
+        <w:t xml:space="preserve">"child gets higher priority </w:t>
+      </w:r>
+      <w:r>
+        <w:rPr>
+          <w:rFonts w:ascii="Consolas" w:eastAsia="Times New Roman" w:hAnsi="Consolas" w:cs="Times New Roman"/>
+          <w:color w:val="FF7B72"/>
+          <w:sz w:val="27"/>
+          <w:szCs w:val="27"/>
+        </w:rPr>
+        <w:t>%d\n</w:t>
+      </w:r>
+      <w:r>
+        <w:rPr>
+          <w:rFonts w:ascii="Consolas" w:eastAsia="Times New Roman" w:hAnsi="Consolas" w:cs="Times New Roman"/>
+          <w:color w:val="A5D6FF"/>
+          <w:sz w:val="27"/>
+          <w:szCs w:val="27"/>
+        </w:rPr>
+        <w:t>"</w:t>
+      </w:r>
+      <w:r>
+        <w:rPr>
+          <w:rFonts w:ascii="Consolas" w:eastAsia="Times New Roman" w:hAnsi="Consolas" w:cs="Times New Roman"/>
+          <w:color w:val="E6EDF3"/>
+          <w:sz w:val="27"/>
+          <w:szCs w:val="27"/>
+        </w:rPr>
+        <w:t>,</w:t>
+      </w:r>
+      <w:proofErr w:type="spellStart"/>
+      <w:r>
+        <w:rPr>
+          <w:rFonts w:ascii="Consolas" w:eastAsia="Times New Roman" w:hAnsi="Consolas" w:cs="Times New Roman"/>
+          <w:color w:val="E6EDF3"/>
+          <w:sz w:val="27"/>
+          <w:szCs w:val="27"/>
+        </w:rPr>
+        <w:t>retnice</w:t>
+      </w:r>
+      <w:proofErr w:type="spellEnd"/>
+      <w:r>
+        <w:rPr>
+          <w:rFonts w:ascii="Consolas" w:eastAsia="Times New Roman" w:hAnsi="Consolas" w:cs="Times New Roman"/>
+          <w:color w:val="E6EDF3"/>
+          <w:sz w:val="27"/>
+          <w:szCs w:val="27"/>
+        </w:rPr>
+        <w:t>);</w:t>
+      </w:r>
+    </w:p>
+    <w:p>
+      <w:pPr>
+        <w:widowControl/>
+        <w:shd w:val="clear" w:color="auto" w:fill="0D1117"/>
+        <w:autoSpaceDE/>
+        <w:autoSpaceDN/>
+        <w:spacing w:line="360" w:lineRule="atLeast"/>
+        <w:ind w:left="860"/>
+        <w:rPr>
+          <w:rFonts w:ascii="Consolas" w:eastAsia="Times New Roman" w:hAnsi="Consolas" w:cs="Times New Roman"/>
+          <w:color w:val="E6EDF3"/>
+          <w:sz w:val="27"/>
+          <w:szCs w:val="27"/>
+        </w:rPr>
+      </w:pPr>
+      <w:r>
+        <w:rPr>
+          <w:rFonts w:ascii="Consolas" w:eastAsia="Times New Roman" w:hAnsi="Consolas" w:cs="Times New Roman"/>
+          <w:color w:val="E6EDF3"/>
+          <w:sz w:val="27"/>
+          <w:szCs w:val="27"/>
+        </w:rPr>
+        <w:t xml:space="preserve">            </w:t>
+      </w:r>
+      <w:proofErr w:type="gramStart"/>
+      <w:r>
+        <w:rPr>
+          <w:rFonts w:ascii="Consolas" w:eastAsia="Times New Roman" w:hAnsi="Consolas" w:cs="Times New Roman"/>
+          <w:color w:val="D2A8FF"/>
+          <w:sz w:val="27"/>
+          <w:szCs w:val="27"/>
+        </w:rPr>
+        <w:t>sleep</w:t>
+      </w:r>
+      <w:r>
+        <w:rPr>
+          <w:rFonts w:ascii="Consolas" w:eastAsia="Times New Roman" w:hAnsi="Consolas" w:cs="Times New Roman"/>
+          <w:color w:val="E6EDF3"/>
+          <w:sz w:val="27"/>
+          <w:szCs w:val="27"/>
+        </w:rPr>
+        <w:t>(</w:t>
+      </w:r>
+      <w:proofErr w:type="gramEnd"/>
+      <w:r>
+        <w:rPr>
+          <w:rFonts w:ascii="Consolas" w:eastAsia="Times New Roman" w:hAnsi="Consolas" w:cs="Times New Roman"/>
+          <w:color w:val="79C0FF"/>
+          <w:sz w:val="27"/>
+          <w:szCs w:val="27"/>
+        </w:rPr>
+        <w:t>1</w:t>
+      </w:r>
+      <w:r>
+        <w:rPr>
+          <w:rFonts w:ascii="Consolas" w:eastAsia="Times New Roman" w:hAnsi="Consolas" w:cs="Times New Roman"/>
+          <w:color w:val="E6EDF3"/>
+          <w:sz w:val="27"/>
+          <w:szCs w:val="27"/>
+        </w:rPr>
+        <w:t>);</w:t>
+      </w:r>
+    </w:p>
+    <w:p>
+      <w:pPr>
+        <w:widowControl/>
+        <w:shd w:val="clear" w:color="auto" w:fill="0D1117"/>
+        <w:autoSpaceDE/>
+        <w:autoSpaceDN/>
+        <w:spacing w:line="360" w:lineRule="atLeast"/>
+        <w:ind w:left="860"/>
+        <w:rPr>
+          <w:rFonts w:ascii="Consolas" w:eastAsia="Times New Roman" w:hAnsi="Consolas" w:cs="Times New Roman"/>
+          <w:color w:val="E6EDF3"/>
+          <w:sz w:val="27"/>
+          <w:szCs w:val="27"/>
+        </w:rPr>
+      </w:pPr>
+      <w:r>
+        <w:rPr>
+          <w:rFonts w:ascii="Consolas" w:eastAsia="Times New Roman" w:hAnsi="Consolas" w:cs="Times New Roman"/>
+          <w:color w:val="E6EDF3"/>
+          <w:sz w:val="27"/>
+          <w:szCs w:val="27"/>
+        </w:rPr>
+        <w:t>        }</w:t>
+      </w:r>
+    </w:p>
+    <w:p>
+      <w:pPr>
+        <w:widowControl/>
+        <w:shd w:val="clear" w:color="auto" w:fill="0D1117"/>
+        <w:autoSpaceDE/>
+        <w:autoSpaceDN/>
+        <w:spacing w:line="360" w:lineRule="atLeast"/>
+        <w:ind w:left="860"/>
+        <w:rPr>
+          <w:rFonts w:ascii="Consolas" w:eastAsia="Times New Roman" w:hAnsi="Consolas" w:cs="Times New Roman"/>
+          <w:color w:val="E6EDF3"/>
+          <w:sz w:val="27"/>
+          <w:szCs w:val="27"/>
+        </w:rPr>
+      </w:pPr>
+      <w:r>
+        <w:rPr>
+          <w:rFonts w:ascii="Consolas" w:eastAsia="Times New Roman" w:hAnsi="Consolas" w:cs="Times New Roman"/>
+          <w:color w:val="E6EDF3"/>
+          <w:sz w:val="27"/>
+          <w:szCs w:val="27"/>
+        </w:rPr>
+        <w:t xml:space="preserve">        </w:t>
+      </w:r>
+      <w:proofErr w:type="gramStart"/>
+      <w:r>
+        <w:rPr>
+          <w:rFonts w:ascii="Consolas" w:eastAsia="Times New Roman" w:hAnsi="Consolas" w:cs="Times New Roman"/>
+          <w:color w:val="FF7B72"/>
+          <w:sz w:val="27"/>
+          <w:szCs w:val="27"/>
+        </w:rPr>
+        <w:t>else</w:t>
+      </w:r>
+      <w:r>
+        <w:rPr>
+          <w:rFonts w:ascii="Consolas" w:eastAsia="Times New Roman" w:hAnsi="Consolas" w:cs="Times New Roman"/>
+          <w:color w:val="E6EDF3"/>
+          <w:sz w:val="27"/>
+          <w:szCs w:val="27"/>
+        </w:rPr>
+        <w:t>{</w:t>
+      </w:r>
+      <w:proofErr w:type="gramEnd"/>
+    </w:p>
+    <w:p>
+      <w:pPr>
+        <w:widowControl/>
+        <w:shd w:val="clear" w:color="auto" w:fill="0D1117"/>
+        <w:autoSpaceDE/>
+        <w:autoSpaceDN/>
+        <w:spacing w:line="360" w:lineRule="atLeast"/>
+        <w:ind w:left="860"/>
+        <w:rPr>
+          <w:rFonts w:ascii="Consolas" w:eastAsia="Times New Roman" w:hAnsi="Consolas" w:cs="Times New Roman"/>
+          <w:color w:val="E6EDF3"/>
+          <w:sz w:val="27"/>
+          <w:szCs w:val="27"/>
+        </w:rPr>
+      </w:pPr>
+      <w:r>
+        <w:rPr>
+          <w:rFonts w:ascii="Consolas" w:eastAsia="Times New Roman" w:hAnsi="Consolas" w:cs="Times New Roman"/>
+          <w:color w:val="E6EDF3"/>
+          <w:sz w:val="27"/>
+          <w:szCs w:val="27"/>
+        </w:rPr>
+        <w:t xml:space="preserve">            </w:t>
+      </w:r>
+      <w:proofErr w:type="spellStart"/>
+      <w:r>
+        <w:rPr>
+          <w:rFonts w:ascii="Consolas" w:eastAsia="Times New Roman" w:hAnsi="Consolas" w:cs="Times New Roman"/>
+          <w:color w:val="E6EDF3"/>
+          <w:sz w:val="27"/>
+          <w:szCs w:val="27"/>
+        </w:rPr>
+        <w:t>retnice</w:t>
+      </w:r>
+      <w:proofErr w:type="spellEnd"/>
+      <w:r>
+        <w:rPr>
+          <w:rFonts w:ascii="Consolas" w:eastAsia="Times New Roman" w:hAnsi="Consolas" w:cs="Times New Roman"/>
+          <w:color w:val="FF7B72"/>
+          <w:sz w:val="27"/>
+          <w:szCs w:val="27"/>
+        </w:rPr>
+        <w:t>=</w:t>
+      </w:r>
+      <w:proofErr w:type="gramStart"/>
+      <w:r>
+        <w:rPr>
+          <w:rFonts w:ascii="Consolas" w:eastAsia="Times New Roman" w:hAnsi="Consolas" w:cs="Times New Roman"/>
+          <w:color w:val="D2A8FF"/>
+          <w:sz w:val="27"/>
+          <w:szCs w:val="27"/>
+        </w:rPr>
+        <w:t>nice</w:t>
+      </w:r>
+      <w:r>
+        <w:rPr>
+          <w:rFonts w:ascii="Consolas" w:eastAsia="Times New Roman" w:hAnsi="Consolas" w:cs="Times New Roman"/>
+          <w:color w:val="E6EDF3"/>
+          <w:sz w:val="27"/>
+          <w:szCs w:val="27"/>
+        </w:rPr>
+        <w:t>(</w:t>
+      </w:r>
+      <w:proofErr w:type="gramEnd"/>
+      <w:r>
+        <w:rPr>
+          <w:rFonts w:ascii="Consolas" w:eastAsia="Times New Roman" w:hAnsi="Consolas" w:cs="Times New Roman"/>
+          <w:color w:val="79C0FF"/>
+          <w:sz w:val="27"/>
+          <w:szCs w:val="27"/>
+        </w:rPr>
+        <w:t>5</w:t>
+      </w:r>
+      <w:r>
+        <w:rPr>
+          <w:rFonts w:ascii="Consolas" w:eastAsia="Times New Roman" w:hAnsi="Consolas" w:cs="Times New Roman"/>
+          <w:color w:val="E6EDF3"/>
+          <w:sz w:val="27"/>
+          <w:szCs w:val="27"/>
+        </w:rPr>
+        <w:t>);</w:t>
+      </w:r>
+      <w:r>
+        <w:rPr>
+          <w:rFonts w:ascii="Consolas" w:eastAsia="Times New Roman" w:hAnsi="Consolas" w:cs="Times New Roman"/>
+          <w:color w:val="8B949E"/>
+          <w:sz w:val="27"/>
+          <w:szCs w:val="27"/>
+        </w:rPr>
+        <w:t>//lower means higher priority</w:t>
+      </w:r>
+    </w:p>
+    <w:p>
+      <w:pPr>
+        <w:widowControl/>
+        <w:shd w:val="clear" w:color="auto" w:fill="0D1117"/>
+        <w:autoSpaceDE/>
+        <w:autoSpaceDN/>
+        <w:spacing w:line="360" w:lineRule="atLeast"/>
+        <w:ind w:left="860"/>
+        <w:rPr>
+          <w:rFonts w:ascii="Consolas" w:eastAsia="Times New Roman" w:hAnsi="Consolas" w:cs="Times New Roman"/>
+          <w:color w:val="E6EDF3"/>
+          <w:sz w:val="27"/>
+          <w:szCs w:val="27"/>
+        </w:rPr>
+      </w:pPr>
+      <w:r>
+        <w:rPr>
+          <w:rFonts w:ascii="Consolas" w:eastAsia="Times New Roman" w:hAnsi="Consolas" w:cs="Times New Roman"/>
+          <w:color w:val="E6EDF3"/>
+          <w:sz w:val="27"/>
+          <w:szCs w:val="27"/>
+        </w:rPr>
+        <w:t xml:space="preserve">            </w:t>
+      </w:r>
+      <w:proofErr w:type="spellStart"/>
+      <w:proofErr w:type="gramStart"/>
+      <w:r>
+        <w:rPr>
+          <w:rFonts w:ascii="Consolas" w:eastAsia="Times New Roman" w:hAnsi="Consolas" w:cs="Times New Roman"/>
+          <w:color w:val="D2A8FF"/>
+          <w:sz w:val="27"/>
+          <w:szCs w:val="27"/>
+        </w:rPr>
+        <w:t>printf</w:t>
+      </w:r>
+      <w:proofErr w:type="spellEnd"/>
+      <w:r>
+        <w:rPr>
+          <w:rFonts w:ascii="Consolas" w:eastAsia="Times New Roman" w:hAnsi="Consolas" w:cs="Times New Roman"/>
+          <w:color w:val="E6EDF3"/>
+          <w:sz w:val="27"/>
+          <w:szCs w:val="27"/>
+        </w:rPr>
+        <w:t>(</w:t>
+      </w:r>
+      <w:proofErr w:type="gramEnd"/>
+      <w:r>
+        <w:rPr>
+          <w:rFonts w:ascii="Consolas" w:eastAsia="Times New Roman" w:hAnsi="Consolas" w:cs="Times New Roman"/>
+          <w:color w:val="A5D6FF"/>
+          <w:sz w:val="27"/>
+          <w:szCs w:val="27"/>
+        </w:rPr>
+        <w:t xml:space="preserve">"parent gets lower priority </w:t>
+      </w:r>
+      <w:r>
+        <w:rPr>
+          <w:rFonts w:ascii="Consolas" w:eastAsia="Times New Roman" w:hAnsi="Consolas" w:cs="Times New Roman"/>
+          <w:color w:val="FF7B72"/>
+          <w:sz w:val="27"/>
+          <w:szCs w:val="27"/>
+        </w:rPr>
+        <w:t>%d\n</w:t>
+      </w:r>
+      <w:r>
+        <w:rPr>
+          <w:rFonts w:ascii="Consolas" w:eastAsia="Times New Roman" w:hAnsi="Consolas" w:cs="Times New Roman"/>
+          <w:color w:val="A5D6FF"/>
+          <w:sz w:val="27"/>
+          <w:szCs w:val="27"/>
+        </w:rPr>
+        <w:t>"</w:t>
+      </w:r>
+      <w:r>
+        <w:rPr>
+          <w:rFonts w:ascii="Consolas" w:eastAsia="Times New Roman" w:hAnsi="Consolas" w:cs="Times New Roman"/>
+          <w:color w:val="E6EDF3"/>
+          <w:sz w:val="27"/>
+          <w:szCs w:val="27"/>
+        </w:rPr>
+        <w:t>,</w:t>
+      </w:r>
+      <w:proofErr w:type="spellStart"/>
+      <w:r>
+        <w:rPr>
+          <w:rFonts w:ascii="Consolas" w:eastAsia="Times New Roman" w:hAnsi="Consolas" w:cs="Times New Roman"/>
+          <w:color w:val="E6EDF3"/>
+          <w:sz w:val="27"/>
+          <w:szCs w:val="27"/>
+        </w:rPr>
+        <w:t>retnice</w:t>
+      </w:r>
+      <w:proofErr w:type="spellEnd"/>
+      <w:r>
+        <w:rPr>
+          <w:rFonts w:ascii="Consolas" w:eastAsia="Times New Roman" w:hAnsi="Consolas" w:cs="Times New Roman"/>
+          <w:color w:val="E6EDF3"/>
+          <w:sz w:val="27"/>
+          <w:szCs w:val="27"/>
+        </w:rPr>
+        <w:t>);</w:t>
+      </w:r>
+    </w:p>
+    <w:p>
+      <w:pPr>
+        <w:widowControl/>
+        <w:shd w:val="clear" w:color="auto" w:fill="0D1117"/>
+        <w:autoSpaceDE/>
+        <w:autoSpaceDN/>
+        <w:spacing w:line="360" w:lineRule="atLeast"/>
+        <w:ind w:left="860"/>
+        <w:rPr>
+          <w:rFonts w:ascii="Consolas" w:eastAsia="Times New Roman" w:hAnsi="Consolas" w:cs="Times New Roman"/>
+          <w:color w:val="E6EDF3"/>
+          <w:sz w:val="27"/>
+          <w:szCs w:val="27"/>
+        </w:rPr>
+      </w:pPr>
+      <w:r>
+        <w:rPr>
+          <w:rFonts w:ascii="Consolas" w:eastAsia="Times New Roman" w:hAnsi="Consolas" w:cs="Times New Roman"/>
+          <w:color w:val="E6EDF3"/>
+          <w:sz w:val="27"/>
+          <w:szCs w:val="27"/>
+        </w:rPr>
+        <w:t xml:space="preserve">            </w:t>
+      </w:r>
+      <w:proofErr w:type="gramStart"/>
+      <w:r>
+        <w:rPr>
+          <w:rFonts w:ascii="Consolas" w:eastAsia="Times New Roman" w:hAnsi="Consolas" w:cs="Times New Roman"/>
+          <w:color w:val="D2A8FF"/>
+          <w:sz w:val="27"/>
+          <w:szCs w:val="27"/>
+        </w:rPr>
+        <w:t>sleep</w:t>
+      </w:r>
+      <w:r>
+        <w:rPr>
+          <w:rFonts w:ascii="Consolas" w:eastAsia="Times New Roman" w:hAnsi="Consolas" w:cs="Times New Roman"/>
+          <w:color w:val="E6EDF3"/>
+          <w:sz w:val="27"/>
+          <w:szCs w:val="27"/>
+        </w:rPr>
+        <w:t>(</w:t>
+      </w:r>
+      <w:proofErr w:type="gramEnd"/>
+      <w:r>
+        <w:rPr>
+          <w:rFonts w:ascii="Consolas" w:eastAsia="Times New Roman" w:hAnsi="Consolas" w:cs="Times New Roman"/>
+          <w:color w:val="79C0FF"/>
+          <w:sz w:val="27"/>
+          <w:szCs w:val="27"/>
+        </w:rPr>
+        <w:t>1</w:t>
+      </w:r>
+      <w:r>
+        <w:rPr>
+          <w:rFonts w:ascii="Consolas" w:eastAsia="Times New Roman" w:hAnsi="Consolas" w:cs="Times New Roman"/>
+          <w:color w:val="E6EDF3"/>
+          <w:sz w:val="27"/>
+          <w:szCs w:val="27"/>
+        </w:rPr>
+        <w:t>);</w:t>
+      </w:r>
+    </w:p>
+    <w:p>
+      <w:pPr>
+        <w:widowControl/>
+        <w:shd w:val="clear" w:color="auto" w:fill="0D1117"/>
+        <w:autoSpaceDE/>
+        <w:autoSpaceDN/>
+        <w:spacing w:line="360" w:lineRule="atLeast"/>
+        <w:ind w:left="860"/>
+        <w:rPr>
+          <w:rFonts w:ascii="Consolas" w:eastAsia="Times New Roman" w:hAnsi="Consolas" w:cs="Times New Roman"/>
+          <w:color w:val="E6EDF3"/>
+          <w:sz w:val="27"/>
+          <w:szCs w:val="27"/>
+        </w:rPr>
+      </w:pPr>
+      <w:r>
+        <w:rPr>
+          <w:rFonts w:ascii="Consolas" w:eastAsia="Times New Roman" w:hAnsi="Consolas" w:cs="Times New Roman"/>
+          <w:color w:val="E6EDF3"/>
+          <w:sz w:val="27"/>
+          <w:szCs w:val="27"/>
+        </w:rPr>
+        <w:t>        }</w:t>
+      </w:r>
+    </w:p>
+    <w:p>
+      <w:pPr>
+        <w:widowControl/>
+        <w:shd w:val="clear" w:color="auto" w:fill="0D1117"/>
+        <w:autoSpaceDE/>
+        <w:autoSpaceDN/>
+        <w:spacing w:line="360" w:lineRule="atLeast"/>
+        <w:ind w:left="860"/>
+        <w:rPr>
+          <w:rFonts w:ascii="Consolas" w:eastAsia="Times New Roman" w:hAnsi="Consolas" w:cs="Times New Roman"/>
+          <w:color w:val="E6EDF3"/>
+          <w:sz w:val="27"/>
+          <w:szCs w:val="27"/>
+        </w:rPr>
+      </w:pPr>
+      <w:r>
+        <w:rPr>
+          <w:rFonts w:ascii="Consolas" w:eastAsia="Times New Roman" w:hAnsi="Consolas" w:cs="Times New Roman"/>
+          <w:color w:val="E6EDF3"/>
+          <w:sz w:val="27"/>
+          <w:szCs w:val="27"/>
+        </w:rPr>
+        <w:t>    }</w:t>
+      </w:r>
+    </w:p>
+    <w:p>
+      <w:pPr>
+        <w:widowControl/>
+        <w:shd w:val="clear" w:color="auto" w:fill="0D1117"/>
+        <w:autoSpaceDE/>
+        <w:autoSpaceDN/>
+        <w:spacing w:line="360" w:lineRule="atLeast"/>
+        <w:ind w:left="860"/>
+        <w:rPr>
+          <w:rFonts w:ascii="Consolas" w:eastAsia="Times New Roman" w:hAnsi="Consolas" w:cs="Times New Roman"/>
+          <w:color w:val="E6EDF3"/>
+          <w:sz w:val="27"/>
+          <w:szCs w:val="27"/>
+        </w:rPr>
+      </w:pPr>
+      <w:r>
+        <w:rPr>
+          <w:rFonts w:ascii="Consolas" w:eastAsia="Times New Roman" w:hAnsi="Consolas" w:cs="Times New Roman"/>
+          <w:color w:val="E6EDF3"/>
+          <w:sz w:val="27"/>
+          <w:szCs w:val="27"/>
+        </w:rPr>
+        <w:t>}</w:t>
+      </w:r>
+    </w:p>
+    <w:p>
+      <w:pPr>
+        <w:tabs>
+          <w:tab w:val="left" w:pos="10521"/>
+        </w:tabs>
+        <w:spacing w:before="1" w:line="254" w:lineRule="auto"/>
+        <w:ind w:right="216"/>
+        <w:rPr>
+          <w:rFonts w:ascii="Times New Roman" w:hAnsi="Times New Roman" w:cs="Times New Roman"/>
+          <w:sz w:val="24"/>
+          <w:szCs w:val="24"/>
+        </w:rPr>
+      </w:pPr>
+      <w:r>
+        <w:rPr>
+          <w:rFonts w:ascii="Times New Roman" w:hAnsi="Times New Roman" w:cs="Times New Roman"/>
+          <w:sz w:val="24"/>
+          <w:szCs w:val="24"/>
+        </w:rPr>
+        <w:tab/>
+      </w:r>
+      <w:r>
+        <w:rPr>
+          <w:rFonts w:ascii="Times New Roman" w:hAnsi="Times New Roman" w:cs="Times New Roman"/>
+          <w:sz w:val="24"/>
+          <w:szCs w:val="24"/>
+        </w:rPr>
+        <w:tab/>
+      </w:r>
       <w:r>
         <w:rPr>
           <w:rFonts w:ascii="Times New Roman" w:hAnsi="Times New Roman" w:cs="Times New Roman"/>
@@ -2425,47 +4338,7 @@
           <w:sz w:val="24"/>
           <w:szCs w:val="24"/>
         </w:rPr>
-        <w:t>“</w:t>
-      </w:r>
-      <w:proofErr w:type="spellStart"/>
-      <w:r>
-        <w:rPr>
-          <w:rFonts w:ascii="Times New Roman" w:hAnsi="Times New Roman" w:cs="Times New Roman"/>
-          <w:w w:val="105"/>
-          <w:sz w:val="24"/>
-          <w:szCs w:val="24"/>
-        </w:rPr>
-        <w:t>MyShell</w:t>
-      </w:r>
-      <w:proofErr w:type="spellEnd"/>
-      <w:r>
-        <w:rPr>
-          <w:rFonts w:ascii="Times New Roman" w:hAnsi="Times New Roman" w:cs="Times New Roman"/>
-          <w:w w:val="105"/>
-          <w:sz w:val="24"/>
-          <w:szCs w:val="24"/>
-        </w:rPr>
-        <w:t xml:space="preserve"> $”. Any normal shell command is executed from this shell (</w:t>
-      </w:r>
-      <w:proofErr w:type="spellStart"/>
-      <w:r>
-        <w:rPr>
-          <w:rFonts w:ascii="Times New Roman" w:hAnsi="Times New Roman" w:cs="Times New Roman"/>
-          <w:w w:val="105"/>
-          <w:sz w:val="24"/>
-          <w:szCs w:val="24"/>
-        </w:rPr>
-        <w:t>MyShell</w:t>
-      </w:r>
-      <w:proofErr w:type="spellEnd"/>
-      <w:r>
-        <w:rPr>
-          <w:rFonts w:ascii="Times New Roman" w:hAnsi="Times New Roman" w:cs="Times New Roman"/>
-          <w:w w:val="105"/>
-          <w:sz w:val="24"/>
-          <w:szCs w:val="24"/>
-        </w:rPr>
-        <w:t>$) by starting a child</w:t>
+        <w:t>“MyShell $”. Any normal shell command is executed from this shell (MyShell$) by starting a child</w:t>
       </w:r>
       <w:r>
         <w:rPr>
@@ -2587,7 +4460,6 @@
           <w:szCs w:val="24"/>
         </w:rPr>
       </w:pPr>
-      <w:proofErr w:type="gramStart"/>
       <w:r>
         <w:rPr>
           <w:rFonts w:ascii="Times New Roman" w:hAnsi="Times New Roman" w:cs="Times New Roman"/>
@@ -2596,7 +4468,6 @@
         </w:rPr>
         <w:t>list</w:t>
       </w:r>
-      <w:proofErr w:type="gramEnd"/>
       <w:r>
         <w:rPr>
           <w:rFonts w:ascii="Times New Roman" w:hAnsi="Times New Roman" w:cs="Times New Roman"/>
@@ -2826,7 +4697,6 @@
           <w:szCs w:val="24"/>
         </w:rPr>
       </w:pPr>
-      <w:proofErr w:type="gramStart"/>
       <w:r>
         <w:rPr>
           <w:rFonts w:ascii="Times New Roman" w:hAnsi="Times New Roman" w:cs="Times New Roman"/>
@@ -2836,7 +4706,6 @@
         </w:rPr>
         <w:t>list</w:t>
       </w:r>
-      <w:proofErr w:type="gramEnd"/>
       <w:r>
         <w:rPr>
           <w:rFonts w:ascii="Times New Roman" w:hAnsi="Times New Roman" w:cs="Times New Roman"/>
@@ -3102,7 +4971,6 @@
           <w:szCs w:val="24"/>
         </w:rPr>
       </w:pPr>
-      <w:proofErr w:type="gramStart"/>
       <w:r>
         <w:rPr>
           <w:rFonts w:ascii="Times New Roman" w:hAnsi="Times New Roman" w:cs="Times New Roman"/>
@@ -3112,7 +4980,6 @@
         </w:rPr>
         <w:t>list</w:t>
       </w:r>
-      <w:proofErr w:type="gramEnd"/>
       <w:r>
         <w:rPr>
           <w:rFonts w:ascii="Times New Roman" w:hAnsi="Times New Roman" w:cs="Times New Roman"/>
@@ -3611,7 +5478,6 @@
         <w:t xml:space="preserve">              </w:t>
       </w:r>
       <w:proofErr w:type="spellStart"/>
-      <w:proofErr w:type="gramStart"/>
       <w:r>
         <w:rPr>
           <w:rFonts w:ascii="Times New Roman" w:hAnsi="Times New Roman" w:cs="Times New Roman"/>
@@ -3622,7 +5488,6 @@
         <w:t>myshell</w:t>
       </w:r>
       <w:proofErr w:type="spellEnd"/>
-      <w:proofErr w:type="gramEnd"/>
       <w:r>
         <w:rPr>
           <w:rFonts w:ascii="Times New Roman" w:hAnsi="Times New Roman" w:cs="Times New Roman"/>
@@ -3949,7 +5814,6 @@
         <w:t xml:space="preserve">              </w:t>
       </w:r>
       <w:proofErr w:type="spellStart"/>
-      <w:proofErr w:type="gramStart"/>
       <w:r>
         <w:rPr>
           <w:rFonts w:ascii="Times New Roman" w:hAnsi="Times New Roman" w:cs="Times New Roman"/>
@@ -3959,7 +5823,6 @@
         <w:t>myshell</w:t>
       </w:r>
       <w:proofErr w:type="spellEnd"/>
-      <w:proofErr w:type="gramEnd"/>
       <w:r>
         <w:rPr>
           <w:rFonts w:ascii="Times New Roman" w:hAnsi="Times New Roman" w:cs="Times New Roman"/>
@@ -5137,7 +7000,6 @@
         <w:t xml:space="preserve">              </w:t>
       </w:r>
       <w:proofErr w:type="spellStart"/>
-      <w:proofErr w:type="gramStart"/>
       <w:r>
         <w:rPr>
           <w:rFonts w:ascii="Times New Roman" w:hAnsi="Times New Roman" w:cs="Times New Roman"/>
@@ -5147,7 +7009,6 @@
         <w:t>myshell</w:t>
       </w:r>
       <w:proofErr w:type="spellEnd"/>
-      <w:proofErr w:type="gramEnd"/>
       <w:r>
         <w:rPr>
           <w:rFonts w:ascii="Times New Roman" w:hAnsi="Times New Roman" w:cs="Times New Roman"/>
@@ -5246,7 +7107,17 @@
           <w:sz w:val="24"/>
           <w:szCs w:val="24"/>
         </w:rPr>
-        <w:t xml:space="preserve">3,4,5,6,7,2,4,6                                                            </w:t>
+        <w:t xml:space="preserve">3,4,5,6,7,2,4,6                                                         </w:t>
+      </w:r>
+      <w:proofErr w:type="gramStart"/>
+      <w:r>
+        <w:rPr>
+          <w:rFonts w:ascii="Times New Roman" w:hAnsi="Times New Roman" w:cs="Times New Roman"/>
+          <w:w w:val="105"/>
+          <w:sz w:val="24"/>
+          <w:szCs w:val="24"/>
+        </w:rPr>
+        <w:t xml:space="preserve">   </w:t>
       </w:r>
       <w:r>
         <w:rPr>
@@ -5257,6 +7128,7 @@
         </w:rPr>
         <w:t>[</w:t>
       </w:r>
+      <w:proofErr w:type="gramEnd"/>
       <w:r>
         <w:rPr>
           <w:rFonts w:ascii="Times New Roman" w:hAnsi="Times New Roman" w:cs="Times New Roman"/>
@@ -5327,16 +7199,36 @@
           <w:sz w:val="24"/>
           <w:szCs w:val="24"/>
         </w:rPr>
-        <w:t xml:space="preserve">                                                                                                                                   </w:t>
-      </w:r>
-      <w:r>
-        <w:rPr>
-          <w:rFonts w:ascii="Times New Roman" w:hAnsi="Times New Roman" w:cs="Times New Roman"/>
-          <w:w w:val="105"/>
-          <w:sz w:val="24"/>
-          <w:szCs w:val="24"/>
-        </w:rPr>
-        <w:t>[0</w:t>
+        <w:t xml:space="preserve">                                                                                                                                </w:t>
+      </w:r>
+      <w:proofErr w:type="gramStart"/>
+      <w:r>
+        <w:rPr>
+          <w:rFonts w:ascii="Times New Roman" w:hAnsi="Times New Roman" w:cs="Times New Roman"/>
+          <w:w w:val="105"/>
+          <w:sz w:val="24"/>
+          <w:szCs w:val="24"/>
+        </w:rPr>
+        <w:t xml:space="preserve">   </w:t>
+      </w:r>
+      <w:r>
+        <w:rPr>
+          <w:rFonts w:ascii="Times New Roman" w:hAnsi="Times New Roman" w:cs="Times New Roman"/>
+          <w:w w:val="105"/>
+          <w:sz w:val="24"/>
+          <w:szCs w:val="24"/>
+        </w:rPr>
+        <w:t>[</w:t>
+      </w:r>
+      <w:proofErr w:type="gramEnd"/>
+      <w:r>
+        <w:rPr>
+          <w:rFonts w:ascii="Times New Roman" w:hAnsi="Times New Roman" w:cs="Times New Roman"/>
+          <w:w w:val="105"/>
+          <w:sz w:val="24"/>
+          <w:szCs w:val="24"/>
+        </w:rPr>
+        <w:t>0</w:t>
       </w:r>
       <w:r>
         <w:rPr>
@@ -5563,7 +7455,6 @@
         </w:rPr>
       </w:pPr>
       <w:proofErr w:type="spellStart"/>
-      <w:proofErr w:type="gramStart"/>
       <w:r>
         <w:rPr>
           <w:rFonts w:ascii="Times New Roman" w:hAnsi="Times New Roman" w:cs="Times New Roman"/>
@@ -5574,7 +7465,6 @@
         <w:t>myshell</w:t>
       </w:r>
       <w:proofErr w:type="spellEnd"/>
-      <w:proofErr w:type="gramEnd"/>
       <w:r>
         <w:rPr>
           <w:rFonts w:ascii="Times New Roman" w:hAnsi="Times New Roman" w:cs="Times New Roman"/>
@@ -5621,7 +7511,6 @@
         </w:rPr>
       </w:pPr>
       <w:proofErr w:type="spellStart"/>
-      <w:proofErr w:type="gramStart"/>
       <w:r>
         <w:rPr>
           <w:rFonts w:ascii="Times New Roman" w:hAnsi="Times New Roman" w:cs="Times New Roman"/>
@@ -5632,7 +7521,6 @@
         <w:t>myshell</w:t>
       </w:r>
       <w:proofErr w:type="spellEnd"/>
-      <w:proofErr w:type="gramEnd"/>
       <w:r>
         <w:rPr>
           <w:rFonts w:ascii="Times New Roman" w:hAnsi="Times New Roman" w:cs="Times New Roman"/>
@@ -5679,7 +7567,6 @@
         </w:rPr>
       </w:pPr>
       <w:proofErr w:type="spellStart"/>
-      <w:proofErr w:type="gramStart"/>
       <w:r>
         <w:rPr>
           <w:rFonts w:ascii="Times New Roman" w:hAnsi="Times New Roman" w:cs="Times New Roman"/>
@@ -5690,7 +7577,6 @@
         <w:t>myshell</w:t>
       </w:r>
       <w:proofErr w:type="spellEnd"/>
-      <w:proofErr w:type="gramEnd"/>
       <w:r>
         <w:rPr>
           <w:rFonts w:ascii="Times New Roman" w:hAnsi="Times New Roman" w:cs="Times New Roman"/>
@@ -5776,8 +7662,19 @@
           <w:sz w:val="24"/>
           <w:szCs w:val="24"/>
         </w:rPr>
-        <w:t xml:space="preserve">                                                                                                                                      [</w:t>
-      </w:r>
+        <w:t xml:space="preserve">                                                                                                                                   </w:t>
+      </w:r>
+      <w:proofErr w:type="gramStart"/>
+      <w:r>
+        <w:rPr>
+          <w:rFonts w:ascii="Times New Roman" w:hAnsi="Times New Roman" w:cs="Times New Roman"/>
+          <w:w w:val="105"/>
+          <w:sz w:val="24"/>
+          <w:szCs w:val="24"/>
+        </w:rPr>
+        <w:t xml:space="preserve">   [</w:t>
+      </w:r>
+      <w:proofErr w:type="gramEnd"/>
       <w:r>
         <w:rPr>
           <w:rFonts w:ascii="Times New Roman" w:hAnsi="Times New Roman" w:cs="Times New Roman"/>
@@ -5920,47 +7817,7 @@
           <w:sz w:val="24"/>
           <w:szCs w:val="24"/>
         </w:rPr>
-        <w:t>“</w:t>
-      </w:r>
-      <w:proofErr w:type="spellStart"/>
-      <w:r>
-        <w:rPr>
-          <w:rFonts w:ascii="Times New Roman" w:hAnsi="Times New Roman" w:cs="Times New Roman"/>
-          <w:w w:val="105"/>
-          <w:sz w:val="24"/>
-          <w:szCs w:val="24"/>
-        </w:rPr>
-        <w:t>MyShell</w:t>
-      </w:r>
-      <w:proofErr w:type="spellEnd"/>
-      <w:r>
-        <w:rPr>
-          <w:rFonts w:ascii="Times New Roman" w:hAnsi="Times New Roman" w:cs="Times New Roman"/>
-          <w:w w:val="105"/>
-          <w:sz w:val="24"/>
-          <w:szCs w:val="24"/>
-        </w:rPr>
-        <w:t xml:space="preserve"> $”. Any normal shell command is executed from this shell (</w:t>
-      </w:r>
-      <w:proofErr w:type="spellStart"/>
-      <w:r>
-        <w:rPr>
-          <w:rFonts w:ascii="Times New Roman" w:hAnsi="Times New Roman" w:cs="Times New Roman"/>
-          <w:w w:val="105"/>
-          <w:sz w:val="24"/>
-          <w:szCs w:val="24"/>
-        </w:rPr>
-        <w:t>MyShell</w:t>
-      </w:r>
-      <w:proofErr w:type="spellEnd"/>
-      <w:r>
-        <w:rPr>
-          <w:rFonts w:ascii="Times New Roman" w:hAnsi="Times New Roman" w:cs="Times New Roman"/>
-          <w:w w:val="105"/>
-          <w:sz w:val="24"/>
-          <w:szCs w:val="24"/>
-        </w:rPr>
-        <w:t>$) by starting a child</w:t>
+        <w:t>“MyShell $”. Any normal shell command is executed from this shell (MyShell$) by starting a child</w:t>
       </w:r>
       <w:r>
         <w:rPr>
@@ -6082,7 +7939,6 @@
           <w:szCs w:val="24"/>
         </w:rPr>
       </w:pPr>
-      <w:proofErr w:type="gramStart"/>
       <w:r>
         <w:rPr>
           <w:rFonts w:ascii="Times New Roman" w:hAnsi="Times New Roman" w:cs="Times New Roman"/>
@@ -6091,7 +7947,6 @@
         </w:rPr>
         <w:t>list</w:t>
       </w:r>
-      <w:proofErr w:type="gramEnd"/>
       <w:r>
         <w:rPr>
           <w:rFonts w:ascii="Times New Roman" w:hAnsi="Times New Roman" w:cs="Times New Roman"/>
@@ -6343,16 +8198,35 @@
           <w:sz w:val="24"/>
           <w:szCs w:val="24"/>
         </w:rPr>
-        <w:t xml:space="preserve">                  </w:t>
-      </w:r>
-      <w:r>
-        <w:rPr>
-          <w:rFonts w:ascii="Times New Roman" w:hAnsi="Times New Roman" w:cs="Times New Roman"/>
-          <w:w w:val="105"/>
-          <w:sz w:val="24"/>
-          <w:szCs w:val="24"/>
-        </w:rPr>
-        <w:t>[10]</w:t>
+        <w:t xml:space="preserve">               </w:t>
+      </w:r>
+      <w:proofErr w:type="gramStart"/>
+      <w:r>
+        <w:rPr>
+          <w:rFonts w:ascii="Times New Roman" w:hAnsi="Times New Roman" w:cs="Times New Roman"/>
+          <w:sz w:val="24"/>
+          <w:szCs w:val="24"/>
+        </w:rPr>
+        <w:t xml:space="preserve">   </w:t>
+      </w:r>
+      <w:r>
+        <w:rPr>
+          <w:rFonts w:ascii="Times New Roman" w:hAnsi="Times New Roman" w:cs="Times New Roman"/>
+          <w:w w:val="105"/>
+          <w:sz w:val="24"/>
+          <w:szCs w:val="24"/>
+        </w:rPr>
+        <w:t>[</w:t>
+      </w:r>
+      <w:proofErr w:type="gramEnd"/>
+      <w:r>
+        <w:rPr>
+          <w:rFonts w:ascii="Times New Roman" w:hAnsi="Times New Roman" w:cs="Times New Roman"/>
+          <w:w w:val="105"/>
+          <w:sz w:val="24"/>
+          <w:szCs w:val="24"/>
+        </w:rPr>
+        <w:t>10]</w:t>
       </w:r>
     </w:p>
     <w:p>
@@ -6438,7 +8312,27 @@
           <w:sz w:val="24"/>
           <w:szCs w:val="24"/>
         </w:rPr>
-        <w:t>Page Reference String : 3,4,5,4,3,4</w:t>
+        <w:t xml:space="preserve">Page Reference </w:t>
+      </w:r>
+      <w:proofErr w:type="gramStart"/>
+      <w:r>
+        <w:rPr>
+          <w:rFonts w:ascii="Times New Roman" w:hAnsi="Times New Roman" w:cs="Times New Roman"/>
+          <w:w w:val="105"/>
+          <w:sz w:val="24"/>
+          <w:szCs w:val="24"/>
+        </w:rPr>
+        <w:t>String :</w:t>
+      </w:r>
+      <w:proofErr w:type="gramEnd"/>
+      <w:r>
+        <w:rPr>
+          <w:rFonts w:ascii="Times New Roman" w:hAnsi="Times New Roman" w:cs="Times New Roman"/>
+          <w:w w:val="105"/>
+          <w:sz w:val="24"/>
+          <w:szCs w:val="24"/>
+        </w:rPr>
+        <w:t xml:space="preserve"> 3,4,5,4,3,4</w:t>
       </w:r>
       <w:r>
         <w:rPr>
@@ -6546,16 +8440,36 @@
           <w:sz w:val="24"/>
           <w:szCs w:val="24"/>
         </w:rPr>
-        <w:t xml:space="preserve">                                                                                                                                       </w:t>
-      </w:r>
-      <w:r>
-        <w:rPr>
-          <w:rFonts w:ascii="Times New Roman" w:hAnsi="Times New Roman" w:cs="Times New Roman"/>
-          <w:w w:val="105"/>
-          <w:sz w:val="24"/>
-          <w:szCs w:val="24"/>
-        </w:rPr>
-        <w:t>[0</w:t>
+        <w:t xml:space="preserve">                                                                                                                                    </w:t>
+      </w:r>
+      <w:proofErr w:type="gramStart"/>
+      <w:r>
+        <w:rPr>
+          <w:rFonts w:ascii="Times New Roman" w:hAnsi="Times New Roman" w:cs="Times New Roman"/>
+          <w:w w:val="105"/>
+          <w:sz w:val="24"/>
+          <w:szCs w:val="24"/>
+        </w:rPr>
+        <w:t xml:space="preserve">   </w:t>
+      </w:r>
+      <w:r>
+        <w:rPr>
+          <w:rFonts w:ascii="Times New Roman" w:hAnsi="Times New Roman" w:cs="Times New Roman"/>
+          <w:w w:val="105"/>
+          <w:sz w:val="24"/>
+          <w:szCs w:val="24"/>
+        </w:rPr>
+        <w:t>[</w:t>
+      </w:r>
+      <w:proofErr w:type="gramEnd"/>
+      <w:r>
+        <w:rPr>
+          <w:rFonts w:ascii="Times New Roman" w:hAnsi="Times New Roman" w:cs="Times New Roman"/>
+          <w:w w:val="105"/>
+          <w:sz w:val="24"/>
+          <w:szCs w:val="24"/>
+        </w:rPr>
+        <w:t>0</w:t>
       </w:r>
       <w:r>
         <w:rPr>
@@ -6654,7 +8568,27 @@
           <w:sz w:val="24"/>
           <w:szCs w:val="24"/>
         </w:rPr>
-        <w:t>Implement the C Program to create a child process using fork(), display parent and child</w:t>
+        <w:t xml:space="preserve">Implement the C Program to create a child process using </w:t>
+      </w:r>
+      <w:proofErr w:type="gramStart"/>
+      <w:r>
+        <w:rPr>
+          <w:rFonts w:ascii="Times New Roman" w:hAnsi="Times New Roman" w:cs="Times New Roman"/>
+          <w:w w:val="105"/>
+          <w:sz w:val="24"/>
+          <w:szCs w:val="24"/>
+        </w:rPr>
+        <w:t>fork(</w:t>
+      </w:r>
+      <w:proofErr w:type="gramEnd"/>
+      <w:r>
+        <w:rPr>
+          <w:rFonts w:ascii="Times New Roman" w:hAnsi="Times New Roman" w:cs="Times New Roman"/>
+          <w:w w:val="105"/>
+          <w:sz w:val="24"/>
+          <w:szCs w:val="24"/>
+        </w:rPr>
+        <w:t>), display parent and child</w:t>
       </w:r>
     </w:p>
     <w:p>
@@ -6678,27 +8612,7 @@
           <w:sz w:val="24"/>
           <w:szCs w:val="24"/>
         </w:rPr>
-        <w:t xml:space="preserve">             </w:t>
-      </w:r>
-      <w:proofErr w:type="gramStart"/>
-      <w:r>
-        <w:rPr>
-          <w:rFonts w:ascii="Times New Roman" w:hAnsi="Times New Roman" w:cs="Times New Roman"/>
-          <w:w w:val="105"/>
-          <w:sz w:val="24"/>
-          <w:szCs w:val="24"/>
-        </w:rPr>
-        <w:t>process</w:t>
-      </w:r>
-      <w:proofErr w:type="gramEnd"/>
-      <w:r>
-        <w:rPr>
-          <w:rFonts w:ascii="Times New Roman" w:hAnsi="Times New Roman" w:cs="Times New Roman"/>
-          <w:w w:val="105"/>
-          <w:sz w:val="24"/>
-          <w:szCs w:val="24"/>
-        </w:rPr>
-        <w:t xml:space="preserve"> id. Child process will display the message “I am Child Process” and the parent</w:t>
+        <w:t xml:space="preserve">             process id. Child process will display the message “I am Child Process” and the parent</w:t>
       </w:r>
     </w:p>
     <w:p>
@@ -6722,27 +8636,7 @@
           <w:sz w:val="24"/>
           <w:szCs w:val="24"/>
         </w:rPr>
-        <w:t xml:space="preserve">              </w:t>
-      </w:r>
-      <w:proofErr w:type="gramStart"/>
-      <w:r>
-        <w:rPr>
-          <w:rFonts w:ascii="Times New Roman" w:hAnsi="Times New Roman" w:cs="Times New Roman"/>
-          <w:w w:val="105"/>
-          <w:sz w:val="24"/>
-          <w:szCs w:val="24"/>
-        </w:rPr>
-        <w:t>process</w:t>
-      </w:r>
-      <w:proofErr w:type="gramEnd"/>
-      <w:r>
-        <w:rPr>
-          <w:rFonts w:ascii="Times New Roman" w:hAnsi="Times New Roman" w:cs="Times New Roman"/>
-          <w:w w:val="105"/>
-          <w:sz w:val="24"/>
-          <w:szCs w:val="24"/>
-        </w:rPr>
-        <w:t xml:space="preserve"> should display “I am Parent Process”.</w:t>
+        <w:t xml:space="preserve">              process should display “I am Parent Process”.</w:t>
       </w:r>
       <w:r>
         <w:rPr>
@@ -6867,7 +8761,27 @@
           <w:sz w:val="24"/>
           <w:szCs w:val="24"/>
         </w:rPr>
-        <w:t>Viva                                                                                                                           [05]</w:t>
+        <w:t xml:space="preserve">Viva                                                                                                                        </w:t>
+      </w:r>
+      <w:proofErr w:type="gramStart"/>
+      <w:r>
+        <w:rPr>
+          <w:rFonts w:ascii="Times New Roman" w:hAnsi="Times New Roman" w:cs="Times New Roman"/>
+          <w:w w:val="105"/>
+          <w:sz w:val="24"/>
+          <w:szCs w:val="24"/>
+        </w:rPr>
+        <w:t xml:space="preserve">   [</w:t>
+      </w:r>
+      <w:proofErr w:type="gramEnd"/>
+      <w:r>
+        <w:rPr>
+          <w:rFonts w:ascii="Times New Roman" w:hAnsi="Times New Roman" w:cs="Times New Roman"/>
+          <w:w w:val="105"/>
+          <w:sz w:val="24"/>
+          <w:szCs w:val="24"/>
+        </w:rPr>
+        <w:t>05]</w:t>
       </w:r>
     </w:p>
     <w:p>
@@ -6946,47 +8860,7 @@
           <w:sz w:val="24"/>
           <w:szCs w:val="24"/>
         </w:rPr>
-        <w:t>“</w:t>
-      </w:r>
-      <w:proofErr w:type="spellStart"/>
-      <w:r>
-        <w:rPr>
-          <w:rFonts w:ascii="Times New Roman" w:hAnsi="Times New Roman" w:cs="Times New Roman"/>
-          <w:w w:val="105"/>
-          <w:sz w:val="24"/>
-          <w:szCs w:val="24"/>
-        </w:rPr>
-        <w:t>MyShell</w:t>
-      </w:r>
-      <w:proofErr w:type="spellEnd"/>
-      <w:r>
-        <w:rPr>
-          <w:rFonts w:ascii="Times New Roman" w:hAnsi="Times New Roman" w:cs="Times New Roman"/>
-          <w:w w:val="105"/>
-          <w:sz w:val="24"/>
-          <w:szCs w:val="24"/>
-        </w:rPr>
-        <w:t xml:space="preserve"> $”. Any normal shell command is executed from this shell (</w:t>
-      </w:r>
-      <w:proofErr w:type="spellStart"/>
-      <w:r>
-        <w:rPr>
-          <w:rFonts w:ascii="Times New Roman" w:hAnsi="Times New Roman" w:cs="Times New Roman"/>
-          <w:w w:val="105"/>
-          <w:sz w:val="24"/>
-          <w:szCs w:val="24"/>
-        </w:rPr>
-        <w:t>MyShell</w:t>
-      </w:r>
-      <w:proofErr w:type="spellEnd"/>
-      <w:r>
-        <w:rPr>
-          <w:rFonts w:ascii="Times New Roman" w:hAnsi="Times New Roman" w:cs="Times New Roman"/>
-          <w:w w:val="105"/>
-          <w:sz w:val="24"/>
-          <w:szCs w:val="24"/>
-        </w:rPr>
-        <w:t>$) by starting a child</w:t>
+        <w:t>“MyShell $”. Any normal shell command is executed from this shell (MyShell$) by starting a child</w:t>
       </w:r>
       <w:r>
         <w:rPr>
@@ -7108,7 +8982,6 @@
           <w:szCs w:val="24"/>
         </w:rPr>
       </w:pPr>
-      <w:proofErr w:type="gramStart"/>
       <w:r>
         <w:rPr>
           <w:rFonts w:ascii="Times New Roman" w:hAnsi="Times New Roman" w:cs="Times New Roman"/>
@@ -7117,7 +8990,6 @@
         </w:rPr>
         <w:t>list</w:t>
       </w:r>
-      <w:proofErr w:type="gramEnd"/>
       <w:r>
         <w:rPr>
           <w:rFonts w:ascii="Times New Roman" w:hAnsi="Times New Roman" w:cs="Times New Roman"/>
@@ -7322,7 +9194,25 @@
           <w:sz w:val="24"/>
           <w:szCs w:val="24"/>
         </w:rPr>
-        <w:t xml:space="preserve">                        [10]</w:t>
+        <w:t xml:space="preserve">                     </w:t>
+      </w:r>
+      <w:proofErr w:type="gramStart"/>
+      <w:r>
+        <w:rPr>
+          <w:rFonts w:ascii="Times New Roman" w:hAnsi="Times New Roman" w:cs="Times New Roman"/>
+          <w:sz w:val="24"/>
+          <w:szCs w:val="24"/>
+        </w:rPr>
+        <w:t xml:space="preserve">   [</w:t>
+      </w:r>
+      <w:proofErr w:type="gramEnd"/>
+      <w:r>
+        <w:rPr>
+          <w:rFonts w:ascii="Times New Roman" w:hAnsi="Times New Roman" w:cs="Times New Roman"/>
+          <w:sz w:val="24"/>
+          <w:szCs w:val="24"/>
+        </w:rPr>
+        <w:t>10]</w:t>
       </w:r>
     </w:p>
     <w:p>
@@ -7386,14 +9276,25 @@
         </w:rPr>
         <w:t>fork system call. Parent process sorts the integers using bubble sort and waits for child process using wait system call. Child process sorts the integers using insertion sort</w:t>
       </w:r>
-      <w:r>
-        <w:rPr>
-          <w:rFonts w:ascii="Times New Roman" w:hAnsi="Times New Roman" w:cs="Times New Roman"/>
-          <w:w w:val="105"/>
-          <w:sz w:val="24"/>
-          <w:szCs w:val="24"/>
-        </w:rPr>
-        <w:t xml:space="preserve">   [20]</w:t>
+      <w:proofErr w:type="gramStart"/>
+      <w:r>
+        <w:rPr>
+          <w:rFonts w:ascii="Times New Roman" w:hAnsi="Times New Roman" w:cs="Times New Roman"/>
+          <w:w w:val="105"/>
+          <w:sz w:val="24"/>
+          <w:szCs w:val="24"/>
+        </w:rPr>
+        <w:t xml:space="preserve">   [</w:t>
+      </w:r>
+      <w:proofErr w:type="gramEnd"/>
+      <w:r>
+        <w:rPr>
+          <w:rFonts w:ascii="Times New Roman" w:hAnsi="Times New Roman" w:cs="Times New Roman"/>
+          <w:w w:val="105"/>
+          <w:sz w:val="24"/>
+          <w:szCs w:val="24"/>
+        </w:rPr>
+        <w:t>20]</w:t>
       </w:r>
     </w:p>
     <w:p>
@@ -7431,7 +9332,27 @@
           <w:sz w:val="24"/>
           <w:szCs w:val="24"/>
         </w:rPr>
-        <w:t>Viva                                                                                                                           [05]</w:t>
+        <w:t xml:space="preserve">Viva                                                                                                                        </w:t>
+      </w:r>
+      <w:proofErr w:type="gramStart"/>
+      <w:r>
+        <w:rPr>
+          <w:rFonts w:ascii="Times New Roman" w:hAnsi="Times New Roman" w:cs="Times New Roman"/>
+          <w:w w:val="105"/>
+          <w:sz w:val="24"/>
+          <w:szCs w:val="24"/>
+        </w:rPr>
+        <w:t xml:space="preserve">   [</w:t>
+      </w:r>
+      <w:proofErr w:type="gramEnd"/>
+      <w:r>
+        <w:rPr>
+          <w:rFonts w:ascii="Times New Roman" w:hAnsi="Times New Roman" w:cs="Times New Roman"/>
+          <w:w w:val="105"/>
+          <w:sz w:val="24"/>
+          <w:szCs w:val="24"/>
+        </w:rPr>
+        <w:t>05]</w:t>
       </w:r>
     </w:p>
     <w:p>
@@ -7570,7 +9491,6 @@
         <w:t xml:space="preserve">              </w:t>
       </w:r>
       <w:proofErr w:type="spellStart"/>
-      <w:proofErr w:type="gramStart"/>
       <w:r>
         <w:rPr>
           <w:rFonts w:ascii="Times New Roman" w:hAnsi="Times New Roman" w:cs="Times New Roman"/>
@@ -7580,7 +9500,6 @@
         <w:t>myshell</w:t>
       </w:r>
       <w:proofErr w:type="spellEnd"/>
-      <w:proofErr w:type="gramEnd"/>
       <w:r>
         <w:rPr>
           <w:rFonts w:ascii="Times New Roman" w:hAnsi="Times New Roman" w:cs="Times New Roman"/>
@@ -8088,7 +10007,27 @@
           <w:sz w:val="24"/>
           <w:szCs w:val="24"/>
         </w:rPr>
-        <w:t>Implement the C Program to create a child process using fork(), display parent and child</w:t>
+        <w:t xml:space="preserve">Implement the C Program to create a child process using </w:t>
+      </w:r>
+      <w:proofErr w:type="gramStart"/>
+      <w:r>
+        <w:rPr>
+          <w:rFonts w:ascii="Times New Roman" w:hAnsi="Times New Roman" w:cs="Times New Roman"/>
+          <w:w w:val="105"/>
+          <w:sz w:val="24"/>
+          <w:szCs w:val="24"/>
+        </w:rPr>
+        <w:t>fork(</w:t>
+      </w:r>
+      <w:proofErr w:type="gramEnd"/>
+      <w:r>
+        <w:rPr>
+          <w:rFonts w:ascii="Times New Roman" w:hAnsi="Times New Roman" w:cs="Times New Roman"/>
+          <w:w w:val="105"/>
+          <w:sz w:val="24"/>
+          <w:szCs w:val="24"/>
+        </w:rPr>
+        <w:t>), display parent and child</w:t>
       </w:r>
     </w:p>
     <w:p>
@@ -8112,27 +10051,7 @@
           <w:sz w:val="24"/>
           <w:szCs w:val="24"/>
         </w:rPr>
-        <w:t xml:space="preserve">             </w:t>
-      </w:r>
-      <w:proofErr w:type="gramStart"/>
-      <w:r>
-        <w:rPr>
-          <w:rFonts w:ascii="Times New Roman" w:hAnsi="Times New Roman" w:cs="Times New Roman"/>
-          <w:w w:val="105"/>
-          <w:sz w:val="24"/>
-          <w:szCs w:val="24"/>
-        </w:rPr>
-        <w:t>process</w:t>
-      </w:r>
-      <w:proofErr w:type="gramEnd"/>
-      <w:r>
-        <w:rPr>
-          <w:rFonts w:ascii="Times New Roman" w:hAnsi="Times New Roman" w:cs="Times New Roman"/>
-          <w:w w:val="105"/>
-          <w:sz w:val="24"/>
-          <w:szCs w:val="24"/>
-        </w:rPr>
-        <w:t xml:space="preserve"> id. Child process will display the message “I am Child Process” and the parent</w:t>
+        <w:t xml:space="preserve">             process id. Child process will display the message “I am Child Process” and the parent</w:t>
       </w:r>
     </w:p>
     <w:p>
@@ -8156,27 +10075,7 @@
           <w:sz w:val="24"/>
           <w:szCs w:val="24"/>
         </w:rPr>
-        <w:t xml:space="preserve">              </w:t>
-      </w:r>
-      <w:proofErr w:type="gramStart"/>
-      <w:r>
-        <w:rPr>
-          <w:rFonts w:ascii="Times New Roman" w:hAnsi="Times New Roman" w:cs="Times New Roman"/>
-          <w:w w:val="105"/>
-          <w:sz w:val="24"/>
-          <w:szCs w:val="24"/>
-        </w:rPr>
-        <w:t>process</w:t>
-      </w:r>
-      <w:proofErr w:type="gramEnd"/>
-      <w:r>
-        <w:rPr>
-          <w:rFonts w:ascii="Times New Roman" w:hAnsi="Times New Roman" w:cs="Times New Roman"/>
-          <w:w w:val="105"/>
-          <w:sz w:val="24"/>
-          <w:szCs w:val="24"/>
-        </w:rPr>
-        <w:t xml:space="preserve"> should display “I am Parent Process”.</w:t>
+        <w:t xml:space="preserve">              process should display “I am Parent Process”.</w:t>
       </w:r>
       <w:r>
         <w:rPr>
@@ -8255,27 +10154,7 @@
           <w:sz w:val="24"/>
           <w:szCs w:val="24"/>
         </w:rPr>
-        <w:t>prompt say “</w:t>
-      </w:r>
-      <w:proofErr w:type="spellStart"/>
-      <w:r>
-        <w:rPr>
-          <w:rFonts w:ascii="Times New Roman" w:hAnsi="Times New Roman" w:cs="Times New Roman"/>
-          <w:w w:val="105"/>
-          <w:sz w:val="24"/>
-          <w:szCs w:val="24"/>
-        </w:rPr>
-        <w:t>MyShell</w:t>
-      </w:r>
-      <w:proofErr w:type="spellEnd"/>
-      <w:r>
-        <w:rPr>
-          <w:rFonts w:ascii="Times New Roman" w:hAnsi="Times New Roman" w:cs="Times New Roman"/>
-          <w:w w:val="105"/>
-          <w:sz w:val="24"/>
-          <w:szCs w:val="24"/>
-        </w:rPr>
-        <w:t xml:space="preserve"> $”. Any normal shell command is executed from this shell</w:t>
+        <w:t>prompt say “MyShell $”. Any normal shell command is executed from this shell</w:t>
       </w:r>
       <w:r>
         <w:rPr>
@@ -8294,27 +10173,7 @@
           <w:sz w:val="24"/>
           <w:szCs w:val="24"/>
         </w:rPr>
-        <w:t>(</w:t>
-      </w:r>
-      <w:proofErr w:type="spellStart"/>
-      <w:r>
-        <w:rPr>
-          <w:rFonts w:ascii="Times New Roman" w:hAnsi="Times New Roman" w:cs="Times New Roman"/>
-          <w:w w:val="105"/>
-          <w:sz w:val="24"/>
-          <w:szCs w:val="24"/>
-        </w:rPr>
-        <w:t>MyShell</w:t>
-      </w:r>
-      <w:proofErr w:type="spellEnd"/>
-      <w:r>
-        <w:rPr>
-          <w:rFonts w:ascii="Times New Roman" w:hAnsi="Times New Roman" w:cs="Times New Roman"/>
-          <w:w w:val="105"/>
-          <w:sz w:val="24"/>
-          <w:szCs w:val="24"/>
-        </w:rPr>
-        <w:t>$)</w:t>
+        <w:t>(MyShell$)</w:t>
       </w:r>
       <w:r>
         <w:rPr>
@@ -8752,6 +10611,57 @@
           <w:szCs w:val="24"/>
         </w:rPr>
       </w:pPr>
+      <w:r>
+        <w:rPr>
+          <w:rFonts w:ascii="Times New Roman" w:hAnsi="Times New Roman" w:cs="Times New Roman"/>
+          <w:sz w:val="24"/>
+          <w:szCs w:val="24"/>
+        </w:rPr>
+        <w:t>search</w:t>
+      </w:r>
+      <w:r>
+        <w:rPr>
+          <w:rFonts w:ascii="Times New Roman" w:hAnsi="Times New Roman" w:cs="Times New Roman"/>
+          <w:spacing w:val="14"/>
+          <w:sz w:val="24"/>
+          <w:szCs w:val="24"/>
+        </w:rPr>
+        <w:t xml:space="preserve"> </w:t>
+      </w:r>
+      <w:r>
+        <w:rPr>
+          <w:rFonts w:ascii="Times New Roman" w:hAnsi="Times New Roman" w:cs="Times New Roman"/>
+          <w:sz w:val="24"/>
+          <w:szCs w:val="24"/>
+        </w:rPr>
+        <w:t>f</w:t>
+      </w:r>
+      <w:r>
+        <w:rPr>
+          <w:rFonts w:ascii="Times New Roman" w:hAnsi="Times New Roman" w:cs="Times New Roman"/>
+          <w:spacing w:val="13"/>
+          <w:sz w:val="24"/>
+          <w:szCs w:val="24"/>
+        </w:rPr>
+        <w:t xml:space="preserve"> </w:t>
+      </w:r>
+      <w:r>
+        <w:rPr>
+          <w:rFonts w:ascii="Times New Roman" w:hAnsi="Times New Roman" w:cs="Times New Roman"/>
+          <w:sz w:val="24"/>
+          <w:szCs w:val="24"/>
+        </w:rPr>
+        <w:t>file</w:t>
+      </w:r>
+      <w:r>
+        <w:rPr>
+          <w:rFonts w:ascii="Times New Roman" w:hAnsi="Times New Roman" w:cs="Times New Roman"/>
+          <w:spacing w:val="14"/>
+          <w:sz w:val="24"/>
+          <w:szCs w:val="24"/>
+        </w:rPr>
+        <w:t xml:space="preserve"> </w:t>
+      </w:r>
       <w:proofErr w:type="gramStart"/>
       <w:r>
         <w:rPr>
@@ -8759,76 +10669,33 @@
           <w:sz w:val="24"/>
           <w:szCs w:val="24"/>
         </w:rPr>
-        <w:t>search</w:t>
+        <w:t>name</w:t>
+      </w:r>
+      <w:r>
+        <w:rPr>
+          <w:rFonts w:ascii="Times New Roman" w:hAnsi="Times New Roman" w:cs="Times New Roman"/>
+          <w:spacing w:val="13"/>
+          <w:sz w:val="24"/>
+          <w:szCs w:val="24"/>
+        </w:rPr>
+        <w:t xml:space="preserve"> </w:t>
+      </w:r>
+      <w:r>
+        <w:rPr>
+          <w:rFonts w:ascii="Times New Roman" w:hAnsi="Times New Roman" w:cs="Times New Roman"/>
+          <w:sz w:val="24"/>
+          <w:szCs w:val="24"/>
+        </w:rPr>
+        <w:t>:</w:t>
       </w:r>
       <w:proofErr w:type="gramEnd"/>
       <w:r>
         <w:rPr>
           <w:rFonts w:ascii="Times New Roman" w:hAnsi="Times New Roman" w:cs="Times New Roman"/>
-          <w:spacing w:val="14"/>
-          <w:sz w:val="24"/>
-          <w:szCs w:val="24"/>
-        </w:rPr>
-        <w:t xml:space="preserve"> </w:t>
-      </w:r>
-      <w:r>
-        <w:rPr>
-          <w:rFonts w:ascii="Times New Roman" w:hAnsi="Times New Roman" w:cs="Times New Roman"/>
-          <w:sz w:val="24"/>
-          <w:szCs w:val="24"/>
-        </w:rPr>
-        <w:t>f</w:t>
-      </w:r>
-      <w:r>
-        <w:rPr>
-          <w:rFonts w:ascii="Times New Roman" w:hAnsi="Times New Roman" w:cs="Times New Roman"/>
-          <w:spacing w:val="13"/>
-          <w:sz w:val="24"/>
-          <w:szCs w:val="24"/>
-        </w:rPr>
-        <w:t xml:space="preserve"> </w:t>
-      </w:r>
-      <w:r>
-        <w:rPr>
-          <w:rFonts w:ascii="Times New Roman" w:hAnsi="Times New Roman" w:cs="Times New Roman"/>
-          <w:sz w:val="24"/>
-          <w:szCs w:val="24"/>
-        </w:rPr>
-        <w:t>file</w:t>
-      </w:r>
-      <w:r>
-        <w:rPr>
-          <w:rFonts w:ascii="Times New Roman" w:hAnsi="Times New Roman" w:cs="Times New Roman"/>
-          <w:spacing w:val="14"/>
-          <w:sz w:val="24"/>
-          <w:szCs w:val="24"/>
-        </w:rPr>
-        <w:t xml:space="preserve"> </w:t>
-      </w:r>
-      <w:r>
-        <w:rPr>
-          <w:rFonts w:ascii="Times New Roman" w:hAnsi="Times New Roman" w:cs="Times New Roman"/>
-          <w:sz w:val="24"/>
-          <w:szCs w:val="24"/>
-        </w:rPr>
-        <w:t>name</w:t>
-      </w:r>
-      <w:r>
-        <w:rPr>
-          <w:rFonts w:ascii="Times New Roman" w:hAnsi="Times New Roman" w:cs="Times New Roman"/>
-          <w:spacing w:val="13"/>
-          <w:sz w:val="24"/>
-          <w:szCs w:val="24"/>
-        </w:rPr>
-        <w:t xml:space="preserve"> </w:t>
-      </w:r>
-      <w:r>
-        <w:rPr>
-          <w:rFonts w:ascii="Times New Roman" w:hAnsi="Times New Roman" w:cs="Times New Roman"/>
-          <w:sz w:val="24"/>
-          <w:szCs w:val="24"/>
-        </w:rPr>
-        <w:t>:-</w:t>
+          <w:sz w:val="24"/>
+          <w:szCs w:val="24"/>
+        </w:rPr>
+        <w:t>-</w:t>
       </w:r>
       <w:r>
         <w:rPr>
@@ -9021,6 +10888,57 @@
           <w:szCs w:val="24"/>
         </w:rPr>
       </w:pPr>
+      <w:r>
+        <w:rPr>
+          <w:rFonts w:ascii="Times New Roman" w:hAnsi="Times New Roman" w:cs="Times New Roman"/>
+          <w:sz w:val="24"/>
+          <w:szCs w:val="24"/>
+        </w:rPr>
+        <w:t>search</w:t>
+      </w:r>
+      <w:r>
+        <w:rPr>
+          <w:rFonts w:ascii="Times New Roman" w:hAnsi="Times New Roman" w:cs="Times New Roman"/>
+          <w:spacing w:val="16"/>
+          <w:sz w:val="24"/>
+          <w:szCs w:val="24"/>
+        </w:rPr>
+        <w:t xml:space="preserve"> </w:t>
+      </w:r>
+      <w:r>
+        <w:rPr>
+          <w:rFonts w:ascii="Times New Roman" w:hAnsi="Times New Roman" w:cs="Times New Roman"/>
+          <w:sz w:val="24"/>
+          <w:szCs w:val="24"/>
+        </w:rPr>
+        <w:t>a</w:t>
+      </w:r>
+      <w:r>
+        <w:rPr>
+          <w:rFonts w:ascii="Times New Roman" w:hAnsi="Times New Roman" w:cs="Times New Roman"/>
+          <w:spacing w:val="16"/>
+          <w:sz w:val="24"/>
+          <w:szCs w:val="24"/>
+        </w:rPr>
+        <w:t xml:space="preserve"> </w:t>
+      </w:r>
+      <w:r>
+        <w:rPr>
+          <w:rFonts w:ascii="Times New Roman" w:hAnsi="Times New Roman" w:cs="Times New Roman"/>
+          <w:sz w:val="24"/>
+          <w:szCs w:val="24"/>
+        </w:rPr>
+        <w:t>file</w:t>
+      </w:r>
+      <w:r>
+        <w:rPr>
+          <w:rFonts w:ascii="Times New Roman" w:hAnsi="Times New Roman" w:cs="Times New Roman"/>
+          <w:spacing w:val="15"/>
+          <w:sz w:val="24"/>
+          <w:szCs w:val="24"/>
+        </w:rPr>
+        <w:t xml:space="preserve"> </w:t>
+      </w:r>
       <w:proofErr w:type="gramStart"/>
       <w:r>
         <w:rPr>
@@ -9028,76 +10946,33 @@
           <w:sz w:val="24"/>
           <w:szCs w:val="24"/>
         </w:rPr>
-        <w:t>search</w:t>
+        <w:t>name</w:t>
+      </w:r>
+      <w:r>
+        <w:rPr>
+          <w:rFonts w:ascii="Times New Roman" w:hAnsi="Times New Roman" w:cs="Times New Roman"/>
+          <w:spacing w:val="15"/>
+          <w:sz w:val="24"/>
+          <w:szCs w:val="24"/>
+        </w:rPr>
+        <w:t xml:space="preserve"> </w:t>
+      </w:r>
+      <w:r>
+        <w:rPr>
+          <w:rFonts w:ascii="Times New Roman" w:hAnsi="Times New Roman" w:cs="Times New Roman"/>
+          <w:sz w:val="24"/>
+          <w:szCs w:val="24"/>
+        </w:rPr>
+        <w:t>:</w:t>
       </w:r>
       <w:proofErr w:type="gramEnd"/>
       <w:r>
         <w:rPr>
           <w:rFonts w:ascii="Times New Roman" w:hAnsi="Times New Roman" w:cs="Times New Roman"/>
-          <w:spacing w:val="16"/>
-          <w:sz w:val="24"/>
-          <w:szCs w:val="24"/>
-        </w:rPr>
-        <w:t xml:space="preserve"> </w:t>
-      </w:r>
-      <w:r>
-        <w:rPr>
-          <w:rFonts w:ascii="Times New Roman" w:hAnsi="Times New Roman" w:cs="Times New Roman"/>
-          <w:sz w:val="24"/>
-          <w:szCs w:val="24"/>
-        </w:rPr>
-        <w:t>a</w:t>
-      </w:r>
-      <w:r>
-        <w:rPr>
-          <w:rFonts w:ascii="Times New Roman" w:hAnsi="Times New Roman" w:cs="Times New Roman"/>
-          <w:spacing w:val="16"/>
-          <w:sz w:val="24"/>
-          <w:szCs w:val="24"/>
-        </w:rPr>
-        <w:t xml:space="preserve"> </w:t>
-      </w:r>
-      <w:r>
-        <w:rPr>
-          <w:rFonts w:ascii="Times New Roman" w:hAnsi="Times New Roman" w:cs="Times New Roman"/>
-          <w:sz w:val="24"/>
-          <w:szCs w:val="24"/>
-        </w:rPr>
-        <w:t>file</w:t>
-      </w:r>
-      <w:r>
-        <w:rPr>
-          <w:rFonts w:ascii="Times New Roman" w:hAnsi="Times New Roman" w:cs="Times New Roman"/>
-          <w:spacing w:val="15"/>
-          <w:sz w:val="24"/>
-          <w:szCs w:val="24"/>
-        </w:rPr>
-        <w:t xml:space="preserve"> </w:t>
-      </w:r>
-      <w:r>
-        <w:rPr>
-          <w:rFonts w:ascii="Times New Roman" w:hAnsi="Times New Roman" w:cs="Times New Roman"/>
-          <w:sz w:val="24"/>
-          <w:szCs w:val="24"/>
-        </w:rPr>
-        <w:t>name</w:t>
-      </w:r>
-      <w:r>
-        <w:rPr>
-          <w:rFonts w:ascii="Times New Roman" w:hAnsi="Times New Roman" w:cs="Times New Roman"/>
-          <w:spacing w:val="15"/>
-          <w:sz w:val="24"/>
-          <w:szCs w:val="24"/>
-        </w:rPr>
-        <w:t xml:space="preserve"> </w:t>
-      </w:r>
-      <w:r>
-        <w:rPr>
-          <w:rFonts w:ascii="Times New Roman" w:hAnsi="Times New Roman" w:cs="Times New Roman"/>
-          <w:sz w:val="24"/>
-          <w:szCs w:val="24"/>
-        </w:rPr>
-        <w:t>:-</w:t>
+          <w:sz w:val="24"/>
+          <w:szCs w:val="24"/>
+        </w:rPr>
+        <w:t>-</w:t>
       </w:r>
       <w:r>
         <w:rPr>
@@ -9305,6 +11180,57 @@
         </w:rPr>
         <w:t xml:space="preserve">   </w:t>
       </w:r>
+      <w:r>
+        <w:rPr>
+          <w:rFonts w:ascii="Times New Roman" w:hAnsi="Times New Roman" w:cs="Times New Roman"/>
+          <w:sz w:val="24"/>
+          <w:szCs w:val="24"/>
+        </w:rPr>
+        <w:t>search</w:t>
+      </w:r>
+      <w:r>
+        <w:rPr>
+          <w:rFonts w:ascii="Times New Roman" w:hAnsi="Times New Roman" w:cs="Times New Roman"/>
+          <w:spacing w:val="18"/>
+          <w:sz w:val="24"/>
+          <w:szCs w:val="24"/>
+        </w:rPr>
+        <w:t xml:space="preserve"> </w:t>
+      </w:r>
+      <w:r>
+        <w:rPr>
+          <w:rFonts w:ascii="Times New Roman" w:hAnsi="Times New Roman" w:cs="Times New Roman"/>
+          <w:sz w:val="24"/>
+          <w:szCs w:val="24"/>
+        </w:rPr>
+        <w:t>c</w:t>
+      </w:r>
+      <w:r>
+        <w:rPr>
+          <w:rFonts w:ascii="Times New Roman" w:hAnsi="Times New Roman" w:cs="Times New Roman"/>
+          <w:spacing w:val="17"/>
+          <w:sz w:val="24"/>
+          <w:szCs w:val="24"/>
+        </w:rPr>
+        <w:t xml:space="preserve"> </w:t>
+      </w:r>
+      <w:r>
+        <w:rPr>
+          <w:rFonts w:ascii="Times New Roman" w:hAnsi="Times New Roman" w:cs="Times New Roman"/>
+          <w:sz w:val="24"/>
+          <w:szCs w:val="24"/>
+        </w:rPr>
+        <w:t>file</w:t>
+      </w:r>
+      <w:r>
+        <w:rPr>
+          <w:rFonts w:ascii="Times New Roman" w:hAnsi="Times New Roman" w:cs="Times New Roman"/>
+          <w:spacing w:val="18"/>
+          <w:sz w:val="24"/>
+          <w:szCs w:val="24"/>
+        </w:rPr>
+        <w:t xml:space="preserve"> </w:t>
+      </w:r>
       <w:proofErr w:type="gramStart"/>
       <w:r>
         <w:rPr>
@@ -9312,76 +11238,33 @@
           <w:sz w:val="24"/>
           <w:szCs w:val="24"/>
         </w:rPr>
-        <w:t>search</w:t>
+        <w:t>name</w:t>
+      </w:r>
+      <w:r>
+        <w:rPr>
+          <w:rFonts w:ascii="Times New Roman" w:hAnsi="Times New Roman" w:cs="Times New Roman"/>
+          <w:spacing w:val="17"/>
+          <w:sz w:val="24"/>
+          <w:szCs w:val="24"/>
+        </w:rPr>
+        <w:t xml:space="preserve"> </w:t>
+      </w:r>
+      <w:r>
+        <w:rPr>
+          <w:rFonts w:ascii="Times New Roman" w:hAnsi="Times New Roman" w:cs="Times New Roman"/>
+          <w:sz w:val="24"/>
+          <w:szCs w:val="24"/>
+        </w:rPr>
+        <w:t>:</w:t>
       </w:r>
       <w:proofErr w:type="gramEnd"/>
       <w:r>
         <w:rPr>
           <w:rFonts w:ascii="Times New Roman" w:hAnsi="Times New Roman" w:cs="Times New Roman"/>
-          <w:spacing w:val="18"/>
-          <w:sz w:val="24"/>
-          <w:szCs w:val="24"/>
-        </w:rPr>
-        <w:t xml:space="preserve"> </w:t>
-      </w:r>
-      <w:r>
-        <w:rPr>
-          <w:rFonts w:ascii="Times New Roman" w:hAnsi="Times New Roman" w:cs="Times New Roman"/>
-          <w:sz w:val="24"/>
-          <w:szCs w:val="24"/>
-        </w:rPr>
-        <w:t>c</w:t>
-      </w:r>
-      <w:r>
-        <w:rPr>
-          <w:rFonts w:ascii="Times New Roman" w:hAnsi="Times New Roman" w:cs="Times New Roman"/>
-          <w:spacing w:val="17"/>
-          <w:sz w:val="24"/>
-          <w:szCs w:val="24"/>
-        </w:rPr>
-        <w:t xml:space="preserve"> </w:t>
-      </w:r>
-      <w:r>
-        <w:rPr>
-          <w:rFonts w:ascii="Times New Roman" w:hAnsi="Times New Roman" w:cs="Times New Roman"/>
-          <w:sz w:val="24"/>
-          <w:szCs w:val="24"/>
-        </w:rPr>
-        <w:t>file</w:t>
-      </w:r>
-      <w:r>
-        <w:rPr>
-          <w:rFonts w:ascii="Times New Roman" w:hAnsi="Times New Roman" w:cs="Times New Roman"/>
-          <w:spacing w:val="18"/>
-          <w:sz w:val="24"/>
-          <w:szCs w:val="24"/>
-        </w:rPr>
-        <w:t xml:space="preserve"> </w:t>
-      </w:r>
-      <w:r>
-        <w:rPr>
-          <w:rFonts w:ascii="Times New Roman" w:hAnsi="Times New Roman" w:cs="Times New Roman"/>
-          <w:sz w:val="24"/>
-          <w:szCs w:val="24"/>
-        </w:rPr>
-        <w:t>name</w:t>
-      </w:r>
-      <w:r>
-        <w:rPr>
-          <w:rFonts w:ascii="Times New Roman" w:hAnsi="Times New Roman" w:cs="Times New Roman"/>
-          <w:spacing w:val="17"/>
-          <w:sz w:val="24"/>
-          <w:szCs w:val="24"/>
-        </w:rPr>
-        <w:t xml:space="preserve"> </w:t>
-      </w:r>
-      <w:r>
-        <w:rPr>
-          <w:rFonts w:ascii="Times New Roman" w:hAnsi="Times New Roman" w:cs="Times New Roman"/>
-          <w:sz w:val="24"/>
-          <w:szCs w:val="24"/>
-        </w:rPr>
-        <w:t>:-</w:t>
+          <w:sz w:val="24"/>
+          <w:szCs w:val="24"/>
+        </w:rPr>
+        <w:t>-</w:t>
       </w:r>
       <w:r>
         <w:rPr>
@@ -9781,7 +11664,7 @@
           <w:sz w:val="24"/>
           <w:szCs w:val="24"/>
         </w:rPr>
-        <w:t xml:space="preserve">             </w:t>
+        <w:t xml:space="preserve">             child and terminates before child </w:t>
       </w:r>
       <w:proofErr w:type="gramStart"/>
       <w:r>
@@ -9791,7 +11674,7 @@
           <w:sz w:val="24"/>
           <w:szCs w:val="24"/>
         </w:rPr>
-        <w:t>child</w:t>
+        <w:t>has</w:t>
       </w:r>
       <w:proofErr w:type="gramEnd"/>
       <w:r>
@@ -9801,7 +11684,27 @@
           <w:sz w:val="24"/>
           <w:szCs w:val="24"/>
         </w:rPr>
-        <w:t xml:space="preserve"> and terminates before child has finished its task. So child process becomes orphan</w:t>
+        <w:t xml:space="preserve"> finished its task. </w:t>
+      </w:r>
+      <w:proofErr w:type="gramStart"/>
+      <w:r>
+        <w:rPr>
+          <w:rFonts w:ascii="Times New Roman" w:hAnsi="Times New Roman" w:cs="Times New Roman"/>
+          <w:w w:val="105"/>
+          <w:sz w:val="24"/>
+          <w:szCs w:val="24"/>
+        </w:rPr>
+        <w:t>So</w:t>
+      </w:r>
+      <w:proofErr w:type="gramEnd"/>
+      <w:r>
+        <w:rPr>
+          <w:rFonts w:ascii="Times New Roman" w:hAnsi="Times New Roman" w:cs="Times New Roman"/>
+          <w:w w:val="105"/>
+          <w:sz w:val="24"/>
+          <w:szCs w:val="24"/>
+        </w:rPr>
+        <w:t xml:space="preserve"> child process becomes orphan</w:t>
       </w:r>
     </w:p>
     <w:p>
@@ -9819,25 +11722,14 @@
           <w:szCs w:val="24"/>
         </w:rPr>
       </w:pPr>
-      <w:proofErr w:type="gramStart"/>
-      <w:r>
-        <w:rPr>
-          <w:rFonts w:ascii="Times New Roman" w:hAnsi="Times New Roman" w:cs="Times New Roman"/>
-          <w:w w:val="105"/>
-          <w:sz w:val="24"/>
-          <w:szCs w:val="24"/>
-        </w:rPr>
-        <w:t>process</w:t>
-      </w:r>
-      <w:proofErr w:type="gramEnd"/>
-      <w:r>
-        <w:rPr>
-          <w:rFonts w:ascii="Times New Roman" w:hAnsi="Times New Roman" w:cs="Times New Roman"/>
-          <w:w w:val="105"/>
-          <w:sz w:val="24"/>
-          <w:szCs w:val="24"/>
-        </w:rPr>
-        <w:t xml:space="preserve">. (Use </w:t>
+      <w:r>
+        <w:rPr>
+          <w:rFonts w:ascii="Times New Roman" w:hAnsi="Times New Roman" w:cs="Times New Roman"/>
+          <w:w w:val="105"/>
+          <w:sz w:val="24"/>
+          <w:szCs w:val="24"/>
+        </w:rPr>
+        <w:t xml:space="preserve">process. (Use </w:t>
       </w:r>
       <w:proofErr w:type="gramStart"/>
       <w:r>
@@ -9977,27 +11869,7 @@
           <w:sz w:val="24"/>
           <w:szCs w:val="24"/>
         </w:rPr>
-        <w:t>prompt say “</w:t>
-      </w:r>
-      <w:proofErr w:type="spellStart"/>
-      <w:r>
-        <w:rPr>
-          <w:rFonts w:ascii="Times New Roman" w:hAnsi="Times New Roman" w:cs="Times New Roman"/>
-          <w:w w:val="105"/>
-          <w:sz w:val="24"/>
-          <w:szCs w:val="24"/>
-        </w:rPr>
-        <w:t>MyShell</w:t>
-      </w:r>
-      <w:proofErr w:type="spellEnd"/>
-      <w:r>
-        <w:rPr>
-          <w:rFonts w:ascii="Times New Roman" w:hAnsi="Times New Roman" w:cs="Times New Roman"/>
-          <w:w w:val="105"/>
-          <w:sz w:val="24"/>
-          <w:szCs w:val="24"/>
-        </w:rPr>
-        <w:t xml:space="preserve"> $”. Any normal shell command is executed from this shell</w:t>
+        <w:t>prompt say “MyShell $”. Any normal shell command is executed from this shell</w:t>
       </w:r>
       <w:r>
         <w:rPr>
@@ -10016,27 +11888,7 @@
           <w:sz w:val="24"/>
           <w:szCs w:val="24"/>
         </w:rPr>
-        <w:t>(</w:t>
-      </w:r>
-      <w:proofErr w:type="spellStart"/>
-      <w:r>
-        <w:rPr>
-          <w:rFonts w:ascii="Times New Roman" w:hAnsi="Times New Roman" w:cs="Times New Roman"/>
-          <w:w w:val="105"/>
-          <w:sz w:val="24"/>
-          <w:szCs w:val="24"/>
-        </w:rPr>
-        <w:t>MyShell</w:t>
-      </w:r>
-      <w:proofErr w:type="spellEnd"/>
-      <w:r>
-        <w:rPr>
-          <w:rFonts w:ascii="Times New Roman" w:hAnsi="Times New Roman" w:cs="Times New Roman"/>
-          <w:w w:val="105"/>
-          <w:sz w:val="24"/>
-          <w:szCs w:val="24"/>
-        </w:rPr>
-        <w:t>$)</w:t>
+        <w:t>(MyShell$)</w:t>
       </w:r>
       <w:r>
         <w:rPr>
@@ -10775,6 +12627,7 @@
         </w:rPr>
         <w:t>filename</w:t>
       </w:r>
+      <w:proofErr w:type="gramStart"/>
       <w:r>
         <w:rPr>
           <w:rFonts w:ascii="Times New Roman" w:hAnsi="Times New Roman" w:cs="Times New Roman"/>
@@ -10783,15 +12636,6 @@
           <w:szCs w:val="24"/>
         </w:rPr>
         <w:tab/>
-      </w:r>
-      <w:proofErr w:type="gramStart"/>
-      <w:r>
-        <w:rPr>
-          <w:rFonts w:ascii="Times New Roman" w:hAnsi="Times New Roman" w:cs="Times New Roman"/>
-          <w:w w:val="105"/>
-          <w:sz w:val="24"/>
-          <w:szCs w:val="24"/>
-        </w:rPr>
         <w:t>:-</w:t>
       </w:r>
       <w:proofErr w:type="gramEnd"/>
@@ -10964,36 +12808,35 @@
         </w:rPr>
       </w:pPr>
       <w:proofErr w:type="spellStart"/>
+      <w:r>
+        <w:rPr>
+          <w:rFonts w:ascii="Times New Roman" w:hAnsi="Times New Roman" w:cs="Times New Roman"/>
+          <w:w w:val="105"/>
+          <w:sz w:val="24"/>
+          <w:szCs w:val="24"/>
+        </w:rPr>
+        <w:t>typeline</w:t>
+      </w:r>
+      <w:proofErr w:type="spellEnd"/>
+      <w:r>
+        <w:rPr>
+          <w:rFonts w:ascii="Times New Roman" w:hAnsi="Times New Roman" w:cs="Times New Roman"/>
+          <w:w w:val="105"/>
+          <w:sz w:val="24"/>
+          <w:szCs w:val="24"/>
+        </w:rPr>
+        <w:t xml:space="preserve"> </w:t>
+      </w:r>
+      <w:r>
+        <w:rPr>
+          <w:rFonts w:ascii="Times New Roman" w:hAnsi="Times New Roman" w:cs="Times New Roman"/>
+          <w:w w:val="105"/>
+          <w:sz w:val="24"/>
+          <w:szCs w:val="24"/>
+        </w:rPr>
+        <w:t>a filename</w:t>
+      </w:r>
       <w:proofErr w:type="gramStart"/>
-      <w:r>
-        <w:rPr>
-          <w:rFonts w:ascii="Times New Roman" w:hAnsi="Times New Roman" w:cs="Times New Roman"/>
-          <w:w w:val="105"/>
-          <w:sz w:val="24"/>
-          <w:szCs w:val="24"/>
-        </w:rPr>
-        <w:t>typeline</w:t>
-      </w:r>
-      <w:proofErr w:type="spellEnd"/>
-      <w:proofErr w:type="gramEnd"/>
-      <w:r>
-        <w:rPr>
-          <w:rFonts w:ascii="Times New Roman" w:hAnsi="Times New Roman" w:cs="Times New Roman"/>
-          <w:w w:val="105"/>
-          <w:sz w:val="24"/>
-          <w:szCs w:val="24"/>
-        </w:rPr>
-        <w:t xml:space="preserve"> </w:t>
-      </w:r>
-      <w:r>
-        <w:rPr>
-          <w:rFonts w:ascii="Times New Roman" w:hAnsi="Times New Roman" w:cs="Times New Roman"/>
-          <w:w w:val="105"/>
-          <w:sz w:val="24"/>
-          <w:szCs w:val="24"/>
-        </w:rPr>
-        <w:t>a filename</w:t>
-      </w:r>
       <w:r>
         <w:rPr>
           <w:rFonts w:ascii="Times New Roman" w:hAnsi="Times New Roman" w:cs="Times New Roman"/>
@@ -11004,6 +12847,7 @@
         <w:tab/>
         <w:t>:-</w:t>
       </w:r>
+      <w:proofErr w:type="gramEnd"/>
       <w:r>
         <w:rPr>
           <w:rFonts w:ascii="Times New Roman" w:hAnsi="Times New Roman" w:cs="Times New Roman"/>
@@ -11315,7 +13159,7 @@
           <w:sz w:val="24"/>
           <w:szCs w:val="24"/>
         </w:rPr>
-        <w:t xml:space="preserve">             </w:t>
+        <w:t xml:space="preserve">             child and terminates before child </w:t>
       </w:r>
       <w:proofErr w:type="gramStart"/>
       <w:r>
@@ -11325,7 +13169,7 @@
           <w:sz w:val="24"/>
           <w:szCs w:val="24"/>
         </w:rPr>
-        <w:t>child</w:t>
+        <w:t>has</w:t>
       </w:r>
       <w:proofErr w:type="gramEnd"/>
       <w:r>
@@ -11335,7 +13179,27 @@
           <w:sz w:val="24"/>
           <w:szCs w:val="24"/>
         </w:rPr>
-        <w:t xml:space="preserve"> and terminates before child has finished its task. So child process becomes orphan</w:t>
+        <w:t xml:space="preserve"> finished its task. </w:t>
+      </w:r>
+      <w:proofErr w:type="gramStart"/>
+      <w:r>
+        <w:rPr>
+          <w:rFonts w:ascii="Times New Roman" w:hAnsi="Times New Roman" w:cs="Times New Roman"/>
+          <w:w w:val="105"/>
+          <w:sz w:val="24"/>
+          <w:szCs w:val="24"/>
+        </w:rPr>
+        <w:t>So</w:t>
+      </w:r>
+      <w:proofErr w:type="gramEnd"/>
+      <w:r>
+        <w:rPr>
+          <w:rFonts w:ascii="Times New Roman" w:hAnsi="Times New Roman" w:cs="Times New Roman"/>
+          <w:w w:val="105"/>
+          <w:sz w:val="24"/>
+          <w:szCs w:val="24"/>
+        </w:rPr>
+        <w:t xml:space="preserve"> child process becomes orphan</w:t>
       </w:r>
     </w:p>
     <w:p>
@@ -11353,6 +13217,15 @@
           <w:szCs w:val="24"/>
         </w:rPr>
       </w:pPr>
+      <w:r>
+        <w:rPr>
+          <w:rFonts w:ascii="Times New Roman" w:hAnsi="Times New Roman" w:cs="Times New Roman"/>
+          <w:w w:val="105"/>
+          <w:sz w:val="24"/>
+          <w:szCs w:val="24"/>
+        </w:rPr>
+        <w:t xml:space="preserve">process. (Use </w:t>
+      </w:r>
       <w:proofErr w:type="gramStart"/>
       <w:r>
         <w:rPr>
@@ -11361,7 +13234,7 @@
           <w:sz w:val="24"/>
           <w:szCs w:val="24"/>
         </w:rPr>
-        <w:t>process</w:t>
+        <w:t>fork(</w:t>
       </w:r>
       <w:proofErr w:type="gramEnd"/>
       <w:r>
@@ -11371,26 +13244,6 @@
           <w:sz w:val="24"/>
           <w:szCs w:val="24"/>
         </w:rPr>
-        <w:t xml:space="preserve">. (Use </w:t>
-      </w:r>
-      <w:proofErr w:type="gramStart"/>
-      <w:r>
-        <w:rPr>
-          <w:rFonts w:ascii="Times New Roman" w:hAnsi="Times New Roman" w:cs="Times New Roman"/>
-          <w:w w:val="105"/>
-          <w:sz w:val="24"/>
-          <w:szCs w:val="24"/>
-        </w:rPr>
-        <w:t>fork(</w:t>
-      </w:r>
-      <w:proofErr w:type="gramEnd"/>
-      <w:r>
-        <w:rPr>
-          <w:rFonts w:ascii="Times New Roman" w:hAnsi="Times New Roman" w:cs="Times New Roman"/>
-          <w:w w:val="105"/>
-          <w:sz w:val="24"/>
-          <w:szCs w:val="24"/>
-        </w:rPr>
         <w:t xml:space="preserve">), sleep(), </w:t>
       </w:r>
       <w:proofErr w:type="spellStart"/>
@@ -11411,27 +13264,7 @@
           <w:sz w:val="24"/>
           <w:szCs w:val="24"/>
         </w:rPr>
-        <w:t xml:space="preserve">(), </w:t>
-      </w:r>
-      <w:proofErr w:type="spellStart"/>
-      <w:r>
-        <w:rPr>
-          <w:rFonts w:ascii="Times New Roman" w:hAnsi="Times New Roman" w:cs="Times New Roman"/>
-          <w:w w:val="105"/>
-          <w:sz w:val="24"/>
-          <w:szCs w:val="24"/>
-        </w:rPr>
-        <w:t>getppid</w:t>
-      </w:r>
-      <w:proofErr w:type="spellEnd"/>
-      <w:r>
-        <w:rPr>
-          <w:rFonts w:ascii="Times New Roman" w:hAnsi="Times New Roman" w:cs="Times New Roman"/>
-          <w:w w:val="105"/>
-          <w:sz w:val="24"/>
-          <w:szCs w:val="24"/>
-        </w:rPr>
-        <w:t>()).</w:t>
+        <w:t>(), getppid()).</w:t>
       </w:r>
       <w:r>
         <w:rPr>
@@ -12151,7 +13984,7 @@
 </file>
 
 <file path=word/endnotes.xml><?xml version="1.0" encoding="utf-8"?>
-<w:endnotes xmlns:wpc="http://schemas.microsoft.com/office/word/2010/wordprocessingCanvas" xmlns:mc="http://schemas.openxmlformats.org/markup-compatibility/2006" xmlns:o="urn:schemas-microsoft-com:office:office" xmlns:r="http://schemas.openxmlformats.org/officeDocument/2006/relationships" xmlns:m="http://schemas.openxmlformats.org/officeDocument/2006/math" xmlns:v="urn:schemas-microsoft-com:vml" xmlns:wp14="http://schemas.microsoft.com/office/word/2010/wordprocessingDrawing" xmlns:wp="http://schemas.openxmlformats.org/drawingml/2006/wordprocessingDrawing" xmlns:w10="urn:schemas-microsoft-com:office:word" xmlns:w="http://schemas.openxmlformats.org/wordprocessingml/2006/main" xmlns:w14="http://schemas.microsoft.com/office/word/2010/wordml" xmlns:w15="http://schemas.microsoft.com/office/word/2012/wordml" xmlns:wpg="http://schemas.microsoft.com/office/word/2010/wordprocessingGroup" xmlns:wpi="http://schemas.microsoft.com/office/word/2010/wordprocessingInk" xmlns:wne="http://schemas.microsoft.com/office/word/2006/wordml" xmlns:wps="http://schemas.microsoft.com/office/word/2010/wordprocessingShape" mc:Ignorable="w14 w15 wp14">
+<w:endnotes xmlns:wpc="http://schemas.microsoft.com/office/word/2010/wordprocessingCanvas" xmlns:cx="http://schemas.microsoft.com/office/drawing/2014/chartex" xmlns:cx1="http://schemas.microsoft.com/office/drawing/2015/9/8/chartex" xmlns:cx2="http://schemas.microsoft.com/office/drawing/2015/10/21/chartex" xmlns:cx3="http://schemas.microsoft.com/office/drawing/2016/5/9/chartex" xmlns:cx4="http://schemas.microsoft.com/office/drawing/2016/5/10/chartex" xmlns:cx5="http://schemas.microsoft.com/office/drawing/2016/5/11/chartex" xmlns:cx6="http://schemas.microsoft.com/office/drawing/2016/5/12/chartex" xmlns:cx7="http://schemas.microsoft.com/office/drawing/2016/5/13/chartex" xmlns:cx8="http://schemas.microsoft.com/office/drawing/2016/5/14/chartex" xmlns:mc="http://schemas.openxmlformats.org/markup-compatibility/2006" xmlns:aink="http://schemas.microsoft.com/office/drawing/2016/ink" xmlns:am3d="http://schemas.microsoft.com/office/drawing/2017/model3d" xmlns:o="urn:schemas-microsoft-com:office:office" xmlns:oel="http://schemas.microsoft.com/office/2019/extlst" xmlns:r="http://schemas.openxmlformats.org/officeDocument/2006/relationships" xmlns:m="http://schemas.openxmlformats.org/officeDocument/2006/math" xmlns:v="urn:schemas-microsoft-com:vml" xmlns:wp14="http://schemas.microsoft.com/office/word/2010/wordprocessingDrawing" xmlns:wp="http://schemas.openxmlformats.org/drawingml/2006/wordprocessingDrawing" xmlns:w10="urn:schemas-microsoft-com:office:word" xmlns:w="http://schemas.openxmlformats.org/wordprocessingml/2006/main" xmlns:w14="http://schemas.microsoft.com/office/word/2010/wordml" xmlns:w15="http://schemas.microsoft.com/office/word/2012/wordml" xmlns:w16cex="http://schemas.microsoft.com/office/word/2018/wordml/cex" xmlns:w16cid="http://schemas.microsoft.com/office/word/2016/wordml/cid" xmlns:w16="http://schemas.microsoft.com/office/word/2018/wordml" xmlns:w16du="http://schemas.microsoft.com/office/word/2023/wordml/word16du" xmlns:w16sdtdh="http://schemas.microsoft.com/office/word/2020/wordml/sdtdatahash" xmlns:w16se="http://schemas.microsoft.com/office/word/2015/wordml/symex" xmlns:wpg="http://schemas.microsoft.com/office/word/2010/wordprocessingGroup" xmlns:wpi="http://schemas.microsoft.com/office/word/2010/wordprocessingInk" xmlns:wne="http://schemas.microsoft.com/office/word/2006/wordml" xmlns:wps="http://schemas.microsoft.com/office/word/2010/wordprocessingShape" mc:Ignorable="w14 w15 w16se w16cid w16 w16cex w16sdtdh w16du wp14">
   <w:endnote w:type="separator" w:id="-1">
     <w:p>
       <w:r>
@@ -12170,7 +14003,7 @@
 </file>
 
 <file path=word/footer1.xml><?xml version="1.0" encoding="utf-8"?>
-<w:ftr xmlns:wpc="http://schemas.microsoft.com/office/word/2010/wordprocessingCanvas" xmlns:mc="http://schemas.openxmlformats.org/markup-compatibility/2006" xmlns:o="urn:schemas-microsoft-com:office:office" xmlns:r="http://schemas.openxmlformats.org/officeDocument/2006/relationships" xmlns:m="http://schemas.openxmlformats.org/officeDocument/2006/math" xmlns:v="urn:schemas-microsoft-com:vml" xmlns:wp14="http://schemas.microsoft.com/office/word/2010/wordprocessingDrawing" xmlns:wp="http://schemas.openxmlformats.org/drawingml/2006/wordprocessingDrawing" xmlns:w10="urn:schemas-microsoft-com:office:word" xmlns:w="http://schemas.openxmlformats.org/wordprocessingml/2006/main" xmlns:w14="http://schemas.microsoft.com/office/word/2010/wordml" xmlns:w15="http://schemas.microsoft.com/office/word/2012/wordml" xmlns:wpg="http://schemas.microsoft.com/office/word/2010/wordprocessingGroup" xmlns:wpi="http://schemas.microsoft.com/office/word/2010/wordprocessingInk" xmlns:wne="http://schemas.microsoft.com/office/word/2006/wordml" xmlns:wps="http://schemas.microsoft.com/office/word/2010/wordprocessingShape" mc:Ignorable="w14 w15 wp14">
+<w:ftr xmlns:wpc="http://schemas.microsoft.com/office/word/2010/wordprocessingCanvas" xmlns:cx="http://schemas.microsoft.com/office/drawing/2014/chartex" xmlns:cx1="http://schemas.microsoft.com/office/drawing/2015/9/8/chartex" xmlns:cx2="http://schemas.microsoft.com/office/drawing/2015/10/21/chartex" xmlns:cx3="http://schemas.microsoft.com/office/drawing/2016/5/9/chartex" xmlns:cx4="http://schemas.microsoft.com/office/drawing/2016/5/10/chartex" xmlns:cx5="http://schemas.microsoft.com/office/drawing/2016/5/11/chartex" xmlns:cx6="http://schemas.microsoft.com/office/drawing/2016/5/12/chartex" xmlns:cx7="http://schemas.microsoft.com/office/drawing/2016/5/13/chartex" xmlns:cx8="http://schemas.microsoft.com/office/drawing/2016/5/14/chartex" xmlns:mc="http://schemas.openxmlformats.org/markup-compatibility/2006" xmlns:aink="http://schemas.microsoft.com/office/drawing/2016/ink" xmlns:am3d="http://schemas.microsoft.com/office/drawing/2017/model3d" xmlns:o="urn:schemas-microsoft-com:office:office" xmlns:oel="http://schemas.microsoft.com/office/2019/extlst" xmlns:r="http://schemas.openxmlformats.org/officeDocument/2006/relationships" xmlns:m="http://schemas.openxmlformats.org/officeDocument/2006/math" xmlns:v="urn:schemas-microsoft-com:vml" xmlns:wp14="http://schemas.microsoft.com/office/word/2010/wordprocessingDrawing" xmlns:wp="http://schemas.openxmlformats.org/drawingml/2006/wordprocessingDrawing" xmlns:w10="urn:schemas-microsoft-com:office:word" xmlns:w="http://schemas.openxmlformats.org/wordprocessingml/2006/main" xmlns:w14="http://schemas.microsoft.com/office/word/2010/wordml" xmlns:w15="http://schemas.microsoft.com/office/word/2012/wordml" xmlns:w16cex="http://schemas.microsoft.com/office/word/2018/wordml/cex" xmlns:w16cid="http://schemas.microsoft.com/office/word/2016/wordml/cid" xmlns:w16="http://schemas.microsoft.com/office/word/2018/wordml" xmlns:w16du="http://schemas.microsoft.com/office/word/2023/wordml/word16du" xmlns:w16sdtdh="http://schemas.microsoft.com/office/word/2020/wordml/sdtdatahash" xmlns:w16se="http://schemas.microsoft.com/office/word/2015/wordml/symex" xmlns:wpg="http://schemas.microsoft.com/office/word/2010/wordprocessingGroup" xmlns:wpi="http://schemas.microsoft.com/office/word/2010/wordprocessingInk" xmlns:wne="http://schemas.microsoft.com/office/word/2006/wordml" xmlns:wps="http://schemas.microsoft.com/office/word/2010/wordprocessingShape" mc:Ignorable="w14 w15 w16se w16cid w16 w16cex w16sdtdh w16du wp14">
   <w:p>
     <w:pPr>
       <w:pStyle w:val="Footer"/>
@@ -12226,7 +14059,7 @@
 </file>
 
 <file path=word/footnotes.xml><?xml version="1.0" encoding="utf-8"?>
-<w:footnotes xmlns:wpc="http://schemas.microsoft.com/office/word/2010/wordprocessingCanvas" xmlns:mc="http://schemas.openxmlformats.org/markup-compatibility/2006" xmlns:o="urn:schemas-microsoft-com:office:office" xmlns:r="http://schemas.openxmlformats.org/officeDocument/2006/relationships" xmlns:m="http://schemas.openxmlformats.org/officeDocument/2006/math" xmlns:v="urn:schemas-microsoft-com:vml" xmlns:wp14="http://schemas.microsoft.com/office/word/2010/wordprocessingDrawing" xmlns:wp="http://schemas.openxmlformats.org/drawingml/2006/wordprocessingDrawing" xmlns:w10="urn:schemas-microsoft-com:office:word" xmlns:w="http://schemas.openxmlformats.org/wordprocessingml/2006/main" xmlns:w14="http://schemas.microsoft.com/office/word/2010/wordml" xmlns:w15="http://schemas.microsoft.com/office/word/2012/wordml" xmlns:wpg="http://schemas.microsoft.com/office/word/2010/wordprocessingGroup" xmlns:wpi="http://schemas.microsoft.com/office/word/2010/wordprocessingInk" xmlns:wne="http://schemas.microsoft.com/office/word/2006/wordml" xmlns:wps="http://schemas.microsoft.com/office/word/2010/wordprocessingShape" mc:Ignorable="w14 w15 wp14">
+<w:footnotes xmlns:wpc="http://schemas.microsoft.com/office/word/2010/wordprocessingCanvas" xmlns:cx="http://schemas.microsoft.com/office/drawing/2014/chartex" xmlns:cx1="http://schemas.microsoft.com/office/drawing/2015/9/8/chartex" xmlns:cx2="http://schemas.microsoft.com/office/drawing/2015/10/21/chartex" xmlns:cx3="http://schemas.microsoft.com/office/drawing/2016/5/9/chartex" xmlns:cx4="http://schemas.microsoft.com/office/drawing/2016/5/10/chartex" xmlns:cx5="http://schemas.microsoft.com/office/drawing/2016/5/11/chartex" xmlns:cx6="http://schemas.microsoft.com/office/drawing/2016/5/12/chartex" xmlns:cx7="http://schemas.microsoft.com/office/drawing/2016/5/13/chartex" xmlns:cx8="http://schemas.microsoft.com/office/drawing/2016/5/14/chartex" xmlns:mc="http://schemas.openxmlformats.org/markup-compatibility/2006" xmlns:aink="http://schemas.microsoft.com/office/drawing/2016/ink" xmlns:am3d="http://schemas.microsoft.com/office/drawing/2017/model3d" xmlns:o="urn:schemas-microsoft-com:office:office" xmlns:oel="http://schemas.microsoft.com/office/2019/extlst" xmlns:r="http://schemas.openxmlformats.org/officeDocument/2006/relationships" xmlns:m="http://schemas.openxmlformats.org/officeDocument/2006/math" xmlns:v="urn:schemas-microsoft-com:vml" xmlns:wp14="http://schemas.microsoft.com/office/word/2010/wordprocessingDrawing" xmlns:wp="http://schemas.openxmlformats.org/drawingml/2006/wordprocessingDrawing" xmlns:w10="urn:schemas-microsoft-com:office:word" xmlns:w="http://schemas.openxmlformats.org/wordprocessingml/2006/main" xmlns:w14="http://schemas.microsoft.com/office/word/2010/wordml" xmlns:w15="http://schemas.microsoft.com/office/word/2012/wordml" xmlns:w16cex="http://schemas.microsoft.com/office/word/2018/wordml/cex" xmlns:w16cid="http://schemas.microsoft.com/office/word/2016/wordml/cid" xmlns:w16="http://schemas.microsoft.com/office/word/2018/wordml" xmlns:w16du="http://schemas.microsoft.com/office/word/2023/wordml/word16du" xmlns:w16sdtdh="http://schemas.microsoft.com/office/word/2020/wordml/sdtdatahash" xmlns:w16se="http://schemas.microsoft.com/office/word/2015/wordml/symex" xmlns:wpg="http://schemas.microsoft.com/office/word/2010/wordprocessingGroup" xmlns:wpi="http://schemas.microsoft.com/office/word/2010/wordprocessingInk" xmlns:wne="http://schemas.microsoft.com/office/word/2006/wordml" xmlns:wps="http://schemas.microsoft.com/office/word/2010/wordprocessingShape" mc:Ignorable="w14 w15 w16se w16cid w16 w16cex w16sdtdh w16du wp14">
   <w:footnote w:type="separator" w:id="-1">
     <w:p>
       <w:r>
@@ -12245,7 +14078,7 @@
 </file>
 
 <file path=word/header1.xml><?xml version="1.0" encoding="utf-8"?>
-<w:hdr xmlns:wpc="http://schemas.microsoft.com/office/word/2010/wordprocessingCanvas" xmlns:mc="http://schemas.openxmlformats.org/markup-compatibility/2006" xmlns:o="urn:schemas-microsoft-com:office:office" xmlns:r="http://schemas.openxmlformats.org/officeDocument/2006/relationships" xmlns:m="http://schemas.openxmlformats.org/officeDocument/2006/math" xmlns:v="urn:schemas-microsoft-com:vml" xmlns:wp14="http://schemas.microsoft.com/office/word/2010/wordprocessingDrawing" xmlns:wp="http://schemas.openxmlformats.org/drawingml/2006/wordprocessingDrawing" xmlns:w10="urn:schemas-microsoft-com:office:word" xmlns:w="http://schemas.openxmlformats.org/wordprocessingml/2006/main" xmlns:w14="http://schemas.microsoft.com/office/word/2010/wordml" xmlns:w15="http://schemas.microsoft.com/office/word/2012/wordml" xmlns:wpg="http://schemas.microsoft.com/office/word/2010/wordprocessingGroup" xmlns:wpi="http://schemas.microsoft.com/office/word/2010/wordprocessingInk" xmlns:wne="http://schemas.microsoft.com/office/word/2006/wordml" xmlns:wps="http://schemas.microsoft.com/office/word/2010/wordprocessingShape" mc:Ignorable="w14 w15 wp14">
+<w:hdr xmlns:wpc="http://schemas.microsoft.com/office/word/2010/wordprocessingCanvas" xmlns:cx="http://schemas.microsoft.com/office/drawing/2014/chartex" xmlns:cx1="http://schemas.microsoft.com/office/drawing/2015/9/8/chartex" xmlns:cx2="http://schemas.microsoft.com/office/drawing/2015/10/21/chartex" xmlns:cx3="http://schemas.microsoft.com/office/drawing/2016/5/9/chartex" xmlns:cx4="http://schemas.microsoft.com/office/drawing/2016/5/10/chartex" xmlns:cx5="http://schemas.microsoft.com/office/drawing/2016/5/11/chartex" xmlns:cx6="http://schemas.microsoft.com/office/drawing/2016/5/12/chartex" xmlns:cx7="http://schemas.microsoft.com/office/drawing/2016/5/13/chartex" xmlns:cx8="http://schemas.microsoft.com/office/drawing/2016/5/14/chartex" xmlns:mc="http://schemas.openxmlformats.org/markup-compatibility/2006" xmlns:aink="http://schemas.microsoft.com/office/drawing/2016/ink" xmlns:am3d="http://schemas.microsoft.com/office/drawing/2017/model3d" xmlns:o="urn:schemas-microsoft-com:office:office" xmlns:oel="http://schemas.microsoft.com/office/2019/extlst" xmlns:r="http://schemas.openxmlformats.org/officeDocument/2006/relationships" xmlns:m="http://schemas.openxmlformats.org/officeDocument/2006/math" xmlns:v="urn:schemas-microsoft-com:vml" xmlns:wp14="http://schemas.microsoft.com/office/word/2010/wordprocessingDrawing" xmlns:wp="http://schemas.openxmlformats.org/drawingml/2006/wordprocessingDrawing" xmlns:w10="urn:schemas-microsoft-com:office:word" xmlns:w="http://schemas.openxmlformats.org/wordprocessingml/2006/main" xmlns:w14="http://schemas.microsoft.com/office/word/2010/wordml" xmlns:w15="http://schemas.microsoft.com/office/word/2012/wordml" xmlns:w16cex="http://schemas.microsoft.com/office/word/2018/wordml/cex" xmlns:w16cid="http://schemas.microsoft.com/office/word/2016/wordml/cid" xmlns:w16="http://schemas.microsoft.com/office/word/2018/wordml" xmlns:w16du="http://schemas.microsoft.com/office/word/2023/wordml/word16du" xmlns:w16sdtdh="http://schemas.microsoft.com/office/word/2020/wordml/sdtdatahash" xmlns:w16se="http://schemas.microsoft.com/office/word/2015/wordml/symex" xmlns:wpg="http://schemas.microsoft.com/office/word/2010/wordprocessingGroup" xmlns:wpi="http://schemas.microsoft.com/office/word/2010/wordprocessingInk" xmlns:wne="http://schemas.microsoft.com/office/word/2006/wordml" xmlns:wps="http://schemas.microsoft.com/office/word/2010/wordprocessingShape" mc:Ignorable="w14 w15 w16se w16cid w16 w16cex w16sdtdh w16du wp14">
   <w:p>
     <w:pPr>
       <w:spacing w:before="20"/>
@@ -12263,7 +14096,7 @@
       <mc:AlternateContent>
         <mc:Choice Requires="wps">
           <w:drawing>
-            <wp:anchor distT="0" distB="0" distL="114300" distR="114300" simplePos="0" relativeHeight="486467072" behindDoc="1" locked="0" layoutInCell="1" allowOverlap="1" wp14:anchorId="29EAA470" wp14:editId="29B32B37">
+            <wp:anchor distT="0" distB="0" distL="114300" distR="114300" simplePos="0" relativeHeight="486467072" behindDoc="1" locked="0" layoutInCell="1" allowOverlap="1" wp14:anchorId="4399A87C" wp14:editId="78E17B14">
               <wp:simplePos x="0" y="0"/>
               <wp:positionH relativeFrom="page">
                 <wp:posOffset>438785</wp:posOffset>
@@ -12342,7 +14175,6 @@
       </w:rPr>
       <w:t xml:space="preserve"> </w:t>
     </w:r>
-    <w:proofErr w:type="spellStart"/>
     <w:r>
       <w:rPr>
         <w:b/>
@@ -12350,7 +14182,6 @@
       </w:rPr>
       <w:t>Savitribai</w:t>
     </w:r>
-    <w:proofErr w:type="spellEnd"/>
     <w:r>
       <w:rPr>
         <w:b/>
@@ -12359,7 +14190,6 @@
       </w:rPr>
       <w:t xml:space="preserve"> </w:t>
     </w:r>
-    <w:proofErr w:type="spellStart"/>
     <w:r>
       <w:rPr>
         <w:b/>
@@ -12367,7 +14197,6 @@
       </w:rPr>
       <w:t>Phule</w:t>
     </w:r>
-    <w:proofErr w:type="spellEnd"/>
     <w:r>
       <w:rPr>
         <w:b/>
@@ -12672,23 +14501,7 @@
         <w:sz w:val="28"/>
       </w:rPr>
       <w:tab/>
-      <w:t xml:space="preserve">Max. </w:t>
-    </w:r>
-    <w:proofErr w:type="gramStart"/>
-    <w:r>
-      <w:rPr>
-        <w:b/>
-        <w:sz w:val="28"/>
-      </w:rPr>
-      <w:t>Marks :</w:t>
-    </w:r>
-    <w:proofErr w:type="gramEnd"/>
-    <w:r>
-      <w:rPr>
-        <w:b/>
-        <w:sz w:val="28"/>
-      </w:rPr>
-      <w:t xml:space="preserve"> 35</w:t>
+      <w:t>Max. Marks : 35</w:t>
     </w:r>
   </w:p>
   <w:p>
@@ -12704,7 +14517,7 @@
 </file>
 
 <file path=word/header2.xml><?xml version="1.0" encoding="utf-8"?>
-<w:hdr xmlns:wpc="http://schemas.microsoft.com/office/word/2010/wordprocessingCanvas" xmlns:mc="http://schemas.openxmlformats.org/markup-compatibility/2006" xmlns:o="urn:schemas-microsoft-com:office:office" xmlns:r="http://schemas.openxmlformats.org/officeDocument/2006/relationships" xmlns:m="http://schemas.openxmlformats.org/officeDocument/2006/math" xmlns:v="urn:schemas-microsoft-com:vml" xmlns:wp14="http://schemas.microsoft.com/office/word/2010/wordprocessingDrawing" xmlns:wp="http://schemas.openxmlformats.org/drawingml/2006/wordprocessingDrawing" xmlns:w10="urn:schemas-microsoft-com:office:word" xmlns:w="http://schemas.openxmlformats.org/wordprocessingml/2006/main" xmlns:w14="http://schemas.microsoft.com/office/word/2010/wordml" xmlns:w15="http://schemas.microsoft.com/office/word/2012/wordml" xmlns:wpg="http://schemas.microsoft.com/office/word/2010/wordprocessingGroup" xmlns:wpi="http://schemas.microsoft.com/office/word/2010/wordprocessingInk" xmlns:wne="http://schemas.microsoft.com/office/word/2006/wordml" xmlns:wps="http://schemas.microsoft.com/office/word/2010/wordprocessingShape" mc:Ignorable="w14 w15 wp14">
+<w:hdr xmlns:wpc="http://schemas.microsoft.com/office/word/2010/wordprocessingCanvas" xmlns:cx="http://schemas.microsoft.com/office/drawing/2014/chartex" xmlns:cx1="http://schemas.microsoft.com/office/drawing/2015/9/8/chartex" xmlns:cx2="http://schemas.microsoft.com/office/drawing/2015/10/21/chartex" xmlns:cx3="http://schemas.microsoft.com/office/drawing/2016/5/9/chartex" xmlns:cx4="http://schemas.microsoft.com/office/drawing/2016/5/10/chartex" xmlns:cx5="http://schemas.microsoft.com/office/drawing/2016/5/11/chartex" xmlns:cx6="http://schemas.microsoft.com/office/drawing/2016/5/12/chartex" xmlns:cx7="http://schemas.microsoft.com/office/drawing/2016/5/13/chartex" xmlns:cx8="http://schemas.microsoft.com/office/drawing/2016/5/14/chartex" xmlns:mc="http://schemas.openxmlformats.org/markup-compatibility/2006" xmlns:aink="http://schemas.microsoft.com/office/drawing/2016/ink" xmlns:am3d="http://schemas.microsoft.com/office/drawing/2017/model3d" xmlns:o="urn:schemas-microsoft-com:office:office" xmlns:oel="http://schemas.microsoft.com/office/2019/extlst" xmlns:r="http://schemas.openxmlformats.org/officeDocument/2006/relationships" xmlns:m="http://schemas.openxmlformats.org/officeDocument/2006/math" xmlns:v="urn:schemas-microsoft-com:vml" xmlns:wp14="http://schemas.microsoft.com/office/word/2010/wordprocessingDrawing" xmlns:wp="http://schemas.openxmlformats.org/drawingml/2006/wordprocessingDrawing" xmlns:w10="urn:schemas-microsoft-com:office:word" xmlns:w="http://schemas.openxmlformats.org/wordprocessingml/2006/main" xmlns:w14="http://schemas.microsoft.com/office/word/2010/wordml" xmlns:w15="http://schemas.microsoft.com/office/word/2012/wordml" xmlns:w16cex="http://schemas.microsoft.com/office/word/2018/wordml/cex" xmlns:w16cid="http://schemas.microsoft.com/office/word/2016/wordml/cid" xmlns:w16="http://schemas.microsoft.com/office/word/2018/wordml" xmlns:w16du="http://schemas.microsoft.com/office/word/2023/wordml/word16du" xmlns:w16sdtdh="http://schemas.microsoft.com/office/word/2020/wordml/sdtdatahash" xmlns:w16se="http://schemas.microsoft.com/office/word/2015/wordml/symex" xmlns:wpg="http://schemas.microsoft.com/office/word/2010/wordprocessingGroup" xmlns:wpi="http://schemas.microsoft.com/office/word/2010/wordprocessingInk" xmlns:wne="http://schemas.microsoft.com/office/word/2006/wordml" xmlns:wps="http://schemas.microsoft.com/office/word/2010/wordprocessingShape" mc:Ignorable="w14 w15 w16se w16cid w16 w16cex w16sdtdh w16du wp14">
   <w:p>
     <w:pPr>
       <w:spacing w:before="20"/>
@@ -12715,7 +14528,6 @@
         <w:sz w:val="28"/>
       </w:rPr>
     </w:pPr>
-    <w:proofErr w:type="spellStart"/>
     <w:r>
       <w:rPr>
         <w:b/>
@@ -12723,7 +14535,6 @@
       </w:rPr>
       <w:t>Savitribai</w:t>
     </w:r>
-    <w:proofErr w:type="spellEnd"/>
     <w:r>
       <w:rPr>
         <w:b/>
@@ -12732,7 +14543,6 @@
       </w:rPr>
       <w:t xml:space="preserve"> </w:t>
     </w:r>
-    <w:proofErr w:type="spellStart"/>
     <w:r>
       <w:rPr>
         <w:b/>
@@ -12740,7 +14550,6 @@
       </w:rPr>
       <w:t>Phule</w:t>
     </w:r>
-    <w:proofErr w:type="spellEnd"/>
     <w:r>
       <w:rPr>
         <w:b/>
@@ -13045,30 +14854,14 @@
         <w:sz w:val="28"/>
       </w:rPr>
       <w:tab/>
-      <w:t xml:space="preserve">Max. </w:t>
-    </w:r>
-    <w:proofErr w:type="gramStart"/>
-    <w:r>
-      <w:rPr>
-        <w:b/>
-        <w:sz w:val="28"/>
-      </w:rPr>
-      <w:t>Marks :</w:t>
-    </w:r>
-    <w:proofErr w:type="gramEnd"/>
-    <w:r>
-      <w:rPr>
-        <w:b/>
-        <w:sz w:val="28"/>
-      </w:rPr>
-      <w:t xml:space="preserve"> 35</w:t>
+      <w:t>Max. Marks : 35</w:t>
     </w:r>
   </w:p>
 </w:hdr>
 </file>
 
 <file path=word/header3.xml><?xml version="1.0" encoding="utf-8"?>
-<w:hdr xmlns:wpc="http://schemas.microsoft.com/office/word/2010/wordprocessingCanvas" xmlns:mc="http://schemas.openxmlformats.org/markup-compatibility/2006" xmlns:o="urn:schemas-microsoft-com:office:office" xmlns:r="http://schemas.openxmlformats.org/officeDocument/2006/relationships" xmlns:m="http://schemas.openxmlformats.org/officeDocument/2006/math" xmlns:v="urn:schemas-microsoft-com:vml" xmlns:wp14="http://schemas.microsoft.com/office/word/2010/wordprocessingDrawing" xmlns:wp="http://schemas.openxmlformats.org/drawingml/2006/wordprocessingDrawing" xmlns:w10="urn:schemas-microsoft-com:office:word" xmlns:w="http://schemas.openxmlformats.org/wordprocessingml/2006/main" xmlns:w14="http://schemas.microsoft.com/office/word/2010/wordml" xmlns:w15="http://schemas.microsoft.com/office/word/2012/wordml" xmlns:wpg="http://schemas.microsoft.com/office/word/2010/wordprocessingGroup" xmlns:wpi="http://schemas.microsoft.com/office/word/2010/wordprocessingInk" xmlns:wne="http://schemas.microsoft.com/office/word/2006/wordml" xmlns:wps="http://schemas.microsoft.com/office/word/2010/wordprocessingShape" mc:Ignorable="w14 w15 wp14">
+<w:hdr xmlns:wpc="http://schemas.microsoft.com/office/word/2010/wordprocessingCanvas" xmlns:cx="http://schemas.microsoft.com/office/drawing/2014/chartex" xmlns:cx1="http://schemas.microsoft.com/office/drawing/2015/9/8/chartex" xmlns:cx2="http://schemas.microsoft.com/office/drawing/2015/10/21/chartex" xmlns:cx3="http://schemas.microsoft.com/office/drawing/2016/5/9/chartex" xmlns:cx4="http://schemas.microsoft.com/office/drawing/2016/5/10/chartex" xmlns:cx5="http://schemas.microsoft.com/office/drawing/2016/5/11/chartex" xmlns:cx6="http://schemas.microsoft.com/office/drawing/2016/5/12/chartex" xmlns:cx7="http://schemas.microsoft.com/office/drawing/2016/5/13/chartex" xmlns:cx8="http://schemas.microsoft.com/office/drawing/2016/5/14/chartex" xmlns:mc="http://schemas.openxmlformats.org/markup-compatibility/2006" xmlns:aink="http://schemas.microsoft.com/office/drawing/2016/ink" xmlns:am3d="http://schemas.microsoft.com/office/drawing/2017/model3d" xmlns:o="urn:schemas-microsoft-com:office:office" xmlns:oel="http://schemas.microsoft.com/office/2019/extlst" xmlns:r="http://schemas.openxmlformats.org/officeDocument/2006/relationships" xmlns:m="http://schemas.openxmlformats.org/officeDocument/2006/math" xmlns:v="urn:schemas-microsoft-com:vml" xmlns:wp14="http://schemas.microsoft.com/office/word/2010/wordprocessingDrawing" xmlns:wp="http://schemas.openxmlformats.org/drawingml/2006/wordprocessingDrawing" xmlns:w10="urn:schemas-microsoft-com:office:word" xmlns:w="http://schemas.openxmlformats.org/wordprocessingml/2006/main" xmlns:w14="http://schemas.microsoft.com/office/word/2010/wordml" xmlns:w15="http://schemas.microsoft.com/office/word/2012/wordml" xmlns:w16cex="http://schemas.microsoft.com/office/word/2018/wordml/cex" xmlns:w16cid="http://schemas.microsoft.com/office/word/2016/wordml/cid" xmlns:w16="http://schemas.microsoft.com/office/word/2018/wordml" xmlns:w16du="http://schemas.microsoft.com/office/word/2023/wordml/word16du" xmlns:w16sdtdh="http://schemas.microsoft.com/office/word/2020/wordml/sdtdatahash" xmlns:w16se="http://schemas.microsoft.com/office/word/2015/wordml/symex" xmlns:wpg="http://schemas.microsoft.com/office/word/2010/wordprocessingGroup" xmlns:wpi="http://schemas.microsoft.com/office/word/2010/wordprocessingInk" xmlns:wne="http://schemas.microsoft.com/office/word/2006/wordml" xmlns:wps="http://schemas.microsoft.com/office/word/2010/wordprocessingShape" mc:Ignorable="w14 w15 w16se w16cid w16 w16cex w16sdtdh w16du wp14">
   <w:p>
     <w:pPr>
       <w:spacing w:before="20"/>
@@ -13101,7 +14894,6 @@
         <w:sz w:val="28"/>
       </w:rPr>
     </w:pPr>
-    <w:proofErr w:type="spellStart"/>
     <w:r>
       <w:rPr>
         <w:b/>
@@ -13109,7 +14901,6 @@
       </w:rPr>
       <w:t>Savitribai</w:t>
     </w:r>
-    <w:proofErr w:type="spellEnd"/>
     <w:r>
       <w:rPr>
         <w:b/>
@@ -13118,7 +14909,6 @@
       </w:rPr>
       <w:t xml:space="preserve"> </w:t>
     </w:r>
-    <w:proofErr w:type="spellStart"/>
     <w:r>
       <w:rPr>
         <w:b/>
@@ -13126,7 +14916,6 @@
       </w:rPr>
       <w:t>Phule</w:t>
     </w:r>
-    <w:proofErr w:type="spellEnd"/>
     <w:r>
       <w:rPr>
         <w:b/>
@@ -13431,23 +15220,7 @@
         <w:sz w:val="28"/>
       </w:rPr>
       <w:tab/>
-      <w:t xml:space="preserve">Max. </w:t>
-    </w:r>
-    <w:proofErr w:type="gramStart"/>
-    <w:r>
-      <w:rPr>
-        <w:b/>
-        <w:sz w:val="28"/>
-      </w:rPr>
-      <w:t>Marks :</w:t>
-    </w:r>
-    <w:proofErr w:type="gramEnd"/>
-    <w:r>
-      <w:rPr>
-        <w:b/>
-        <w:sz w:val="28"/>
-      </w:rPr>
-      <w:t xml:space="preserve"> 35</w:t>
+      <w:t>Max. Marks : 35</w:t>
     </w:r>
   </w:p>
   <w:p>
@@ -13463,7 +15236,7 @@
 </file>
 
 <file path=word/header4.xml><?xml version="1.0" encoding="utf-8"?>
-<w:hdr xmlns:wpc="http://schemas.microsoft.com/office/word/2010/wordprocessingCanvas" xmlns:mc="http://schemas.openxmlformats.org/markup-compatibility/2006" xmlns:o="urn:schemas-microsoft-com:office:office" xmlns:r="http://schemas.openxmlformats.org/officeDocument/2006/relationships" xmlns:m="http://schemas.openxmlformats.org/officeDocument/2006/math" xmlns:v="urn:schemas-microsoft-com:vml" xmlns:wp14="http://schemas.microsoft.com/office/word/2010/wordprocessingDrawing" xmlns:wp="http://schemas.openxmlformats.org/drawingml/2006/wordprocessingDrawing" xmlns:w10="urn:schemas-microsoft-com:office:word" xmlns:w="http://schemas.openxmlformats.org/wordprocessingml/2006/main" xmlns:w14="http://schemas.microsoft.com/office/word/2010/wordml" xmlns:w15="http://schemas.microsoft.com/office/word/2012/wordml" xmlns:wpg="http://schemas.microsoft.com/office/word/2010/wordprocessingGroup" xmlns:wpi="http://schemas.microsoft.com/office/word/2010/wordprocessingInk" xmlns:wne="http://schemas.microsoft.com/office/word/2006/wordml" xmlns:wps="http://schemas.microsoft.com/office/word/2010/wordprocessingShape" mc:Ignorable="w14 w15 wp14">
+<w:hdr xmlns:wpc="http://schemas.microsoft.com/office/word/2010/wordprocessingCanvas" xmlns:cx="http://schemas.microsoft.com/office/drawing/2014/chartex" xmlns:cx1="http://schemas.microsoft.com/office/drawing/2015/9/8/chartex" xmlns:cx2="http://schemas.microsoft.com/office/drawing/2015/10/21/chartex" xmlns:cx3="http://schemas.microsoft.com/office/drawing/2016/5/9/chartex" xmlns:cx4="http://schemas.microsoft.com/office/drawing/2016/5/10/chartex" xmlns:cx5="http://schemas.microsoft.com/office/drawing/2016/5/11/chartex" xmlns:cx6="http://schemas.microsoft.com/office/drawing/2016/5/12/chartex" xmlns:cx7="http://schemas.microsoft.com/office/drawing/2016/5/13/chartex" xmlns:cx8="http://schemas.microsoft.com/office/drawing/2016/5/14/chartex" xmlns:mc="http://schemas.openxmlformats.org/markup-compatibility/2006" xmlns:aink="http://schemas.microsoft.com/office/drawing/2016/ink" xmlns:am3d="http://schemas.microsoft.com/office/drawing/2017/model3d" xmlns:o="urn:schemas-microsoft-com:office:office" xmlns:oel="http://schemas.microsoft.com/office/2019/extlst" xmlns:r="http://schemas.openxmlformats.org/officeDocument/2006/relationships" xmlns:m="http://schemas.openxmlformats.org/officeDocument/2006/math" xmlns:v="urn:schemas-microsoft-com:vml" xmlns:wp14="http://schemas.microsoft.com/office/word/2010/wordprocessingDrawing" xmlns:wp="http://schemas.openxmlformats.org/drawingml/2006/wordprocessingDrawing" xmlns:w10="urn:schemas-microsoft-com:office:word" xmlns:w="http://schemas.openxmlformats.org/wordprocessingml/2006/main" xmlns:w14="http://schemas.microsoft.com/office/word/2010/wordml" xmlns:w15="http://schemas.microsoft.com/office/word/2012/wordml" xmlns:w16cex="http://schemas.microsoft.com/office/word/2018/wordml/cex" xmlns:w16cid="http://schemas.microsoft.com/office/word/2016/wordml/cid" xmlns:w16="http://schemas.microsoft.com/office/word/2018/wordml" xmlns:w16du="http://schemas.microsoft.com/office/word/2023/wordml/word16du" xmlns:w16sdtdh="http://schemas.microsoft.com/office/word/2020/wordml/sdtdatahash" xmlns:w16se="http://schemas.microsoft.com/office/word/2015/wordml/symex" xmlns:wpg="http://schemas.microsoft.com/office/word/2010/wordprocessingGroup" xmlns:wpi="http://schemas.microsoft.com/office/word/2010/wordprocessingInk" xmlns:wne="http://schemas.microsoft.com/office/word/2006/wordml" xmlns:wps="http://schemas.microsoft.com/office/word/2010/wordprocessingShape" mc:Ignorable="w14 w15 w16se w16cid w16 w16cex w16sdtdh w16du wp14">
   <w:p>
     <w:pPr>
       <w:spacing w:before="20"/>
@@ -13474,7 +15247,6 @@
         <w:sz w:val="28"/>
       </w:rPr>
     </w:pPr>
-    <w:proofErr w:type="spellStart"/>
     <w:r>
       <w:rPr>
         <w:b/>
@@ -13482,7 +15254,6 @@
       </w:rPr>
       <w:t>Savitribai</w:t>
     </w:r>
-    <w:proofErr w:type="spellEnd"/>
     <w:r>
       <w:rPr>
         <w:b/>
@@ -13491,7 +15262,6 @@
       </w:rPr>
       <w:t xml:space="preserve"> </w:t>
     </w:r>
-    <w:proofErr w:type="spellStart"/>
     <w:r>
       <w:rPr>
         <w:b/>
@@ -13499,7 +15269,6 @@
       </w:rPr>
       <w:t>Phule</w:t>
     </w:r>
-    <w:proofErr w:type="spellEnd"/>
     <w:r>
       <w:rPr>
         <w:b/>
@@ -13804,23 +15573,7 @@
         <w:sz w:val="28"/>
       </w:rPr>
       <w:tab/>
-      <w:t xml:space="preserve">Max. </w:t>
-    </w:r>
-    <w:proofErr w:type="gramStart"/>
-    <w:r>
-      <w:rPr>
-        <w:b/>
-        <w:sz w:val="28"/>
-      </w:rPr>
-      <w:t>Marks :</w:t>
-    </w:r>
-    <w:proofErr w:type="gramEnd"/>
-    <w:r>
-      <w:rPr>
-        <w:b/>
-        <w:sz w:val="28"/>
-      </w:rPr>
-      <w:t xml:space="preserve"> 35</w:t>
+      <w:t>Max. Marks : 35</w:t>
     </w:r>
   </w:p>
   <w:p>
@@ -13836,7 +15589,7 @@
 </file>
 
 <file path=word/header5.xml><?xml version="1.0" encoding="utf-8"?>
-<w:hdr xmlns:wpc="http://schemas.microsoft.com/office/word/2010/wordprocessingCanvas" xmlns:mc="http://schemas.openxmlformats.org/markup-compatibility/2006" xmlns:o="urn:schemas-microsoft-com:office:office" xmlns:r="http://schemas.openxmlformats.org/officeDocument/2006/relationships" xmlns:m="http://schemas.openxmlformats.org/officeDocument/2006/math" xmlns:v="urn:schemas-microsoft-com:vml" xmlns:wp14="http://schemas.microsoft.com/office/word/2010/wordprocessingDrawing" xmlns:wp="http://schemas.openxmlformats.org/drawingml/2006/wordprocessingDrawing" xmlns:w10="urn:schemas-microsoft-com:office:word" xmlns:w="http://schemas.openxmlformats.org/wordprocessingml/2006/main" xmlns:w14="http://schemas.microsoft.com/office/word/2010/wordml" xmlns:w15="http://schemas.microsoft.com/office/word/2012/wordml" xmlns:wpg="http://schemas.microsoft.com/office/word/2010/wordprocessingGroup" xmlns:wpi="http://schemas.microsoft.com/office/word/2010/wordprocessingInk" xmlns:wne="http://schemas.microsoft.com/office/word/2006/wordml" xmlns:wps="http://schemas.microsoft.com/office/word/2010/wordprocessingShape" mc:Ignorable="w14 w15 wp14">
+<w:hdr xmlns:wpc="http://schemas.microsoft.com/office/word/2010/wordprocessingCanvas" xmlns:cx="http://schemas.microsoft.com/office/drawing/2014/chartex" xmlns:cx1="http://schemas.microsoft.com/office/drawing/2015/9/8/chartex" xmlns:cx2="http://schemas.microsoft.com/office/drawing/2015/10/21/chartex" xmlns:cx3="http://schemas.microsoft.com/office/drawing/2016/5/9/chartex" xmlns:cx4="http://schemas.microsoft.com/office/drawing/2016/5/10/chartex" xmlns:cx5="http://schemas.microsoft.com/office/drawing/2016/5/11/chartex" xmlns:cx6="http://schemas.microsoft.com/office/drawing/2016/5/12/chartex" xmlns:cx7="http://schemas.microsoft.com/office/drawing/2016/5/13/chartex" xmlns:cx8="http://schemas.microsoft.com/office/drawing/2016/5/14/chartex" xmlns:mc="http://schemas.openxmlformats.org/markup-compatibility/2006" xmlns:aink="http://schemas.microsoft.com/office/drawing/2016/ink" xmlns:am3d="http://schemas.microsoft.com/office/drawing/2017/model3d" xmlns:o="urn:schemas-microsoft-com:office:office" xmlns:oel="http://schemas.microsoft.com/office/2019/extlst" xmlns:r="http://schemas.openxmlformats.org/officeDocument/2006/relationships" xmlns:m="http://schemas.openxmlformats.org/officeDocument/2006/math" xmlns:v="urn:schemas-microsoft-com:vml" xmlns:wp14="http://schemas.microsoft.com/office/word/2010/wordprocessingDrawing" xmlns:wp="http://schemas.openxmlformats.org/drawingml/2006/wordprocessingDrawing" xmlns:w10="urn:schemas-microsoft-com:office:word" xmlns:w="http://schemas.openxmlformats.org/wordprocessingml/2006/main" xmlns:w14="http://schemas.microsoft.com/office/word/2010/wordml" xmlns:w15="http://schemas.microsoft.com/office/word/2012/wordml" xmlns:w16cex="http://schemas.microsoft.com/office/word/2018/wordml/cex" xmlns:w16cid="http://schemas.microsoft.com/office/word/2016/wordml/cid" xmlns:w16="http://schemas.microsoft.com/office/word/2018/wordml" xmlns:w16du="http://schemas.microsoft.com/office/word/2023/wordml/word16du" xmlns:w16sdtdh="http://schemas.microsoft.com/office/word/2020/wordml/sdtdatahash" xmlns:w16se="http://schemas.microsoft.com/office/word/2015/wordml/symex" xmlns:wpg="http://schemas.microsoft.com/office/word/2010/wordprocessingGroup" xmlns:wpi="http://schemas.microsoft.com/office/word/2010/wordprocessingInk" xmlns:wne="http://schemas.microsoft.com/office/word/2006/wordml" xmlns:wps="http://schemas.microsoft.com/office/word/2010/wordprocessingShape" mc:Ignorable="w14 w15 w16se w16cid w16 w16cex w16sdtdh w16du wp14">
   <w:p>
     <w:pPr>
       <w:spacing w:before="20"/>
@@ -13869,7 +15622,6 @@
         <w:sz w:val="28"/>
       </w:rPr>
     </w:pPr>
-    <w:proofErr w:type="spellStart"/>
     <w:r>
       <w:rPr>
         <w:b/>
@@ -13877,7 +15629,6 @@
       </w:rPr>
       <w:t>Savitribai</w:t>
     </w:r>
-    <w:proofErr w:type="spellEnd"/>
     <w:r>
       <w:rPr>
         <w:b/>
@@ -13886,7 +15637,6 @@
       </w:rPr>
       <w:t xml:space="preserve"> </w:t>
     </w:r>
-    <w:proofErr w:type="spellStart"/>
     <w:r>
       <w:rPr>
         <w:b/>
@@ -13894,7 +15644,6 @@
       </w:rPr>
       <w:t>Phule</w:t>
     </w:r>
-    <w:proofErr w:type="spellEnd"/>
     <w:r>
       <w:rPr>
         <w:b/>
@@ -14199,23 +15948,7 @@
         <w:sz w:val="28"/>
       </w:rPr>
       <w:tab/>
-      <w:t xml:space="preserve">Max. </w:t>
-    </w:r>
-    <w:proofErr w:type="gramStart"/>
-    <w:r>
-      <w:rPr>
-        <w:b/>
-        <w:sz w:val="28"/>
-      </w:rPr>
-      <w:t>Marks :</w:t>
-    </w:r>
-    <w:proofErr w:type="gramEnd"/>
-    <w:r>
-      <w:rPr>
-        <w:b/>
-        <w:sz w:val="28"/>
-      </w:rPr>
-      <w:t xml:space="preserve"> 35</w:t>
+      <w:t>Max. Marks : 35</w:t>
     </w:r>
   </w:p>
   <w:p>
@@ -14231,7 +15964,7 @@
 </file>
 
 <file path=word/header6.xml><?xml version="1.0" encoding="utf-8"?>
-<w:hdr xmlns:wpc="http://schemas.microsoft.com/office/word/2010/wordprocessingCanvas" xmlns:mc="http://schemas.openxmlformats.org/markup-compatibility/2006" xmlns:o="urn:schemas-microsoft-com:office:office" xmlns:r="http://schemas.openxmlformats.org/officeDocument/2006/relationships" xmlns:m="http://schemas.openxmlformats.org/officeDocument/2006/math" xmlns:v="urn:schemas-microsoft-com:vml" xmlns:wp14="http://schemas.microsoft.com/office/word/2010/wordprocessingDrawing" xmlns:wp="http://schemas.openxmlformats.org/drawingml/2006/wordprocessingDrawing" xmlns:w10="urn:schemas-microsoft-com:office:word" xmlns:w="http://schemas.openxmlformats.org/wordprocessingml/2006/main" xmlns:w14="http://schemas.microsoft.com/office/word/2010/wordml" xmlns:w15="http://schemas.microsoft.com/office/word/2012/wordml" xmlns:wpg="http://schemas.microsoft.com/office/word/2010/wordprocessingGroup" xmlns:wpi="http://schemas.microsoft.com/office/word/2010/wordprocessingInk" xmlns:wne="http://schemas.microsoft.com/office/word/2006/wordml" xmlns:wps="http://schemas.microsoft.com/office/word/2010/wordprocessingShape" mc:Ignorable="w14 w15 wp14">
+<w:hdr xmlns:wpc="http://schemas.microsoft.com/office/word/2010/wordprocessingCanvas" xmlns:cx="http://schemas.microsoft.com/office/drawing/2014/chartex" xmlns:cx1="http://schemas.microsoft.com/office/drawing/2015/9/8/chartex" xmlns:cx2="http://schemas.microsoft.com/office/drawing/2015/10/21/chartex" xmlns:cx3="http://schemas.microsoft.com/office/drawing/2016/5/9/chartex" xmlns:cx4="http://schemas.microsoft.com/office/drawing/2016/5/10/chartex" xmlns:cx5="http://schemas.microsoft.com/office/drawing/2016/5/11/chartex" xmlns:cx6="http://schemas.microsoft.com/office/drawing/2016/5/12/chartex" xmlns:cx7="http://schemas.microsoft.com/office/drawing/2016/5/13/chartex" xmlns:cx8="http://schemas.microsoft.com/office/drawing/2016/5/14/chartex" xmlns:mc="http://schemas.openxmlformats.org/markup-compatibility/2006" xmlns:aink="http://schemas.microsoft.com/office/drawing/2016/ink" xmlns:am3d="http://schemas.microsoft.com/office/drawing/2017/model3d" xmlns:o="urn:schemas-microsoft-com:office:office" xmlns:oel="http://schemas.microsoft.com/office/2019/extlst" xmlns:r="http://schemas.openxmlformats.org/officeDocument/2006/relationships" xmlns:m="http://schemas.openxmlformats.org/officeDocument/2006/math" xmlns:v="urn:schemas-microsoft-com:vml" xmlns:wp14="http://schemas.microsoft.com/office/word/2010/wordprocessingDrawing" xmlns:wp="http://schemas.openxmlformats.org/drawingml/2006/wordprocessingDrawing" xmlns:w10="urn:schemas-microsoft-com:office:word" xmlns:w="http://schemas.openxmlformats.org/wordprocessingml/2006/main" xmlns:w14="http://schemas.microsoft.com/office/word/2010/wordml" xmlns:w15="http://schemas.microsoft.com/office/word/2012/wordml" xmlns:w16cex="http://schemas.microsoft.com/office/word/2018/wordml/cex" xmlns:w16cid="http://schemas.microsoft.com/office/word/2016/wordml/cid" xmlns:w16="http://schemas.microsoft.com/office/word/2018/wordml" xmlns:w16du="http://schemas.microsoft.com/office/word/2023/wordml/word16du" xmlns:w16sdtdh="http://schemas.microsoft.com/office/word/2020/wordml/sdtdatahash" xmlns:w16se="http://schemas.microsoft.com/office/word/2015/wordml/symex" xmlns:wpg="http://schemas.microsoft.com/office/word/2010/wordprocessingGroup" xmlns:wpi="http://schemas.microsoft.com/office/word/2010/wordprocessingInk" xmlns:wne="http://schemas.microsoft.com/office/word/2006/wordml" xmlns:wps="http://schemas.microsoft.com/office/word/2010/wordprocessingShape" mc:Ignorable="w14 w15 w16se w16cid w16 w16cex w16sdtdh w16du wp14">
   <w:p>
     <w:pPr>
       <w:spacing w:before="20"/>
@@ -14242,7 +15975,6 @@
         <w:sz w:val="28"/>
       </w:rPr>
     </w:pPr>
-    <w:proofErr w:type="spellStart"/>
     <w:r>
       <w:rPr>
         <w:b/>
@@ -14250,7 +15982,6 @@
       </w:rPr>
       <w:t>Savitribai</w:t>
     </w:r>
-    <w:proofErr w:type="spellEnd"/>
     <w:r>
       <w:rPr>
         <w:b/>
@@ -14259,7 +15990,6 @@
       </w:rPr>
       <w:t xml:space="preserve"> </w:t>
     </w:r>
-    <w:proofErr w:type="spellStart"/>
     <w:r>
       <w:rPr>
         <w:b/>
@@ -14267,7 +15997,6 @@
       </w:rPr>
       <w:t>Phule</w:t>
     </w:r>
-    <w:proofErr w:type="spellEnd"/>
     <w:r>
       <w:rPr>
         <w:b/>
@@ -14572,23 +16301,7 @@
         <w:sz w:val="28"/>
       </w:rPr>
       <w:tab/>
-      <w:t xml:space="preserve">Max. </w:t>
-    </w:r>
-    <w:proofErr w:type="gramStart"/>
-    <w:r>
-      <w:rPr>
-        <w:b/>
-        <w:sz w:val="28"/>
-      </w:rPr>
-      <w:t>Marks :</w:t>
-    </w:r>
-    <w:proofErr w:type="gramEnd"/>
-    <w:r>
-      <w:rPr>
-        <w:b/>
-        <w:sz w:val="28"/>
-      </w:rPr>
-      <w:t xml:space="preserve"> 35</w:t>
+      <w:t>Max. Marks : 35</w:t>
     </w:r>
   </w:p>
   <w:p>
@@ -14604,7 +16317,7 @@
 </file>
 
 <file path=word/numbering.xml><?xml version="1.0" encoding="utf-8"?>
-<w:numbering xmlns:wpc="http://schemas.microsoft.com/office/word/2010/wordprocessingCanvas" xmlns:mc="http://schemas.openxmlformats.org/markup-compatibility/2006" xmlns:o="urn:schemas-microsoft-com:office:office" xmlns:r="http://schemas.openxmlformats.org/officeDocument/2006/relationships" xmlns:m="http://schemas.openxmlformats.org/officeDocument/2006/math" xmlns:v="urn:schemas-microsoft-com:vml" xmlns:wp14="http://schemas.microsoft.com/office/word/2010/wordprocessingDrawing" xmlns:wp="http://schemas.openxmlformats.org/drawingml/2006/wordprocessingDrawing" xmlns:w10="urn:schemas-microsoft-com:office:word" xmlns:w="http://schemas.openxmlformats.org/wordprocessingml/2006/main" xmlns:w14="http://schemas.microsoft.com/office/word/2010/wordml" xmlns:w15="http://schemas.microsoft.com/office/word/2012/wordml" xmlns:wpg="http://schemas.microsoft.com/office/word/2010/wordprocessingGroup" xmlns:wpi="http://schemas.microsoft.com/office/word/2010/wordprocessingInk" xmlns:wne="http://schemas.microsoft.com/office/word/2006/wordml" xmlns:wps="http://schemas.microsoft.com/office/word/2010/wordprocessingShape" mc:Ignorable="w14 w15 wp14">
+<w:numbering xmlns:wpc="http://schemas.microsoft.com/office/word/2010/wordprocessingCanvas" xmlns:cx="http://schemas.microsoft.com/office/drawing/2014/chartex" xmlns:cx1="http://schemas.microsoft.com/office/drawing/2015/9/8/chartex" xmlns:cx2="http://schemas.microsoft.com/office/drawing/2015/10/21/chartex" xmlns:cx3="http://schemas.microsoft.com/office/drawing/2016/5/9/chartex" xmlns:cx4="http://schemas.microsoft.com/office/drawing/2016/5/10/chartex" xmlns:cx5="http://schemas.microsoft.com/office/drawing/2016/5/11/chartex" xmlns:cx6="http://schemas.microsoft.com/office/drawing/2016/5/12/chartex" xmlns:cx7="http://schemas.microsoft.com/office/drawing/2016/5/13/chartex" xmlns:cx8="http://schemas.microsoft.com/office/drawing/2016/5/14/chartex" xmlns:mc="http://schemas.openxmlformats.org/markup-compatibility/2006" xmlns:aink="http://schemas.microsoft.com/office/drawing/2016/ink" xmlns:am3d="http://schemas.microsoft.com/office/drawing/2017/model3d" xmlns:o="urn:schemas-microsoft-com:office:office" xmlns:oel="http://schemas.microsoft.com/office/2019/extlst" xmlns:r="http://schemas.openxmlformats.org/officeDocument/2006/relationships" xmlns:m="http://schemas.openxmlformats.org/officeDocument/2006/math" xmlns:v="urn:schemas-microsoft-com:vml" xmlns:wp14="http://schemas.microsoft.com/office/word/2010/wordprocessingDrawing" xmlns:wp="http://schemas.openxmlformats.org/drawingml/2006/wordprocessingDrawing" xmlns:w10="urn:schemas-microsoft-com:office:word" xmlns:w="http://schemas.openxmlformats.org/wordprocessingml/2006/main" xmlns:w14="http://schemas.microsoft.com/office/word/2010/wordml" xmlns:w15="http://schemas.microsoft.com/office/word/2012/wordml" xmlns:w16cex="http://schemas.microsoft.com/office/word/2018/wordml/cex" xmlns:w16cid="http://schemas.microsoft.com/office/word/2016/wordml/cid" xmlns:w16="http://schemas.microsoft.com/office/word/2018/wordml" xmlns:w16du="http://schemas.microsoft.com/office/word/2023/wordml/word16du" xmlns:w16sdtdh="http://schemas.microsoft.com/office/word/2020/wordml/sdtdatahash" xmlns:w16se="http://schemas.microsoft.com/office/word/2015/wordml/symex" xmlns:wpg="http://schemas.microsoft.com/office/word/2010/wordprocessingGroup" xmlns:wpi="http://schemas.microsoft.com/office/word/2010/wordprocessingInk" xmlns:wne="http://schemas.microsoft.com/office/word/2006/wordml" xmlns:wps="http://schemas.microsoft.com/office/word/2010/wordprocessingShape" mc:Ignorable="w14 w15 w16se w16cid w16 w16cex w16sdtdh w16du wp14">
   <w:abstractNum w:abstractNumId="0" w15:restartNumberingAfterBreak="0">
     <w:nsid w:val="03B61D2E"/>
     <w:multiLevelType w:val="hybridMultilevel"/>
@@ -19377,146 +21090,146 @@
       </w:rPr>
     </w:lvl>
   </w:abstractNum>
-  <w:num w:numId="1">
+  <w:num w:numId="1" w16cid:durableId="710958678">
     <w:abstractNumId w:val="43"/>
   </w:num>
-  <w:num w:numId="2">
+  <w:num w:numId="2" w16cid:durableId="1861237509">
     <w:abstractNumId w:val="40"/>
   </w:num>
-  <w:num w:numId="3">
+  <w:num w:numId="3" w16cid:durableId="715356755">
     <w:abstractNumId w:val="13"/>
   </w:num>
-  <w:num w:numId="4">
+  <w:num w:numId="4" w16cid:durableId="436485091">
     <w:abstractNumId w:val="0"/>
   </w:num>
-  <w:num w:numId="5">
+  <w:num w:numId="5" w16cid:durableId="1271081736">
     <w:abstractNumId w:val="44"/>
   </w:num>
-  <w:num w:numId="6">
+  <w:num w:numId="6" w16cid:durableId="2118716887">
     <w:abstractNumId w:val="34"/>
   </w:num>
-  <w:num w:numId="7">
+  <w:num w:numId="7" w16cid:durableId="591934855">
     <w:abstractNumId w:val="2"/>
   </w:num>
-  <w:num w:numId="8">
+  <w:num w:numId="8" w16cid:durableId="631982105">
     <w:abstractNumId w:val="17"/>
   </w:num>
-  <w:num w:numId="9">
+  <w:num w:numId="9" w16cid:durableId="2091002707">
     <w:abstractNumId w:val="20"/>
   </w:num>
-  <w:num w:numId="10">
+  <w:num w:numId="10" w16cid:durableId="1363361133">
     <w:abstractNumId w:val="27"/>
   </w:num>
-  <w:num w:numId="11">
+  <w:num w:numId="11" w16cid:durableId="2027707213">
     <w:abstractNumId w:val="38"/>
   </w:num>
-  <w:num w:numId="12">
+  <w:num w:numId="12" w16cid:durableId="1094208814">
     <w:abstractNumId w:val="21"/>
   </w:num>
-  <w:num w:numId="13">
+  <w:num w:numId="13" w16cid:durableId="1102722683">
     <w:abstractNumId w:val="3"/>
   </w:num>
-  <w:num w:numId="14">
+  <w:num w:numId="14" w16cid:durableId="1350715271">
     <w:abstractNumId w:val="41"/>
   </w:num>
-  <w:num w:numId="15">
+  <w:num w:numId="15" w16cid:durableId="964773112">
     <w:abstractNumId w:val="36"/>
   </w:num>
-  <w:num w:numId="16">
+  <w:num w:numId="16" w16cid:durableId="1862668318">
     <w:abstractNumId w:val="35"/>
   </w:num>
-  <w:num w:numId="17">
+  <w:num w:numId="17" w16cid:durableId="1427120482">
     <w:abstractNumId w:val="25"/>
   </w:num>
-  <w:num w:numId="18">
+  <w:num w:numId="18" w16cid:durableId="154999503">
     <w:abstractNumId w:val="16"/>
   </w:num>
-  <w:num w:numId="19">
+  <w:num w:numId="19" w16cid:durableId="1977953067">
     <w:abstractNumId w:val="30"/>
   </w:num>
-  <w:num w:numId="20">
+  <w:num w:numId="20" w16cid:durableId="472140471">
     <w:abstractNumId w:val="23"/>
   </w:num>
-  <w:num w:numId="21">
+  <w:num w:numId="21" w16cid:durableId="1644383784">
     <w:abstractNumId w:val="19"/>
   </w:num>
-  <w:num w:numId="22">
+  <w:num w:numId="22" w16cid:durableId="433790784">
     <w:abstractNumId w:val="7"/>
   </w:num>
-  <w:num w:numId="23">
+  <w:num w:numId="23" w16cid:durableId="998966795">
     <w:abstractNumId w:val="6"/>
   </w:num>
-  <w:num w:numId="24">
+  <w:num w:numId="24" w16cid:durableId="427580736">
     <w:abstractNumId w:val="1"/>
   </w:num>
-  <w:num w:numId="25">
+  <w:num w:numId="25" w16cid:durableId="229076618">
     <w:abstractNumId w:val="32"/>
   </w:num>
-  <w:num w:numId="26">
+  <w:num w:numId="26" w16cid:durableId="2102296541">
     <w:abstractNumId w:val="14"/>
   </w:num>
-  <w:num w:numId="27">
+  <w:num w:numId="27" w16cid:durableId="327446942">
     <w:abstractNumId w:val="39"/>
   </w:num>
-  <w:num w:numId="28">
+  <w:num w:numId="28" w16cid:durableId="373115330">
     <w:abstractNumId w:val="37"/>
   </w:num>
-  <w:num w:numId="29">
+  <w:num w:numId="29" w16cid:durableId="1162043429">
     <w:abstractNumId w:val="15"/>
   </w:num>
-  <w:num w:numId="30">
+  <w:num w:numId="30" w16cid:durableId="351615194">
     <w:abstractNumId w:val="26"/>
   </w:num>
-  <w:num w:numId="31">
+  <w:num w:numId="31" w16cid:durableId="1863014374">
     <w:abstractNumId w:val="8"/>
   </w:num>
-  <w:num w:numId="32">
+  <w:num w:numId="32" w16cid:durableId="82075556">
     <w:abstractNumId w:val="4"/>
   </w:num>
-  <w:num w:numId="33">
+  <w:num w:numId="33" w16cid:durableId="1797141696">
     <w:abstractNumId w:val="18"/>
   </w:num>
-  <w:num w:numId="34">
+  <w:num w:numId="34" w16cid:durableId="1085109459">
     <w:abstractNumId w:val="10"/>
   </w:num>
-  <w:num w:numId="35">
+  <w:num w:numId="35" w16cid:durableId="885946583">
     <w:abstractNumId w:val="33"/>
   </w:num>
-  <w:num w:numId="36">
+  <w:num w:numId="36" w16cid:durableId="1452505716">
     <w:abstractNumId w:val="9"/>
   </w:num>
-  <w:num w:numId="37">
+  <w:num w:numId="37" w16cid:durableId="1814561280">
     <w:abstractNumId w:val="31"/>
   </w:num>
-  <w:num w:numId="38">
+  <w:num w:numId="38" w16cid:durableId="1680084914">
     <w:abstractNumId w:val="5"/>
   </w:num>
-  <w:num w:numId="39">
+  <w:num w:numId="39" w16cid:durableId="1322007958">
     <w:abstractNumId w:val="28"/>
   </w:num>
-  <w:num w:numId="40">
+  <w:num w:numId="40" w16cid:durableId="1969162804">
     <w:abstractNumId w:val="29"/>
   </w:num>
-  <w:num w:numId="41">
+  <w:num w:numId="41" w16cid:durableId="1902671329">
     <w:abstractNumId w:val="12"/>
   </w:num>
-  <w:num w:numId="42">
+  <w:num w:numId="42" w16cid:durableId="366687214">
     <w:abstractNumId w:val="11"/>
   </w:num>
-  <w:num w:numId="43">
+  <w:num w:numId="43" w16cid:durableId="1589269053">
     <w:abstractNumId w:val="22"/>
   </w:num>
-  <w:num w:numId="44">
+  <w:num w:numId="44" w16cid:durableId="1589582112">
     <w:abstractNumId w:val="42"/>
   </w:num>
-  <w:num w:numId="45">
+  <w:num w:numId="45" w16cid:durableId="1785953571">
     <w:abstractNumId w:val="24"/>
   </w:num>
 </w:numbering>
 </file>
 
 <file path=word/styles.xml><?xml version="1.0" encoding="utf-8"?>
-<w:styles xmlns:mc="http://schemas.openxmlformats.org/markup-compatibility/2006" xmlns:r="http://schemas.openxmlformats.org/officeDocument/2006/relationships" xmlns:w="http://schemas.openxmlformats.org/wordprocessingml/2006/main" xmlns:w14="http://schemas.microsoft.com/office/word/2010/wordml" xmlns:w15="http://schemas.microsoft.com/office/word/2012/wordml" mc:Ignorable="w14 w15">
+<w:styles xmlns:mc="http://schemas.openxmlformats.org/markup-compatibility/2006" xmlns:r="http://schemas.openxmlformats.org/officeDocument/2006/relationships" xmlns:w="http://schemas.openxmlformats.org/wordprocessingml/2006/main" xmlns:w14="http://schemas.microsoft.com/office/word/2010/wordml" xmlns:w15="http://schemas.microsoft.com/office/word/2012/wordml" xmlns:w16cex="http://schemas.microsoft.com/office/word/2018/wordml/cex" xmlns:w16cid="http://schemas.microsoft.com/office/word/2016/wordml/cid" xmlns:w16="http://schemas.microsoft.com/office/word/2018/wordml" xmlns:w16du="http://schemas.microsoft.com/office/word/2023/wordml/word16du" xmlns:w16sdtdh="http://schemas.microsoft.com/office/word/2020/wordml/sdtdatahash" xmlns:w16se="http://schemas.microsoft.com/office/word/2015/wordml/symex" mc:Ignorable="w14 w15 w16se w16cid w16 w16cex w16sdtdh w16du">
   <w:docDefaults>
     <w:rPrDefault>
       <w:rPr>
@@ -19534,7 +21247,7 @@
       </w:pPr>
     </w:pPrDefault>
   </w:docDefaults>
-  <w:latentStyles w:defLockedState="0" w:defUIPriority="99" w:defSemiHidden="0" w:defUnhideWhenUsed="0" w:defQFormat="0" w:count="371">
+  <w:latentStyles w:defLockedState="0" w:defUIPriority="99" w:defSemiHidden="0" w:defUnhideWhenUsed="0" w:defQFormat="0" w:count="376">
     <w:lsdException w:name="Normal" w:uiPriority="0" w:qFormat="1"/>
     <w:lsdException w:name="heading 1" w:uiPriority="9" w:qFormat="1"/>
     <w:lsdException w:name="heading 2" w:semiHidden="1" w:uiPriority="9" w:unhideWhenUsed="1" w:qFormat="1"/>
@@ -19906,6 +21619,11 @@
     <w:lsdException w:name="List Table 5 Dark Accent 6" w:uiPriority="50"/>
     <w:lsdException w:name="List Table 6 Colorful Accent 6" w:uiPriority="51"/>
     <w:lsdException w:name="List Table 7 Colorful Accent 6" w:uiPriority="52"/>
+    <w:lsdException w:name="Mention" w:semiHidden="1" w:unhideWhenUsed="1"/>
+    <w:lsdException w:name="Smart Hyperlink" w:semiHidden="1" w:unhideWhenUsed="1"/>
+    <w:lsdException w:name="Hashtag" w:semiHidden="1" w:unhideWhenUsed="1"/>
+    <w:lsdException w:name="Unresolved Mention" w:semiHidden="1" w:unhideWhenUsed="1"/>
+    <w:lsdException w:name="Smart Link" w:semiHidden="1" w:unhideWhenUsed="1"/>
   </w:latentStyles>
   <w:style w:type="paragraph" w:default="1" w:styleId="Normal">
     <w:name w:val="Normal"/>

</xml_diff>